<commit_message>
Jobbet videre med oblig
</commit_message>
<xml_diff>
--- a/oblig3/3_2/oblig3_2_EmilBerglund.docx
+++ b/oblig3/3_2/oblig3_2_EmilBerglund.docx
@@ -161,7 +161,6 @@
         </w:rPr>
         <w:t xml:space="preserve"> dag, </w:t>
       </w:r>
-      <w:proofErr w:type="spellStart"/>
       <w:r>
         <w:rPr>
           <w:rFonts w:ascii="Arial" w:eastAsia="Times New Roman" w:hAnsi="Arial" w:cs="Arial"/>
@@ -176,7 +175,6 @@
         </w:rPr>
         <w:t>count</w:t>
       </w:r>
-      <w:proofErr w:type="spellEnd"/>
       <w:r>
         <w:rPr>
           <w:rFonts w:ascii="Arial" w:eastAsia="Times New Roman" w:hAnsi="Arial" w:cs="Arial"/>
@@ -213,22 +211,8 @@
           <w:lang w:eastAsia="nb-NO"/>
           <w14:ligatures w14:val="none"/>
         </w:rPr>
-        <w:t xml:space="preserve"> </w:t>
-      </w:r>
-      <w:proofErr w:type="spellStart"/>
-      <w:r>
-        <w:rPr>
-          <w:rFonts w:ascii="Arial" w:eastAsia="Times New Roman" w:hAnsi="Arial" w:cs="Arial"/>
-          <w:color w:val="333333"/>
-          <w:kern w:val="0"/>
-          <w:sz w:val="20"/>
-          <w:szCs w:val="20"/>
-          <w:lang w:eastAsia="nb-NO"/>
-          <w14:ligatures w14:val="none"/>
-        </w:rPr>
-        <w:t>antall_innleggelser</w:t>
-      </w:r>
-      <w:proofErr w:type="spellEnd"/>
+        <w:t xml:space="preserve"> antall_innleggelser</w:t>
+      </w:r>
     </w:p>
     <w:p>
       <w:pPr>
@@ -453,22 +437,22 @@
           <w:lang w:eastAsia="nb-NO"/>
           <w14:ligatures w14:val="none"/>
         </w:rPr>
-        <w:t xml:space="preserve"> </w:t>
-      </w:r>
-      <w:proofErr w:type="spellStart"/>
+        <w:t xml:space="preserve"> antall_innleggelser </w:t>
+      </w:r>
       <w:r>
         <w:rPr>
           <w:rFonts w:ascii="Arial" w:eastAsia="Times New Roman" w:hAnsi="Arial" w:cs="Arial"/>
-          <w:color w:val="333333"/>
+          <w:b/>
+          <w:bCs/>
+          <w:color w:val="008800"/>
           <w:kern w:val="0"/>
           <w:sz w:val="20"/>
           <w:szCs w:val="20"/>
           <w:lang w:eastAsia="nb-NO"/>
           <w14:ligatures w14:val="none"/>
         </w:rPr>
-        <w:t>antall_innleggelser</w:t>
-      </w:r>
-      <w:proofErr w:type="spellEnd"/>
+        <w:t>DESC</w:t>
+      </w:r>
       <w:r>
         <w:rPr>
           <w:rFonts w:ascii="Arial" w:eastAsia="Times New Roman" w:hAnsi="Arial" w:cs="Arial"/>
@@ -479,32 +463,6 @@
           <w:lang w:eastAsia="nb-NO"/>
           <w14:ligatures w14:val="none"/>
         </w:rPr>
-        <w:t xml:space="preserve"> </w:t>
-      </w:r>
-      <w:r>
-        <w:rPr>
-          <w:rFonts w:ascii="Arial" w:eastAsia="Times New Roman" w:hAnsi="Arial" w:cs="Arial"/>
-          <w:b/>
-          <w:bCs/>
-          <w:color w:val="008800"/>
-          <w:kern w:val="0"/>
-          <w:sz w:val="20"/>
-          <w:szCs w:val="20"/>
-          <w:lang w:eastAsia="nb-NO"/>
-          <w14:ligatures w14:val="none"/>
-        </w:rPr>
-        <w:t>DESC</w:t>
-      </w:r>
-      <w:r>
-        <w:rPr>
-          <w:rFonts w:ascii="Arial" w:eastAsia="Times New Roman" w:hAnsi="Arial" w:cs="Arial"/>
-          <w:color w:val="333333"/>
-          <w:kern w:val="0"/>
-          <w:sz w:val="20"/>
-          <w:szCs w:val="20"/>
-          <w:lang w:eastAsia="nb-NO"/>
-          <w14:ligatures w14:val="none"/>
-        </w:rPr>
         <w:t>, dag;</w:t>
       </w:r>
     </w:p>
@@ -519,6 +477,7 @@
       <w:r>
         <w:rPr>
           <w:rFonts w:ascii="Arial" w:hAnsi="Arial" w:cs="Arial"/>
+          <w:noProof/>
           <w:sz w:val="28"/>
           <w:szCs w:val="28"/>
         </w:rPr>
@@ -561,6 +520,7 @@
       <w:r>
         <w:rPr>
           <w:rFonts w:ascii="Arial" w:hAnsi="Arial" w:cs="Arial"/>
+          <w:noProof/>
           <w:sz w:val="28"/>
           <w:szCs w:val="28"/>
         </w:rPr>
@@ -711,23 +671,7 @@
           <w:rFonts w:ascii="Arial" w:hAnsi="Arial" w:cs="Arial"/>
           <w:color w:val="333333"/>
         </w:rPr>
-        <w:t xml:space="preserve"> </w:t>
-      </w:r>
-      <w:proofErr w:type="spellStart"/>
-      <w:r>
-        <w:rPr>
-          <w:rFonts w:ascii="Arial" w:hAnsi="Arial" w:cs="Arial"/>
-          <w:color w:val="333333"/>
-        </w:rPr>
-        <w:t>pasient_id</w:t>
-      </w:r>
-      <w:proofErr w:type="spellEnd"/>
-      <w:r>
-        <w:rPr>
-          <w:rFonts w:ascii="Arial" w:hAnsi="Arial" w:cs="Arial"/>
-          <w:color w:val="333333"/>
-        </w:rPr>
-        <w:t xml:space="preserve"> = </w:t>
+        <w:t xml:space="preserve"> pasient_id = </w:t>
       </w:r>
       <w:r>
         <w:rPr>
@@ -769,23 +713,7 @@
           <w:rFonts w:ascii="Arial" w:hAnsi="Arial" w:cs="Arial"/>
           <w:color w:val="888888"/>
         </w:rPr>
-        <w:t xml:space="preserve">/*kun '&lt;' hvis det hadde vært flere </w:t>
-      </w:r>
-      <w:proofErr w:type="spellStart"/>
-      <w:r>
-        <w:rPr>
-          <w:rFonts w:ascii="Arial" w:hAnsi="Arial" w:cs="Arial"/>
-          <w:color w:val="888888"/>
-        </w:rPr>
-        <w:t>inneggelser</w:t>
-      </w:r>
-      <w:proofErr w:type="spellEnd"/>
-      <w:r>
-        <w:rPr>
-          <w:rFonts w:ascii="Arial" w:hAnsi="Arial" w:cs="Arial"/>
-          <w:color w:val="888888"/>
-        </w:rPr>
-        <w:t>*/</w:t>
+        <w:t>/*kun '&lt;' hvis det hadde vært flere inneggelser*/</w:t>
       </w:r>
     </w:p>
     <w:p>
@@ -900,23 +828,7 @@
           <w:rFonts w:ascii="Arial" w:hAnsi="Arial" w:cs="Arial"/>
           <w:color w:val="333333"/>
         </w:rPr>
-        <w:t xml:space="preserve"> </w:t>
-      </w:r>
-      <w:proofErr w:type="spellStart"/>
-      <w:r>
-        <w:rPr>
-          <w:rFonts w:ascii="Arial" w:hAnsi="Arial" w:cs="Arial"/>
-          <w:color w:val="333333"/>
-        </w:rPr>
-        <w:t>pasient_id</w:t>
-      </w:r>
-      <w:proofErr w:type="spellEnd"/>
-      <w:r>
-        <w:rPr>
-          <w:rFonts w:ascii="Arial" w:hAnsi="Arial" w:cs="Arial"/>
-          <w:color w:val="333333"/>
-        </w:rPr>
-        <w:t xml:space="preserve"> = </w:t>
+        <w:t xml:space="preserve"> pasient_id = </w:t>
       </w:r>
       <w:r>
         <w:rPr>
@@ -1014,6 +926,7 @@
       <w:r>
         <w:rPr>
           <w:rFonts w:ascii="Arial" w:hAnsi="Arial" w:cs="Arial"/>
+          <w:noProof/>
           <w:sz w:val="28"/>
           <w:szCs w:val="28"/>
         </w:rPr>
@@ -1065,6 +978,7 @@
       <w:r>
         <w:rPr>
           <w:rFonts w:ascii="Arial" w:hAnsi="Arial" w:cs="Arial"/>
+          <w:noProof/>
           <w:sz w:val="28"/>
           <w:szCs w:val="28"/>
         </w:rPr>
@@ -1163,39 +1077,7 @@
           <w:rFonts w:ascii="Arial" w:hAnsi="Arial" w:cs="Arial"/>
           <w:color w:val="333333"/>
         </w:rPr>
-        <w:t xml:space="preserve"> </w:t>
-      </w:r>
-      <w:proofErr w:type="spellStart"/>
-      <w:r>
-        <w:rPr>
-          <w:rFonts w:ascii="Arial" w:hAnsi="Arial" w:cs="Arial"/>
-          <w:color w:val="333333"/>
-        </w:rPr>
-        <w:t>pasient_id</w:t>
-      </w:r>
-      <w:proofErr w:type="spellEnd"/>
-      <w:r>
-        <w:rPr>
-          <w:rFonts w:ascii="Arial" w:hAnsi="Arial" w:cs="Arial"/>
-          <w:color w:val="333333"/>
-        </w:rPr>
-        <w:t xml:space="preserve">, </w:t>
-      </w:r>
-      <w:proofErr w:type="spellStart"/>
-      <w:r>
-        <w:rPr>
-          <w:rFonts w:ascii="Arial" w:hAnsi="Arial" w:cs="Arial"/>
-          <w:color w:val="333333"/>
-        </w:rPr>
-        <w:t>lege_id</w:t>
-      </w:r>
-      <w:proofErr w:type="spellEnd"/>
-      <w:r>
-        <w:rPr>
-          <w:rFonts w:ascii="Arial" w:hAnsi="Arial" w:cs="Arial"/>
-          <w:color w:val="333333"/>
-        </w:rPr>
-        <w:t>, diagnose</w:t>
+        <w:t xml:space="preserve"> pasient_id, lege_id, diagnose</w:t>
       </w:r>
     </w:p>
     <w:p>
@@ -1271,23 +1153,7 @@
           <w:rFonts w:ascii="Arial" w:hAnsi="Arial" w:cs="Arial"/>
           <w:color w:val="333333"/>
         </w:rPr>
-        <w:t>(</w:t>
-      </w:r>
-      <w:proofErr w:type="spellStart"/>
-      <w:r>
-        <w:rPr>
-          <w:rFonts w:ascii="Arial" w:hAnsi="Arial" w:cs="Arial"/>
-          <w:color w:val="333333"/>
-        </w:rPr>
-        <w:t>pasient_id</w:t>
-      </w:r>
-      <w:proofErr w:type="spellEnd"/>
-      <w:r>
-        <w:rPr>
-          <w:rFonts w:ascii="Arial" w:hAnsi="Arial" w:cs="Arial"/>
-          <w:color w:val="333333"/>
-        </w:rPr>
-        <w:t xml:space="preserve"> %</w:t>
+        <w:t>(pasient_id %</w:t>
       </w:r>
       <w:r>
         <w:rPr>
@@ -1335,23 +1201,7 @@
           <w:rFonts w:ascii="Arial" w:hAnsi="Arial" w:cs="Arial"/>
           <w:color w:val="333333"/>
         </w:rPr>
-        <w:t xml:space="preserve"> </w:t>
-      </w:r>
-      <w:proofErr w:type="spellStart"/>
-      <w:r>
-        <w:rPr>
-          <w:rFonts w:ascii="Arial" w:hAnsi="Arial" w:cs="Arial"/>
-          <w:color w:val="333333"/>
-        </w:rPr>
-        <w:t>lege_id</w:t>
-      </w:r>
-      <w:proofErr w:type="spellEnd"/>
-      <w:r>
-        <w:rPr>
-          <w:rFonts w:ascii="Arial" w:hAnsi="Arial" w:cs="Arial"/>
-          <w:color w:val="333333"/>
-        </w:rPr>
-        <w:t xml:space="preserve"> </w:t>
+        <w:t xml:space="preserve"> lege_id </w:t>
       </w:r>
       <w:r>
         <w:rPr>
@@ -1458,17 +1308,17 @@
           <w:rFonts w:ascii="Arial" w:hAnsi="Arial" w:cs="Arial"/>
           <w:color w:val="333333"/>
         </w:rPr>
-        <w:t xml:space="preserve">    (</w:t>
-      </w:r>
-      <w:proofErr w:type="spellStart"/>
-      <w:r>
-        <w:rPr>
-          <w:rFonts w:ascii="Arial" w:hAnsi="Arial" w:cs="Arial"/>
-          <w:color w:val="333333"/>
-        </w:rPr>
-        <w:t>lege_id</w:t>
-      </w:r>
-      <w:proofErr w:type="spellEnd"/>
+        <w:t xml:space="preserve">    (lege_id </w:t>
+      </w:r>
+      <w:r>
+        <w:rPr>
+          <w:rFonts w:ascii="Arial" w:hAnsi="Arial" w:cs="Arial"/>
+          <w:b/>
+          <w:bCs/>
+          <w:color w:val="008800"/>
+        </w:rPr>
+        <w:t>LIKE</w:t>
+      </w:r>
       <w:r>
         <w:rPr>
           <w:rFonts w:ascii="Arial" w:hAnsi="Arial" w:cs="Arial"/>
@@ -1479,11 +1329,10 @@
       <w:r>
         <w:rPr>
           <w:rFonts w:ascii="Arial" w:hAnsi="Arial" w:cs="Arial"/>
-          <w:b/>
-          <w:bCs/>
-          <w:color w:val="008800"/>
-        </w:rPr>
-        <w:t>LIKE</w:t>
+          <w:color w:val="333333"/>
+          <w:shd w:val="clear" w:color="auto" w:fill="FFF0F0"/>
+        </w:rPr>
+        <w:t>"%2%"</w:t>
       </w:r>
       <w:r>
         <w:rPr>
@@ -1495,10 +1344,11 @@
       <w:r>
         <w:rPr>
           <w:rFonts w:ascii="Arial" w:hAnsi="Arial" w:cs="Arial"/>
-          <w:color w:val="333333"/>
-          <w:shd w:val="clear" w:color="auto" w:fill="FFF0F0"/>
-        </w:rPr>
-        <w:t>"%2%"</w:t>
+          <w:b/>
+          <w:bCs/>
+          <w:color w:val="008800"/>
+        </w:rPr>
+        <w:t>and</w:t>
       </w:r>
       <w:r>
         <w:rPr>
@@ -1512,50 +1362,16 @@
           <w:rFonts w:ascii="Arial" w:hAnsi="Arial" w:cs="Arial"/>
           <w:b/>
           <w:bCs/>
-          <w:color w:val="008800"/>
-        </w:rPr>
-        <w:t>and</w:t>
-      </w:r>
-      <w:r>
-        <w:rPr>
-          <w:rFonts w:ascii="Arial" w:hAnsi="Arial" w:cs="Arial"/>
-          <w:color w:val="333333"/>
-        </w:rPr>
-        <w:t xml:space="preserve"> </w:t>
-      </w:r>
-      <w:proofErr w:type="spellStart"/>
-      <w:r>
-        <w:rPr>
-          <w:rFonts w:ascii="Arial" w:hAnsi="Arial" w:cs="Arial"/>
-          <w:b/>
-          <w:bCs/>
           <w:color w:val="0066BB"/>
         </w:rPr>
         <w:t>length</w:t>
       </w:r>
-      <w:proofErr w:type="spellEnd"/>
-      <w:r>
-        <w:rPr>
-          <w:rFonts w:ascii="Arial" w:hAnsi="Arial" w:cs="Arial"/>
-          <w:color w:val="333333"/>
-        </w:rPr>
-        <w:t>(</w:t>
-      </w:r>
-      <w:proofErr w:type="spellStart"/>
-      <w:r>
-        <w:rPr>
-          <w:rFonts w:ascii="Arial" w:hAnsi="Arial" w:cs="Arial"/>
-          <w:color w:val="333333"/>
-        </w:rPr>
-        <w:t>pasient_id</w:t>
-      </w:r>
-      <w:proofErr w:type="spellEnd"/>
-      <w:r>
-        <w:rPr>
-          <w:rFonts w:ascii="Arial" w:hAnsi="Arial" w:cs="Arial"/>
-          <w:color w:val="333333"/>
-        </w:rPr>
-        <w:t xml:space="preserve">) = </w:t>
+      <w:r>
+        <w:rPr>
+          <w:rFonts w:ascii="Arial" w:hAnsi="Arial" w:cs="Arial"/>
+          <w:color w:val="333333"/>
+        </w:rPr>
+        <w:t xml:space="preserve">(pasient_id) = </w:t>
       </w:r>
       <w:r>
         <w:rPr>
@@ -1596,6 +1412,7 @@
       <w:r>
         <w:rPr>
           <w:rFonts w:ascii="Arial" w:hAnsi="Arial" w:cs="Arial"/>
+          <w:noProof/>
           <w:color w:val="333333"/>
         </w:rPr>
         <w:drawing>
@@ -1637,6 +1454,7 @@
       <w:r>
         <w:rPr>
           <w:rFonts w:ascii="Arial" w:hAnsi="Arial" w:cs="Arial"/>
+          <w:noProof/>
           <w:color w:val="333333"/>
         </w:rPr>
         <w:drawing>
@@ -1716,12 +1534,711 @@
     </w:p>
     <w:p>
       <w:pPr>
+        <w:pStyle w:val="HTML-forhndsformatert"/>
+        <w:spacing w:line="244" w:lineRule="atLeast"/>
+        <w:rPr>
+          <w:rFonts w:ascii="Arial" w:hAnsi="Arial" w:cs="Arial"/>
+          <w:color w:val="333333"/>
+        </w:rPr>
+      </w:pPr>
+      <w:r>
+        <w:rPr>
+          <w:rFonts w:ascii="Arial" w:hAnsi="Arial" w:cs="Arial"/>
+          <w:b/>
+          <w:bCs/>
+          <w:color w:val="008800"/>
+        </w:rPr>
+        <w:t>SELECT</w:t>
+      </w:r>
+      <w:r>
+        <w:rPr>
+          <w:rFonts w:ascii="Arial" w:hAnsi="Arial" w:cs="Arial"/>
+          <w:color w:val="333333"/>
+        </w:rPr>
+        <w:t xml:space="preserve"> l.fornavn, l.etternavn, </w:t>
+      </w:r>
+      <w:r>
+        <w:rPr>
+          <w:rFonts w:ascii="Arial" w:hAnsi="Arial" w:cs="Arial"/>
+          <w:b/>
+          <w:bCs/>
+          <w:color w:val="0066BB"/>
+        </w:rPr>
+        <w:t>COUNT</w:t>
+      </w:r>
+      <w:r>
+        <w:rPr>
+          <w:rFonts w:ascii="Arial" w:hAnsi="Arial" w:cs="Arial"/>
+          <w:color w:val="333333"/>
+        </w:rPr>
+        <w:t xml:space="preserve">(i.innleggelsesdato) </w:t>
+      </w:r>
+      <w:r>
+        <w:rPr>
+          <w:rFonts w:ascii="Arial" w:hAnsi="Arial" w:cs="Arial"/>
+          <w:b/>
+          <w:bCs/>
+          <w:color w:val="008800"/>
+        </w:rPr>
+        <w:t>as</w:t>
+      </w:r>
+      <w:r>
+        <w:rPr>
+          <w:rFonts w:ascii="Arial" w:hAnsi="Arial" w:cs="Arial"/>
+          <w:color w:val="333333"/>
+        </w:rPr>
+        <w:t xml:space="preserve"> antall_h</w:t>
+      </w:r>
+      <w:r>
+        <w:rPr>
+          <w:rFonts w:ascii="Arial" w:hAnsi="Arial" w:cs="Arial"/>
+          <w:color w:val="333333"/>
+        </w:rPr>
+        <w:t>å</w:t>
+      </w:r>
+      <w:r>
+        <w:rPr>
+          <w:rFonts w:ascii="Arial" w:hAnsi="Arial" w:cs="Arial"/>
+          <w:color w:val="333333"/>
+        </w:rPr>
+        <w:t>ndteringer</w:t>
+      </w:r>
+    </w:p>
+    <w:p>
+      <w:pPr>
+        <w:pStyle w:val="HTML-forhndsformatert"/>
+        <w:spacing w:line="244" w:lineRule="atLeast"/>
+        <w:rPr>
+          <w:rFonts w:ascii="Arial" w:hAnsi="Arial" w:cs="Arial"/>
+          <w:color w:val="333333"/>
+        </w:rPr>
+      </w:pPr>
+      <w:r>
+        <w:rPr>
+          <w:rFonts w:ascii="Arial" w:hAnsi="Arial" w:cs="Arial"/>
+          <w:b/>
+          <w:bCs/>
+          <w:color w:val="008800"/>
+        </w:rPr>
+        <w:t>FROM</w:t>
+      </w:r>
+      <w:r>
+        <w:rPr>
+          <w:rFonts w:ascii="Arial" w:hAnsi="Arial" w:cs="Arial"/>
+          <w:color w:val="333333"/>
+        </w:rPr>
+        <w:t xml:space="preserve"> leger l</w:t>
+      </w:r>
+    </w:p>
+    <w:p>
+      <w:pPr>
+        <w:pStyle w:val="HTML-forhndsformatert"/>
+        <w:spacing w:line="244" w:lineRule="atLeast"/>
+        <w:rPr>
+          <w:rFonts w:ascii="Arial" w:hAnsi="Arial" w:cs="Arial"/>
+          <w:color w:val="333333"/>
+        </w:rPr>
+      </w:pPr>
+      <w:r>
+        <w:rPr>
+          <w:rFonts w:ascii="Arial" w:hAnsi="Arial" w:cs="Arial"/>
+          <w:b/>
+          <w:bCs/>
+          <w:color w:val="008800"/>
+        </w:rPr>
+        <w:t>JOIN</w:t>
+      </w:r>
+      <w:r>
+        <w:rPr>
+          <w:rFonts w:ascii="Arial" w:hAnsi="Arial" w:cs="Arial"/>
+          <w:color w:val="333333"/>
+        </w:rPr>
+        <w:t xml:space="preserve"> innleggelser i </w:t>
+      </w:r>
+      <w:r>
+        <w:rPr>
+          <w:rFonts w:ascii="Arial" w:hAnsi="Arial" w:cs="Arial"/>
+          <w:b/>
+          <w:bCs/>
+          <w:color w:val="008800"/>
+        </w:rPr>
+        <w:t>ON</w:t>
+      </w:r>
+      <w:r>
+        <w:rPr>
+          <w:rFonts w:ascii="Arial" w:hAnsi="Arial" w:cs="Arial"/>
+          <w:color w:val="333333"/>
+        </w:rPr>
+        <w:t xml:space="preserve"> l.lege_id = i.lege_id</w:t>
+      </w:r>
+    </w:p>
+    <w:p>
+      <w:pPr>
+        <w:pStyle w:val="HTML-forhndsformatert"/>
+        <w:spacing w:line="244" w:lineRule="atLeast"/>
+        <w:rPr>
+          <w:rFonts w:ascii="Arial" w:hAnsi="Arial" w:cs="Arial"/>
+          <w:color w:val="333333"/>
+        </w:rPr>
+      </w:pPr>
+      <w:r>
+        <w:rPr>
+          <w:rFonts w:ascii="Arial" w:hAnsi="Arial" w:cs="Arial"/>
+          <w:b/>
+          <w:bCs/>
+          <w:color w:val="008800"/>
+        </w:rPr>
+        <w:t>GROUP</w:t>
+      </w:r>
+      <w:r>
+        <w:rPr>
+          <w:rFonts w:ascii="Arial" w:hAnsi="Arial" w:cs="Arial"/>
+          <w:color w:val="333333"/>
+        </w:rPr>
+        <w:t xml:space="preserve"> </w:t>
+      </w:r>
+      <w:r>
+        <w:rPr>
+          <w:rFonts w:ascii="Arial" w:hAnsi="Arial" w:cs="Arial"/>
+          <w:b/>
+          <w:bCs/>
+          <w:color w:val="008800"/>
+        </w:rPr>
+        <w:t>BY</w:t>
+      </w:r>
+      <w:r>
+        <w:rPr>
+          <w:rFonts w:ascii="Arial" w:hAnsi="Arial" w:cs="Arial"/>
+          <w:color w:val="333333"/>
+        </w:rPr>
+        <w:t xml:space="preserve"> l.fornavn, l.etternavn;</w:t>
+      </w:r>
+    </w:p>
+    <w:p>
+      <w:pPr>
         <w:rPr>
           <w:rFonts w:ascii="Arial" w:hAnsi="Arial" w:cs="Arial"/>
           <w:sz w:val="28"/>
           <w:szCs w:val="28"/>
         </w:rPr>
       </w:pPr>
+      <w:r>
+        <w:rPr>
+          <w:rFonts w:ascii="Arial" w:hAnsi="Arial" w:cs="Arial"/>
+          <w:sz w:val="28"/>
+          <w:szCs w:val="28"/>
+        </w:rPr>
+        <w:drawing>
+          <wp:inline distT="0" distB="0" distL="0" distR="0" wp14:anchorId="4F33F90F" wp14:editId="17E68347">
+            <wp:extent cx="3943900" cy="3324689"/>
+            <wp:effectExtent l="0" t="0" r="0" b="9525"/>
+            <wp:docPr id="420533167" name="Bilde 1" descr="Et bilde som inneholder tekst, skjermbilde, nummer, Font&#10;&#10;Automatisk generert beskrivelse"/>
+            <wp:cNvGraphicFramePr>
+              <a:graphicFrameLocks xmlns:a="http://schemas.openxmlformats.org/drawingml/2006/main" noChangeAspect="1"/>
+            </wp:cNvGraphicFramePr>
+            <a:graphic xmlns:a="http://schemas.openxmlformats.org/drawingml/2006/main">
+              <a:graphicData uri="http://schemas.openxmlformats.org/drawingml/2006/picture">
+                <pic:pic xmlns:pic="http://schemas.openxmlformats.org/drawingml/2006/picture">
+                  <pic:nvPicPr>
+                    <pic:cNvPr id="420533167" name="Bilde 1" descr="Et bilde som inneholder tekst, skjermbilde, nummer, Font&#10;&#10;Automatisk generert beskrivelse"/>
+                    <pic:cNvPicPr/>
+                  </pic:nvPicPr>
+                  <pic:blipFill>
+                    <a:blip r:embed="rId10"/>
+                    <a:stretch>
+                      <a:fillRect/>
+                    </a:stretch>
+                  </pic:blipFill>
+                  <pic:spPr>
+                    <a:xfrm>
+                      <a:off x="0" y="0"/>
+                      <a:ext cx="3943900" cy="3324689"/>
+                    </a:xfrm>
+                    <a:prstGeom prst="rect">
+                      <a:avLst/>
+                    </a:prstGeom>
+                  </pic:spPr>
+                </pic:pic>
+              </a:graphicData>
+            </a:graphic>
+          </wp:inline>
+        </w:drawing>
+      </w:r>
+    </w:p>
+    <w:p>
+      <w:pPr>
+        <w:rPr>
+          <w:rFonts w:ascii="Arial" w:hAnsi="Arial" w:cs="Arial"/>
+          <w:sz w:val="28"/>
+          <w:szCs w:val="28"/>
+        </w:rPr>
+      </w:pPr>
+      <w:r>
+        <w:rPr>
+          <w:rFonts w:ascii="Arial" w:hAnsi="Arial" w:cs="Arial"/>
+          <w:sz w:val="28"/>
+          <w:szCs w:val="28"/>
+        </w:rPr>
+        <w:drawing>
+          <wp:inline distT="0" distB="0" distL="0" distR="0" wp14:anchorId="535CF865" wp14:editId="177AD887">
+            <wp:extent cx="5760720" cy="205740"/>
+            <wp:effectExtent l="0" t="0" r="0" b="3810"/>
+            <wp:docPr id="800337502" name="Bilde 1"/>
+            <wp:cNvGraphicFramePr>
+              <a:graphicFrameLocks xmlns:a="http://schemas.openxmlformats.org/drawingml/2006/main" noChangeAspect="1"/>
+            </wp:cNvGraphicFramePr>
+            <a:graphic xmlns:a="http://schemas.openxmlformats.org/drawingml/2006/main">
+              <a:graphicData uri="http://schemas.openxmlformats.org/drawingml/2006/picture">
+                <pic:pic xmlns:pic="http://schemas.openxmlformats.org/drawingml/2006/picture">
+                  <pic:nvPicPr>
+                    <pic:cNvPr id="800337502" name=""/>
+                    <pic:cNvPicPr/>
+                  </pic:nvPicPr>
+                  <pic:blipFill>
+                    <a:blip r:embed="rId11"/>
+                    <a:stretch>
+                      <a:fillRect/>
+                    </a:stretch>
+                  </pic:blipFill>
+                  <pic:spPr>
+                    <a:xfrm>
+                      <a:off x="0" y="0"/>
+                      <a:ext cx="5760720" cy="205740"/>
+                    </a:xfrm>
+                    <a:prstGeom prst="rect">
+                      <a:avLst/>
+                    </a:prstGeom>
+                  </pic:spPr>
+                </pic:pic>
+              </a:graphicData>
+            </a:graphic>
+          </wp:inline>
+        </w:drawing>
+      </w:r>
+    </w:p>
+    <w:p>
+      <w:pPr>
+        <w:rPr>
+          <w:rFonts w:ascii="Arial" w:hAnsi="Arial" w:cs="Arial"/>
+          <w:sz w:val="28"/>
+          <w:szCs w:val="28"/>
+        </w:rPr>
+      </w:pPr>
+      <w:r>
+        <w:rPr>
+          <w:rFonts w:ascii="Arial" w:hAnsi="Arial" w:cs="Arial"/>
+          <w:sz w:val="28"/>
+          <w:szCs w:val="28"/>
+        </w:rPr>
+        <w:br w:type="page"/>
+      </w:r>
+    </w:p>
+    <w:p>
+      <w:pPr>
+        <w:rPr>
+          <w:rFonts w:ascii="Arial" w:hAnsi="Arial" w:cs="Arial"/>
+          <w:sz w:val="28"/>
+          <w:szCs w:val="28"/>
+        </w:rPr>
+      </w:pPr>
+      <w:r>
+        <w:rPr>
+          <w:rFonts w:ascii="Arial" w:hAnsi="Arial" w:cs="Arial"/>
+          <w:sz w:val="28"/>
+          <w:szCs w:val="28"/>
+        </w:rPr>
+        <w:lastRenderedPageBreak/>
+        <w:t>Oppgave 5:</w:t>
+      </w:r>
+    </w:p>
+    <w:p>
+      <w:pPr>
+        <w:pStyle w:val="HTML-forhndsformatert"/>
+        <w:spacing w:line="244" w:lineRule="atLeast"/>
+        <w:rPr>
+          <w:rFonts w:ascii="Arial" w:hAnsi="Arial" w:cs="Arial"/>
+          <w:color w:val="333333"/>
+        </w:rPr>
+      </w:pPr>
+      <w:r>
+        <w:rPr>
+          <w:rFonts w:ascii="Arial" w:hAnsi="Arial" w:cs="Arial"/>
+          <w:b/>
+          <w:bCs/>
+          <w:color w:val="008800"/>
+        </w:rPr>
+        <w:t>SELECT</w:t>
+      </w:r>
+      <w:r>
+        <w:rPr>
+          <w:rFonts w:ascii="Arial" w:hAnsi="Arial" w:cs="Arial"/>
+          <w:color w:val="333333"/>
+        </w:rPr>
+        <w:t xml:space="preserve"> l.lege_id, </w:t>
+      </w:r>
+      <w:r>
+        <w:rPr>
+          <w:rFonts w:ascii="Arial" w:hAnsi="Arial" w:cs="Arial"/>
+          <w:b/>
+          <w:bCs/>
+          <w:color w:val="0066BB"/>
+        </w:rPr>
+        <w:t>CONCAT</w:t>
+      </w:r>
+      <w:r>
+        <w:rPr>
+          <w:rFonts w:ascii="Arial" w:hAnsi="Arial" w:cs="Arial"/>
+          <w:color w:val="333333"/>
+        </w:rPr>
+        <w:t xml:space="preserve">(l.fornavn, </w:t>
+      </w:r>
+      <w:r>
+        <w:rPr>
+          <w:rFonts w:ascii="Arial" w:hAnsi="Arial" w:cs="Arial"/>
+          <w:color w:val="333333"/>
+          <w:shd w:val="clear" w:color="auto" w:fill="FFF0F0"/>
+        </w:rPr>
+        <w:t>' '</w:t>
+      </w:r>
+      <w:r>
+        <w:rPr>
+          <w:rFonts w:ascii="Arial" w:hAnsi="Arial" w:cs="Arial"/>
+          <w:color w:val="333333"/>
+        </w:rPr>
+        <w:t xml:space="preserve">, l.etternavn) </w:t>
+      </w:r>
+      <w:r>
+        <w:rPr>
+          <w:rFonts w:ascii="Arial" w:hAnsi="Arial" w:cs="Arial"/>
+          <w:b/>
+          <w:bCs/>
+          <w:color w:val="008800"/>
+        </w:rPr>
+        <w:t>AS</w:t>
+      </w:r>
+      <w:r>
+        <w:rPr>
+          <w:rFonts w:ascii="Arial" w:hAnsi="Arial" w:cs="Arial"/>
+          <w:color w:val="333333"/>
+        </w:rPr>
+        <w:t xml:space="preserve"> fullt_navn, </w:t>
+      </w:r>
+      <w:r>
+        <w:rPr>
+          <w:rFonts w:ascii="Arial" w:hAnsi="Arial" w:cs="Arial"/>
+          <w:b/>
+          <w:bCs/>
+          <w:color w:val="0066BB"/>
+        </w:rPr>
+        <w:t>MIN</w:t>
+      </w:r>
+      <w:r>
+        <w:rPr>
+          <w:rFonts w:ascii="Arial" w:hAnsi="Arial" w:cs="Arial"/>
+          <w:color w:val="333333"/>
+        </w:rPr>
+        <w:t xml:space="preserve">(i.innleggelsesdato) </w:t>
+      </w:r>
+      <w:r>
+        <w:rPr>
+          <w:rFonts w:ascii="Arial" w:hAnsi="Arial" w:cs="Arial"/>
+          <w:b/>
+          <w:bCs/>
+          <w:color w:val="008800"/>
+        </w:rPr>
+        <w:t>AS</w:t>
+      </w:r>
+      <w:r>
+        <w:rPr>
+          <w:rFonts w:ascii="Arial" w:hAnsi="Arial" w:cs="Arial"/>
+          <w:color w:val="333333"/>
+        </w:rPr>
+        <w:t xml:space="preserve"> f</w:t>
+      </w:r>
+      <w:r>
+        <w:rPr>
+          <w:rFonts w:ascii="Arial" w:hAnsi="Arial" w:cs="Arial"/>
+          <w:color w:val="333333"/>
+        </w:rPr>
+        <w:t>ø</w:t>
+      </w:r>
+      <w:r>
+        <w:rPr>
+          <w:rFonts w:ascii="Arial" w:hAnsi="Arial" w:cs="Arial"/>
+          <w:color w:val="333333"/>
+        </w:rPr>
+        <w:t xml:space="preserve">rste_innleggelsesdato, </w:t>
+      </w:r>
+      <w:r>
+        <w:rPr>
+          <w:rFonts w:ascii="Arial" w:hAnsi="Arial" w:cs="Arial"/>
+          <w:b/>
+          <w:bCs/>
+          <w:color w:val="0066BB"/>
+        </w:rPr>
+        <w:t>MAX</w:t>
+      </w:r>
+      <w:r>
+        <w:rPr>
+          <w:rFonts w:ascii="Arial" w:hAnsi="Arial" w:cs="Arial"/>
+          <w:color w:val="333333"/>
+        </w:rPr>
+        <w:t xml:space="preserve">(i.innleggelsesdato) </w:t>
+      </w:r>
+      <w:r>
+        <w:rPr>
+          <w:rFonts w:ascii="Arial" w:hAnsi="Arial" w:cs="Arial"/>
+          <w:b/>
+          <w:bCs/>
+          <w:color w:val="008800"/>
+        </w:rPr>
+        <w:t>AS</w:t>
+      </w:r>
+      <w:r>
+        <w:rPr>
+          <w:rFonts w:ascii="Arial" w:hAnsi="Arial" w:cs="Arial"/>
+          <w:color w:val="333333"/>
+        </w:rPr>
+        <w:t xml:space="preserve"> siste_innleggelsesdato</w:t>
+      </w:r>
+    </w:p>
+    <w:p>
+      <w:pPr>
+        <w:pStyle w:val="HTML-forhndsformatert"/>
+        <w:spacing w:line="244" w:lineRule="atLeast"/>
+        <w:rPr>
+          <w:rFonts w:ascii="Arial" w:hAnsi="Arial" w:cs="Arial"/>
+          <w:color w:val="333333"/>
+        </w:rPr>
+      </w:pPr>
+      <w:r>
+        <w:rPr>
+          <w:rFonts w:ascii="Arial" w:hAnsi="Arial" w:cs="Arial"/>
+          <w:b/>
+          <w:bCs/>
+          <w:color w:val="008800"/>
+        </w:rPr>
+        <w:t>FROM</w:t>
+      </w:r>
+      <w:r>
+        <w:rPr>
+          <w:rFonts w:ascii="Arial" w:hAnsi="Arial" w:cs="Arial"/>
+          <w:color w:val="333333"/>
+        </w:rPr>
+        <w:t xml:space="preserve"> leger l</w:t>
+      </w:r>
+    </w:p>
+    <w:p>
+      <w:pPr>
+        <w:pStyle w:val="HTML-forhndsformatert"/>
+        <w:spacing w:line="244" w:lineRule="atLeast"/>
+        <w:rPr>
+          <w:rFonts w:ascii="Arial" w:hAnsi="Arial" w:cs="Arial"/>
+          <w:color w:val="333333"/>
+        </w:rPr>
+      </w:pPr>
+      <w:r>
+        <w:rPr>
+          <w:rFonts w:ascii="Arial" w:hAnsi="Arial" w:cs="Arial"/>
+          <w:b/>
+          <w:bCs/>
+          <w:color w:val="008800"/>
+        </w:rPr>
+        <w:t>JOIN</w:t>
+      </w:r>
+      <w:r>
+        <w:rPr>
+          <w:rFonts w:ascii="Arial" w:hAnsi="Arial" w:cs="Arial"/>
+          <w:color w:val="333333"/>
+        </w:rPr>
+        <w:t xml:space="preserve"> innleggelser i </w:t>
+      </w:r>
+      <w:r>
+        <w:rPr>
+          <w:rFonts w:ascii="Arial" w:hAnsi="Arial" w:cs="Arial"/>
+          <w:b/>
+          <w:bCs/>
+          <w:color w:val="008800"/>
+        </w:rPr>
+        <w:t>ON</w:t>
+      </w:r>
+      <w:r>
+        <w:rPr>
+          <w:rFonts w:ascii="Arial" w:hAnsi="Arial" w:cs="Arial"/>
+          <w:color w:val="333333"/>
+        </w:rPr>
+        <w:t xml:space="preserve"> l.lege_id = i.lege_id</w:t>
+      </w:r>
+    </w:p>
+    <w:p>
+      <w:pPr>
+        <w:pStyle w:val="HTML-forhndsformatert"/>
+        <w:spacing w:line="244" w:lineRule="atLeast"/>
+        <w:rPr>
+          <w:rFonts w:ascii="Arial" w:hAnsi="Arial" w:cs="Arial"/>
+          <w:color w:val="333333"/>
+        </w:rPr>
+      </w:pPr>
+      <w:r>
+        <w:rPr>
+          <w:rFonts w:ascii="Arial" w:hAnsi="Arial" w:cs="Arial"/>
+          <w:b/>
+          <w:bCs/>
+          <w:color w:val="008800"/>
+        </w:rPr>
+        <w:t>GROUP</w:t>
+      </w:r>
+      <w:r>
+        <w:rPr>
+          <w:rFonts w:ascii="Arial" w:hAnsi="Arial" w:cs="Arial"/>
+          <w:color w:val="333333"/>
+        </w:rPr>
+        <w:t xml:space="preserve"> </w:t>
+      </w:r>
+      <w:r>
+        <w:rPr>
+          <w:rFonts w:ascii="Arial" w:hAnsi="Arial" w:cs="Arial"/>
+          <w:b/>
+          <w:bCs/>
+          <w:color w:val="008800"/>
+        </w:rPr>
+        <w:t>BY</w:t>
+      </w:r>
+      <w:r>
+        <w:rPr>
+          <w:rFonts w:ascii="Arial" w:hAnsi="Arial" w:cs="Arial"/>
+          <w:color w:val="333333"/>
+        </w:rPr>
+        <w:t xml:space="preserve"> l.lege_id, fullt_navn;</w:t>
+      </w:r>
+    </w:p>
+    <w:p>
+      <w:pPr>
+        <w:rPr>
+          <w:rFonts w:ascii="Arial" w:hAnsi="Arial" w:cs="Arial"/>
+          <w:sz w:val="28"/>
+          <w:szCs w:val="28"/>
+        </w:rPr>
+      </w:pPr>
+      <w:r>
+        <w:rPr>
+          <w:rFonts w:ascii="Arial" w:hAnsi="Arial" w:cs="Arial"/>
+          <w:sz w:val="28"/>
+          <w:szCs w:val="28"/>
+        </w:rPr>
+        <w:drawing>
+          <wp:inline distT="0" distB="0" distL="0" distR="0" wp14:anchorId="1B8AF3BD" wp14:editId="134CC854">
+            <wp:extent cx="5760720" cy="3042920"/>
+            <wp:effectExtent l="0" t="0" r="0" b="5080"/>
+            <wp:docPr id="1417213239" name="Bilde 1" descr="Et bilde som inneholder tekst, skjermbilde, nummer, Font&#10;&#10;Automatisk generert beskrivelse"/>
+            <wp:cNvGraphicFramePr>
+              <a:graphicFrameLocks xmlns:a="http://schemas.openxmlformats.org/drawingml/2006/main" noChangeAspect="1"/>
+            </wp:cNvGraphicFramePr>
+            <a:graphic xmlns:a="http://schemas.openxmlformats.org/drawingml/2006/main">
+              <a:graphicData uri="http://schemas.openxmlformats.org/drawingml/2006/picture">
+                <pic:pic xmlns:pic="http://schemas.openxmlformats.org/drawingml/2006/picture">
+                  <pic:nvPicPr>
+                    <pic:cNvPr id="1417213239" name="Bilde 1" descr="Et bilde som inneholder tekst, skjermbilde, nummer, Font&#10;&#10;Automatisk generert beskrivelse"/>
+                    <pic:cNvPicPr/>
+                  </pic:nvPicPr>
+                  <pic:blipFill>
+                    <a:blip r:embed="rId12"/>
+                    <a:stretch>
+                      <a:fillRect/>
+                    </a:stretch>
+                  </pic:blipFill>
+                  <pic:spPr>
+                    <a:xfrm>
+                      <a:off x="0" y="0"/>
+                      <a:ext cx="5760720" cy="3042920"/>
+                    </a:xfrm>
+                    <a:prstGeom prst="rect">
+                      <a:avLst/>
+                    </a:prstGeom>
+                  </pic:spPr>
+                </pic:pic>
+              </a:graphicData>
+            </a:graphic>
+          </wp:inline>
+        </w:drawing>
+      </w:r>
+      <w:r>
+        <w:rPr>
+          <w:rFonts w:ascii="Arial" w:hAnsi="Arial" w:cs="Arial"/>
+          <w:sz w:val="28"/>
+          <w:szCs w:val="28"/>
+        </w:rPr>
+        <w:drawing>
+          <wp:inline distT="0" distB="0" distL="0" distR="0" wp14:anchorId="5D75DCC1" wp14:editId="78BAA678">
+            <wp:extent cx="5760720" cy="252730"/>
+            <wp:effectExtent l="0" t="0" r="0" b="0"/>
+            <wp:docPr id="2079613280" name="Bilde 1"/>
+            <wp:cNvGraphicFramePr>
+              <a:graphicFrameLocks xmlns:a="http://schemas.openxmlformats.org/drawingml/2006/main" noChangeAspect="1"/>
+            </wp:cNvGraphicFramePr>
+            <a:graphic xmlns:a="http://schemas.openxmlformats.org/drawingml/2006/main">
+              <a:graphicData uri="http://schemas.openxmlformats.org/drawingml/2006/picture">
+                <pic:pic xmlns:pic="http://schemas.openxmlformats.org/drawingml/2006/picture">
+                  <pic:nvPicPr>
+                    <pic:cNvPr id="2079613280" name=""/>
+                    <pic:cNvPicPr/>
+                  </pic:nvPicPr>
+                  <pic:blipFill>
+                    <a:blip r:embed="rId13"/>
+                    <a:stretch>
+                      <a:fillRect/>
+                    </a:stretch>
+                  </pic:blipFill>
+                  <pic:spPr>
+                    <a:xfrm>
+                      <a:off x="0" y="0"/>
+                      <a:ext cx="5760720" cy="252730"/>
+                    </a:xfrm>
+                    <a:prstGeom prst="rect">
+                      <a:avLst/>
+                    </a:prstGeom>
+                  </pic:spPr>
+                </pic:pic>
+              </a:graphicData>
+            </a:graphic>
+          </wp:inline>
+        </w:drawing>
+      </w:r>
+    </w:p>
+    <w:p>
+      <w:pPr>
+        <w:rPr>
+          <w:rFonts w:ascii="Arial" w:hAnsi="Arial" w:cs="Arial"/>
+          <w:sz w:val="28"/>
+          <w:szCs w:val="28"/>
+        </w:rPr>
+      </w:pPr>
+      <w:r>
+        <w:rPr>
+          <w:rFonts w:ascii="Arial" w:hAnsi="Arial" w:cs="Arial"/>
+          <w:sz w:val="28"/>
+          <w:szCs w:val="28"/>
+        </w:rPr>
+        <w:br w:type="page"/>
+      </w:r>
+    </w:p>
+    <w:p>
+      <w:pPr>
+        <w:rPr>
+          <w:rFonts w:ascii="Arial" w:hAnsi="Arial" w:cs="Arial"/>
+          <w:sz w:val="28"/>
+          <w:szCs w:val="28"/>
+        </w:rPr>
+      </w:pPr>
+      <w:r>
+        <w:rPr>
+          <w:rFonts w:ascii="Arial" w:hAnsi="Arial" w:cs="Arial"/>
+          <w:sz w:val="28"/>
+          <w:szCs w:val="28"/>
+        </w:rPr>
+        <w:lastRenderedPageBreak/>
+        <w:t>Oppgave 6:</w:t>
+      </w:r>
     </w:p>
     <w:sectPr>
       <w:pgSz w:w="11906" w:h="16838"/>

</xml_diff>

<commit_message>
fullført spørringer oblig 3.2
</commit_message>
<xml_diff>
--- a/oblig3/3_2/oblig3_2_EmilBerglund.docx
+++ b/oblig3/3_2/oblig3_2_EmilBerglund.docx
@@ -96,19 +96,47 @@
           <w:lang w:eastAsia="nb-NO"/>
           <w14:ligatures w14:val="none"/>
         </w:rPr>
-        <w:t>DATE_FORMAT</w:t>
-      </w:r>
+        <w:t>DATE_</w:t>
+      </w:r>
+      <w:proofErr w:type="gramStart"/>
       <w:r>
         <w:rPr>
           <w:rFonts w:ascii="Arial" w:eastAsia="Times New Roman" w:hAnsi="Arial" w:cs="Arial"/>
-          <w:color w:val="333333"/>
+          <w:b/>
+          <w:bCs/>
+          <w:color w:val="0066BB"/>
           <w:kern w:val="0"/>
           <w:sz w:val="20"/>
           <w:szCs w:val="20"/>
           <w:lang w:eastAsia="nb-NO"/>
           <w14:ligatures w14:val="none"/>
         </w:rPr>
-        <w:t xml:space="preserve">(innleggelsesdato, </w:t>
+        <w:t>FORMAT</w:t>
+      </w:r>
+      <w:r>
+        <w:rPr>
+          <w:rFonts w:ascii="Arial" w:eastAsia="Times New Roman" w:hAnsi="Arial" w:cs="Arial"/>
+          <w:color w:val="333333"/>
+          <w:kern w:val="0"/>
+          <w:sz w:val="20"/>
+          <w:szCs w:val="20"/>
+          <w:lang w:eastAsia="nb-NO"/>
+          <w14:ligatures w14:val="none"/>
+        </w:rPr>
+        <w:t>(</w:t>
+      </w:r>
+      <w:proofErr w:type="gramEnd"/>
+      <w:r>
+        <w:rPr>
+          <w:rFonts w:ascii="Arial" w:eastAsia="Times New Roman" w:hAnsi="Arial" w:cs="Arial"/>
+          <w:color w:val="333333"/>
+          <w:kern w:val="0"/>
+          <w:sz w:val="20"/>
+          <w:szCs w:val="20"/>
+          <w:lang w:eastAsia="nb-NO"/>
+          <w14:ligatures w14:val="none"/>
+        </w:rPr>
+        <w:t xml:space="preserve">innleggelsesdato, </w:t>
       </w:r>
       <w:r>
         <w:rPr>
@@ -161,6 +189,7 @@
         </w:rPr>
         <w:t xml:space="preserve"> dag, </w:t>
       </w:r>
+      <w:proofErr w:type="spellStart"/>
       <w:r>
         <w:rPr>
           <w:rFonts w:ascii="Arial" w:eastAsia="Times New Roman" w:hAnsi="Arial" w:cs="Arial"/>
@@ -175,6 +204,7 @@
         </w:rPr>
         <w:t>count</w:t>
       </w:r>
+      <w:proofErr w:type="spellEnd"/>
       <w:r>
         <w:rPr>
           <w:rFonts w:ascii="Arial" w:eastAsia="Times New Roman" w:hAnsi="Arial" w:cs="Arial"/>
@@ -211,8 +241,22 @@
           <w:lang w:eastAsia="nb-NO"/>
           <w14:ligatures w14:val="none"/>
         </w:rPr>
-        <w:t xml:space="preserve"> antall_innleggelser</w:t>
-      </w:r>
+        <w:t xml:space="preserve"> </w:t>
+      </w:r>
+      <w:proofErr w:type="spellStart"/>
+      <w:r>
+        <w:rPr>
+          <w:rFonts w:ascii="Arial" w:eastAsia="Times New Roman" w:hAnsi="Arial" w:cs="Arial"/>
+          <w:color w:val="333333"/>
+          <w:kern w:val="0"/>
+          <w:sz w:val="20"/>
+          <w:szCs w:val="20"/>
+          <w:lang w:eastAsia="nb-NO"/>
+          <w14:ligatures w14:val="none"/>
+        </w:rPr>
+        <w:t>antall_innleggelser</w:t>
+      </w:r>
+      <w:proofErr w:type="spellEnd"/>
     </w:p>
     <w:p>
       <w:pPr>
@@ -437,7 +481,33 @@
           <w:lang w:eastAsia="nb-NO"/>
           <w14:ligatures w14:val="none"/>
         </w:rPr>
-        <w:t xml:space="preserve"> antall_innleggelser </w:t>
+        <w:t xml:space="preserve"> </w:t>
+      </w:r>
+      <w:proofErr w:type="spellStart"/>
+      <w:r>
+        <w:rPr>
+          <w:rFonts w:ascii="Arial" w:eastAsia="Times New Roman" w:hAnsi="Arial" w:cs="Arial"/>
+          <w:color w:val="333333"/>
+          <w:kern w:val="0"/>
+          <w:sz w:val="20"/>
+          <w:szCs w:val="20"/>
+          <w:lang w:eastAsia="nb-NO"/>
+          <w14:ligatures w14:val="none"/>
+        </w:rPr>
+        <w:t>antall_innleggelser</w:t>
+      </w:r>
+      <w:proofErr w:type="spellEnd"/>
+      <w:r>
+        <w:rPr>
+          <w:rFonts w:ascii="Arial" w:eastAsia="Times New Roman" w:hAnsi="Arial" w:cs="Arial"/>
+          <w:color w:val="333333"/>
+          <w:kern w:val="0"/>
+          <w:sz w:val="20"/>
+          <w:szCs w:val="20"/>
+          <w:lang w:eastAsia="nb-NO"/>
+          <w14:ligatures w14:val="none"/>
+        </w:rPr>
+        <w:t xml:space="preserve"> </w:t>
       </w:r>
       <w:r>
         <w:rPr>
@@ -497,7 +567,7 @@
                     <pic:cNvPicPr/>
                   </pic:nvPicPr>
                   <pic:blipFill>
-                    <a:blip r:embed="rId4"/>
+                    <a:blip r:embed="rId6"/>
                     <a:stretch>
                       <a:fillRect/>
                     </a:stretch>
@@ -540,7 +610,7 @@
                     <pic:cNvPicPr/>
                   </pic:nvPicPr>
                   <pic:blipFill>
-                    <a:blip r:embed="rId5"/>
+                    <a:blip r:embed="rId7"/>
                     <a:stretch>
                       <a:fillRect/>
                     </a:stretch>
@@ -671,7 +741,23 @@
           <w:rFonts w:ascii="Arial" w:hAnsi="Arial" w:cs="Arial"/>
           <w:color w:val="333333"/>
         </w:rPr>
-        <w:t xml:space="preserve"> pasient_id = </w:t>
+        <w:t xml:space="preserve"> </w:t>
+      </w:r>
+      <w:proofErr w:type="spellStart"/>
+      <w:r>
+        <w:rPr>
+          <w:rFonts w:ascii="Arial" w:hAnsi="Arial" w:cs="Arial"/>
+          <w:color w:val="333333"/>
+        </w:rPr>
+        <w:t>pasient_id</w:t>
+      </w:r>
+      <w:proofErr w:type="spellEnd"/>
+      <w:r>
+        <w:rPr>
+          <w:rFonts w:ascii="Arial" w:hAnsi="Arial" w:cs="Arial"/>
+          <w:color w:val="333333"/>
+        </w:rPr>
+        <w:t xml:space="preserve"> = </w:t>
       </w:r>
       <w:r>
         <w:rPr>
@@ -706,14 +792,46 @@
           <w:rFonts w:ascii="Arial" w:hAnsi="Arial" w:cs="Arial"/>
           <w:color w:val="333333"/>
         </w:rPr>
-        <w:t xml:space="preserve"> innleggelsesdato &lt;= ( </w:t>
+        <w:t xml:space="preserve"> innleggelsesdato &lt;= </w:t>
+      </w:r>
+      <w:proofErr w:type="gramStart"/>
+      <w:r>
+        <w:rPr>
+          <w:rFonts w:ascii="Arial" w:hAnsi="Arial" w:cs="Arial"/>
+          <w:color w:val="333333"/>
+        </w:rPr>
+        <w:t xml:space="preserve">( </w:t>
       </w:r>
       <w:r>
         <w:rPr>
           <w:rFonts w:ascii="Arial" w:hAnsi="Arial" w:cs="Arial"/>
           <w:color w:val="888888"/>
         </w:rPr>
-        <w:t>/*kun '&lt;' hvis det hadde vært flere inneggelser*/</w:t>
+        <w:t>/</w:t>
+      </w:r>
+      <w:proofErr w:type="gramEnd"/>
+      <w:r>
+        <w:rPr>
+          <w:rFonts w:ascii="Arial" w:hAnsi="Arial" w:cs="Arial"/>
+          <w:color w:val="888888"/>
+        </w:rPr>
+        <w:t xml:space="preserve">*kun '&lt;' hvis det hadde vært flere </w:t>
+      </w:r>
+      <w:proofErr w:type="spellStart"/>
+      <w:r>
+        <w:rPr>
+          <w:rFonts w:ascii="Arial" w:hAnsi="Arial" w:cs="Arial"/>
+          <w:color w:val="888888"/>
+        </w:rPr>
+        <w:t>inneggelser</w:t>
+      </w:r>
+      <w:proofErr w:type="spellEnd"/>
+      <w:r>
+        <w:rPr>
+          <w:rFonts w:ascii="Arial" w:hAnsi="Arial" w:cs="Arial"/>
+          <w:color w:val="888888"/>
+        </w:rPr>
+        <w:t>*/</w:t>
       </w:r>
     </w:p>
     <w:p>
@@ -748,6 +866,7 @@
         </w:rPr>
         <w:t xml:space="preserve"> </w:t>
       </w:r>
+      <w:proofErr w:type="gramStart"/>
       <w:r>
         <w:rPr>
           <w:rFonts w:ascii="Arial" w:hAnsi="Arial" w:cs="Arial"/>
@@ -762,7 +881,15 @@
           <w:rFonts w:ascii="Arial" w:hAnsi="Arial" w:cs="Arial"/>
           <w:color w:val="333333"/>
         </w:rPr>
-        <w:t>(innleggelsesdato)</w:t>
+        <w:t>(</w:t>
+      </w:r>
+      <w:proofErr w:type="gramEnd"/>
+      <w:r>
+        <w:rPr>
+          <w:rFonts w:ascii="Arial" w:hAnsi="Arial" w:cs="Arial"/>
+          <w:color w:val="333333"/>
+        </w:rPr>
+        <w:t>innleggelsesdato)</w:t>
       </w:r>
     </w:p>
     <w:p>
@@ -828,7 +955,23 @@
           <w:rFonts w:ascii="Arial" w:hAnsi="Arial" w:cs="Arial"/>
           <w:color w:val="333333"/>
         </w:rPr>
-        <w:t xml:space="preserve"> pasient_id = </w:t>
+        <w:t xml:space="preserve"> </w:t>
+      </w:r>
+      <w:proofErr w:type="spellStart"/>
+      <w:r>
+        <w:rPr>
+          <w:rFonts w:ascii="Arial" w:hAnsi="Arial" w:cs="Arial"/>
+          <w:color w:val="333333"/>
+        </w:rPr>
+        <w:t>pasient_id</w:t>
+      </w:r>
+      <w:proofErr w:type="spellEnd"/>
+      <w:r>
+        <w:rPr>
+          <w:rFonts w:ascii="Arial" w:hAnsi="Arial" w:cs="Arial"/>
+          <w:color w:val="333333"/>
+        </w:rPr>
+        <w:t xml:space="preserve"> = </w:t>
       </w:r>
       <w:r>
         <w:rPr>
@@ -946,7 +1089,7 @@
                     <pic:cNvPicPr/>
                   </pic:nvPicPr>
                   <pic:blipFill>
-                    <a:blip r:embed="rId6"/>
+                    <a:blip r:embed="rId8"/>
                     <a:stretch>
                       <a:fillRect/>
                     </a:stretch>
@@ -998,7 +1141,7 @@
                     <pic:cNvPicPr/>
                   </pic:nvPicPr>
                   <pic:blipFill>
-                    <a:blip r:embed="rId7"/>
+                    <a:blip r:embed="rId9"/>
                     <a:stretch>
                       <a:fillRect/>
                     </a:stretch>
@@ -1077,7 +1220,39 @@
           <w:rFonts w:ascii="Arial" w:hAnsi="Arial" w:cs="Arial"/>
           <w:color w:val="333333"/>
         </w:rPr>
-        <w:t xml:space="preserve"> pasient_id, lege_id, diagnose</w:t>
+        <w:t xml:space="preserve"> </w:t>
+      </w:r>
+      <w:proofErr w:type="spellStart"/>
+      <w:r>
+        <w:rPr>
+          <w:rFonts w:ascii="Arial" w:hAnsi="Arial" w:cs="Arial"/>
+          <w:color w:val="333333"/>
+        </w:rPr>
+        <w:t>pasient_id</w:t>
+      </w:r>
+      <w:proofErr w:type="spellEnd"/>
+      <w:r>
+        <w:rPr>
+          <w:rFonts w:ascii="Arial" w:hAnsi="Arial" w:cs="Arial"/>
+          <w:color w:val="333333"/>
+        </w:rPr>
+        <w:t xml:space="preserve">, </w:t>
+      </w:r>
+      <w:proofErr w:type="spellStart"/>
+      <w:r>
+        <w:rPr>
+          <w:rFonts w:ascii="Arial" w:hAnsi="Arial" w:cs="Arial"/>
+          <w:color w:val="333333"/>
+        </w:rPr>
+        <w:t>lege_id</w:t>
+      </w:r>
+      <w:proofErr w:type="spellEnd"/>
+      <w:r>
+        <w:rPr>
+          <w:rFonts w:ascii="Arial" w:hAnsi="Arial" w:cs="Arial"/>
+          <w:color w:val="333333"/>
+        </w:rPr>
+        <w:t>, diagnose</w:t>
       </w:r>
     </w:p>
     <w:p>
@@ -1153,8 +1328,25 @@
           <w:rFonts w:ascii="Arial" w:hAnsi="Arial" w:cs="Arial"/>
           <w:color w:val="333333"/>
         </w:rPr>
-        <w:t>(pasient_id %</w:t>
-      </w:r>
+        <w:t>(</w:t>
+      </w:r>
+      <w:proofErr w:type="spellStart"/>
+      <w:r>
+        <w:rPr>
+          <w:rFonts w:ascii="Arial" w:hAnsi="Arial" w:cs="Arial"/>
+          <w:color w:val="333333"/>
+        </w:rPr>
+        <w:t>pasient_id</w:t>
+      </w:r>
+      <w:proofErr w:type="spellEnd"/>
+      <w:r>
+        <w:rPr>
+          <w:rFonts w:ascii="Arial" w:hAnsi="Arial" w:cs="Arial"/>
+          <w:color w:val="333333"/>
+        </w:rPr>
+        <w:t xml:space="preserve"> %</w:t>
+      </w:r>
+      <w:proofErr w:type="gramStart"/>
       <w:r>
         <w:rPr>
           <w:rFonts w:ascii="Arial" w:hAnsi="Arial" w:cs="Arial"/>
@@ -1169,7 +1361,15 @@
           <w:rFonts w:ascii="Arial" w:hAnsi="Arial" w:cs="Arial"/>
           <w:color w:val="333333"/>
         </w:rPr>
-        <w:t xml:space="preserve"> != </w:t>
+        <w:t xml:space="preserve"> !</w:t>
+      </w:r>
+      <w:proofErr w:type="gramEnd"/>
+      <w:r>
+        <w:rPr>
+          <w:rFonts w:ascii="Arial" w:hAnsi="Arial" w:cs="Arial"/>
+          <w:color w:val="333333"/>
+        </w:rPr>
+        <w:t xml:space="preserve">= </w:t>
       </w:r>
       <w:r>
         <w:rPr>
@@ -1201,7 +1401,23 @@
           <w:rFonts w:ascii="Arial" w:hAnsi="Arial" w:cs="Arial"/>
           <w:color w:val="333333"/>
         </w:rPr>
-        <w:t xml:space="preserve"> lege_id </w:t>
+        <w:t xml:space="preserve"> </w:t>
+      </w:r>
+      <w:proofErr w:type="spellStart"/>
+      <w:r>
+        <w:rPr>
+          <w:rFonts w:ascii="Arial" w:hAnsi="Arial" w:cs="Arial"/>
+          <w:color w:val="333333"/>
+        </w:rPr>
+        <w:t>lege_id</w:t>
+      </w:r>
+      <w:proofErr w:type="spellEnd"/>
+      <w:r>
+        <w:rPr>
+          <w:rFonts w:ascii="Arial" w:hAnsi="Arial" w:cs="Arial"/>
+          <w:color w:val="333333"/>
+        </w:rPr>
+        <w:t xml:space="preserve"> </w:t>
       </w:r>
       <w:r>
         <w:rPr>
@@ -1308,7 +1524,23 @@
           <w:rFonts w:ascii="Arial" w:hAnsi="Arial" w:cs="Arial"/>
           <w:color w:val="333333"/>
         </w:rPr>
-        <w:t xml:space="preserve">    (lege_id </w:t>
+        <w:t xml:space="preserve">    (</w:t>
+      </w:r>
+      <w:proofErr w:type="spellStart"/>
+      <w:r>
+        <w:rPr>
+          <w:rFonts w:ascii="Arial" w:hAnsi="Arial" w:cs="Arial"/>
+          <w:color w:val="333333"/>
+        </w:rPr>
+        <w:t>lege_id</w:t>
+      </w:r>
+      <w:proofErr w:type="spellEnd"/>
+      <w:r>
+        <w:rPr>
+          <w:rFonts w:ascii="Arial" w:hAnsi="Arial" w:cs="Arial"/>
+          <w:color w:val="333333"/>
+        </w:rPr>
+        <w:t xml:space="preserve"> </w:t>
       </w:r>
       <w:r>
         <w:rPr>
@@ -1357,6 +1589,7 @@
         </w:rPr>
         <w:t xml:space="preserve"> </w:t>
       </w:r>
+      <w:proofErr w:type="spellStart"/>
       <w:r>
         <w:rPr>
           <w:rFonts w:ascii="Arial" w:hAnsi="Arial" w:cs="Arial"/>
@@ -1366,12 +1599,29 @@
         </w:rPr>
         <w:t>length</w:t>
       </w:r>
-      <w:r>
-        <w:rPr>
-          <w:rFonts w:ascii="Arial" w:hAnsi="Arial" w:cs="Arial"/>
-          <w:color w:val="333333"/>
-        </w:rPr>
-        <w:t xml:space="preserve">(pasient_id) = </w:t>
+      <w:proofErr w:type="spellEnd"/>
+      <w:r>
+        <w:rPr>
+          <w:rFonts w:ascii="Arial" w:hAnsi="Arial" w:cs="Arial"/>
+          <w:color w:val="333333"/>
+        </w:rPr>
+        <w:t>(</w:t>
+      </w:r>
+      <w:proofErr w:type="spellStart"/>
+      <w:r>
+        <w:rPr>
+          <w:rFonts w:ascii="Arial" w:hAnsi="Arial" w:cs="Arial"/>
+          <w:color w:val="333333"/>
+        </w:rPr>
+        <w:t>pasient_id</w:t>
+      </w:r>
+      <w:proofErr w:type="spellEnd"/>
+      <w:r>
+        <w:rPr>
+          <w:rFonts w:ascii="Arial" w:hAnsi="Arial" w:cs="Arial"/>
+          <w:color w:val="333333"/>
+        </w:rPr>
+        <w:t xml:space="preserve">) = </w:t>
       </w:r>
       <w:r>
         <w:rPr>
@@ -1431,7 +1681,7 @@
                     <pic:cNvPicPr/>
                   </pic:nvPicPr>
                   <pic:blipFill>
-                    <a:blip r:embed="rId8"/>
+                    <a:blip r:embed="rId10"/>
                     <a:stretch>
                       <a:fillRect/>
                     </a:stretch>
@@ -1473,7 +1723,7 @@
                     <pic:cNvPicPr/>
                   </pic:nvPicPr>
                   <pic:blipFill>
-                    <a:blip r:embed="rId9"/>
+                    <a:blip r:embed="rId11"/>
                     <a:stretch>
                       <a:fillRect/>
                     </a:stretch>
@@ -1521,12 +1771,16 @@
         <w:rPr>
           <w:rFonts w:ascii="Arial" w:hAnsi="Arial" w:cs="Arial"/>
           <w:color w:val="333333"/>
-        </w:rPr>
-      </w:pPr>
-      <w:r>
-        <w:rPr>
-          <w:rFonts w:ascii="Arial" w:hAnsi="Arial" w:cs="Arial"/>
-          <w:color w:val="333333"/>
+          <w:sz w:val="24"/>
+          <w:szCs w:val="24"/>
+        </w:rPr>
+      </w:pPr>
+      <w:r>
+        <w:rPr>
+          <w:rFonts w:ascii="Arial" w:hAnsi="Arial" w:cs="Arial"/>
+          <w:color w:val="333333"/>
+          <w:sz w:val="24"/>
+          <w:szCs w:val="24"/>
         </w:rPr>
         <w:lastRenderedPageBreak/>
         <w:t xml:space="preserve">Oppgave 4: </w:t>
@@ -1555,7 +1809,41 @@
           <w:rFonts w:ascii="Arial" w:hAnsi="Arial" w:cs="Arial"/>
           <w:color w:val="333333"/>
         </w:rPr>
-        <w:t xml:space="preserve"> l.fornavn, l.etternavn, </w:t>
+        <w:t xml:space="preserve"> </w:t>
+      </w:r>
+      <w:proofErr w:type="spellStart"/>
+      <w:proofErr w:type="gramStart"/>
+      <w:r>
+        <w:rPr>
+          <w:rFonts w:ascii="Arial" w:hAnsi="Arial" w:cs="Arial"/>
+          <w:color w:val="333333"/>
+        </w:rPr>
+        <w:t>l.fornavn</w:t>
+      </w:r>
+      <w:proofErr w:type="spellEnd"/>
+      <w:proofErr w:type="gramEnd"/>
+      <w:r>
+        <w:rPr>
+          <w:rFonts w:ascii="Arial" w:hAnsi="Arial" w:cs="Arial"/>
+          <w:color w:val="333333"/>
+        </w:rPr>
+        <w:t xml:space="preserve">, </w:t>
+      </w:r>
+      <w:proofErr w:type="spellStart"/>
+      <w:r>
+        <w:rPr>
+          <w:rFonts w:ascii="Arial" w:hAnsi="Arial" w:cs="Arial"/>
+          <w:color w:val="333333"/>
+        </w:rPr>
+        <w:t>l.etternavn</w:t>
+      </w:r>
+      <w:proofErr w:type="spellEnd"/>
+      <w:r>
+        <w:rPr>
+          <w:rFonts w:ascii="Arial" w:hAnsi="Arial" w:cs="Arial"/>
+          <w:color w:val="333333"/>
+        </w:rPr>
+        <w:t xml:space="preserve">, </w:t>
       </w:r>
       <w:r>
         <w:rPr>
@@ -1571,7 +1859,23 @@
           <w:rFonts w:ascii="Arial" w:hAnsi="Arial" w:cs="Arial"/>
           <w:color w:val="333333"/>
         </w:rPr>
-        <w:t xml:space="preserve">(i.innleggelsesdato) </w:t>
+        <w:t>(</w:t>
+      </w:r>
+      <w:proofErr w:type="spellStart"/>
+      <w:r>
+        <w:rPr>
+          <w:rFonts w:ascii="Arial" w:hAnsi="Arial" w:cs="Arial"/>
+          <w:color w:val="333333"/>
+        </w:rPr>
+        <w:t>i.innleggelsesdato</w:t>
+      </w:r>
+      <w:proofErr w:type="spellEnd"/>
+      <w:r>
+        <w:rPr>
+          <w:rFonts w:ascii="Arial" w:hAnsi="Arial" w:cs="Arial"/>
+          <w:color w:val="333333"/>
+        </w:rPr>
+        <w:t xml:space="preserve">) </w:t>
       </w:r>
       <w:r>
         <w:rPr>
@@ -1587,7 +1891,15 @@
           <w:rFonts w:ascii="Arial" w:hAnsi="Arial" w:cs="Arial"/>
           <w:color w:val="333333"/>
         </w:rPr>
-        <w:t xml:space="preserve"> antall_h</w:t>
+        <w:t xml:space="preserve"> </w:t>
+      </w:r>
+      <w:proofErr w:type="spellStart"/>
+      <w:r>
+        <w:rPr>
+          <w:rFonts w:ascii="Arial" w:hAnsi="Arial" w:cs="Arial"/>
+          <w:color w:val="333333"/>
+        </w:rPr>
+        <w:t>antall_h</w:t>
       </w:r>
       <w:r>
         <w:rPr>
@@ -1603,6 +1915,7 @@
         </w:rPr>
         <w:t>ndteringer</w:t>
       </w:r>
+      <w:proofErr w:type="spellEnd"/>
     </w:p>
     <w:p>
       <w:pPr>
@@ -1669,8 +1982,42 @@
           <w:rFonts w:ascii="Arial" w:hAnsi="Arial" w:cs="Arial"/>
           <w:color w:val="333333"/>
         </w:rPr>
-        <w:t xml:space="preserve"> l.lege_id = i.lege_id</w:t>
-      </w:r>
+        <w:t xml:space="preserve"> </w:t>
+      </w:r>
+      <w:proofErr w:type="spellStart"/>
+      <w:proofErr w:type="gramStart"/>
+      <w:r>
+        <w:rPr>
+          <w:rFonts w:ascii="Arial" w:hAnsi="Arial" w:cs="Arial"/>
+          <w:color w:val="333333"/>
+        </w:rPr>
+        <w:t>l.lege</w:t>
+      </w:r>
+      <w:proofErr w:type="gramEnd"/>
+      <w:r>
+        <w:rPr>
+          <w:rFonts w:ascii="Arial" w:hAnsi="Arial" w:cs="Arial"/>
+          <w:color w:val="333333"/>
+        </w:rPr>
+        <w:t>_id</w:t>
+      </w:r>
+      <w:proofErr w:type="spellEnd"/>
+      <w:r>
+        <w:rPr>
+          <w:rFonts w:ascii="Arial" w:hAnsi="Arial" w:cs="Arial"/>
+          <w:color w:val="333333"/>
+        </w:rPr>
+        <w:t xml:space="preserve"> = </w:t>
+      </w:r>
+      <w:proofErr w:type="spellStart"/>
+      <w:r>
+        <w:rPr>
+          <w:rFonts w:ascii="Arial" w:hAnsi="Arial" w:cs="Arial"/>
+          <w:color w:val="333333"/>
+        </w:rPr>
+        <w:t>i.lege_id</w:t>
+      </w:r>
+      <w:proofErr w:type="spellEnd"/>
     </w:p>
     <w:p>
       <w:pPr>
@@ -1711,7 +2058,41 @@
           <w:rFonts w:ascii="Arial" w:hAnsi="Arial" w:cs="Arial"/>
           <w:color w:val="333333"/>
         </w:rPr>
-        <w:t xml:space="preserve"> l.fornavn, l.etternavn;</w:t>
+        <w:t xml:space="preserve"> </w:t>
+      </w:r>
+      <w:proofErr w:type="spellStart"/>
+      <w:proofErr w:type="gramStart"/>
+      <w:r>
+        <w:rPr>
+          <w:rFonts w:ascii="Arial" w:hAnsi="Arial" w:cs="Arial"/>
+          <w:color w:val="333333"/>
+        </w:rPr>
+        <w:t>l.fornavn</w:t>
+      </w:r>
+      <w:proofErr w:type="spellEnd"/>
+      <w:proofErr w:type="gramEnd"/>
+      <w:r>
+        <w:rPr>
+          <w:rFonts w:ascii="Arial" w:hAnsi="Arial" w:cs="Arial"/>
+          <w:color w:val="333333"/>
+        </w:rPr>
+        <w:t xml:space="preserve">, </w:t>
+      </w:r>
+      <w:proofErr w:type="spellStart"/>
+      <w:r>
+        <w:rPr>
+          <w:rFonts w:ascii="Arial" w:hAnsi="Arial" w:cs="Arial"/>
+          <w:color w:val="333333"/>
+        </w:rPr>
+        <w:t>l.etternavn</w:t>
+      </w:r>
+      <w:proofErr w:type="spellEnd"/>
+      <w:r>
+        <w:rPr>
+          <w:rFonts w:ascii="Arial" w:hAnsi="Arial" w:cs="Arial"/>
+          <w:color w:val="333333"/>
+        </w:rPr>
+        <w:t>;</w:t>
       </w:r>
     </w:p>
     <w:p>
@@ -1725,6 +2106,7 @@
       <w:r>
         <w:rPr>
           <w:rFonts w:ascii="Arial" w:hAnsi="Arial" w:cs="Arial"/>
+          <w:noProof/>
           <w:sz w:val="28"/>
           <w:szCs w:val="28"/>
         </w:rPr>
@@ -1744,7 +2126,7 @@
                     <pic:cNvPicPr/>
                   </pic:nvPicPr>
                   <pic:blipFill>
-                    <a:blip r:embed="rId10"/>
+                    <a:blip r:embed="rId12"/>
                     <a:stretch>
                       <a:fillRect/>
                     </a:stretch>
@@ -1776,6 +2158,7 @@
       <w:r>
         <w:rPr>
           <w:rFonts w:ascii="Arial" w:hAnsi="Arial" w:cs="Arial"/>
+          <w:noProof/>
           <w:sz w:val="28"/>
           <w:szCs w:val="28"/>
         </w:rPr>
@@ -1795,7 +2178,7 @@
                     <pic:cNvPicPr/>
                   </pic:nvPicPr>
                   <pic:blipFill>
-                    <a:blip r:embed="rId11"/>
+                    <a:blip r:embed="rId13"/>
                     <a:stretch>
                       <a:fillRect/>
                     </a:stretch>
@@ -1874,7 +2257,32 @@
           <w:rFonts w:ascii="Arial" w:hAnsi="Arial" w:cs="Arial"/>
           <w:color w:val="333333"/>
         </w:rPr>
-        <w:t xml:space="preserve"> l.lege_id, </w:t>
+        <w:t xml:space="preserve"> </w:t>
+      </w:r>
+      <w:proofErr w:type="spellStart"/>
+      <w:proofErr w:type="gramStart"/>
+      <w:r>
+        <w:rPr>
+          <w:rFonts w:ascii="Arial" w:hAnsi="Arial" w:cs="Arial"/>
+          <w:color w:val="333333"/>
+        </w:rPr>
+        <w:t>l.lege</w:t>
+      </w:r>
+      <w:proofErr w:type="gramEnd"/>
+      <w:r>
+        <w:rPr>
+          <w:rFonts w:ascii="Arial" w:hAnsi="Arial" w:cs="Arial"/>
+          <w:color w:val="333333"/>
+        </w:rPr>
+        <w:t>_id</w:t>
+      </w:r>
+      <w:proofErr w:type="spellEnd"/>
+      <w:r>
+        <w:rPr>
+          <w:rFonts w:ascii="Arial" w:hAnsi="Arial" w:cs="Arial"/>
+          <w:color w:val="333333"/>
+        </w:rPr>
+        <w:t xml:space="preserve">, </w:t>
       </w:r>
       <w:r>
         <w:rPr>
@@ -1890,7 +2298,23 @@
           <w:rFonts w:ascii="Arial" w:hAnsi="Arial" w:cs="Arial"/>
           <w:color w:val="333333"/>
         </w:rPr>
-        <w:t xml:space="preserve">(l.fornavn, </w:t>
+        <w:t>(</w:t>
+      </w:r>
+      <w:proofErr w:type="spellStart"/>
+      <w:r>
+        <w:rPr>
+          <w:rFonts w:ascii="Arial" w:hAnsi="Arial" w:cs="Arial"/>
+          <w:color w:val="333333"/>
+        </w:rPr>
+        <w:t>l.fornavn</w:t>
+      </w:r>
+      <w:proofErr w:type="spellEnd"/>
+      <w:r>
+        <w:rPr>
+          <w:rFonts w:ascii="Arial" w:hAnsi="Arial" w:cs="Arial"/>
+          <w:color w:val="333333"/>
+        </w:rPr>
+        <w:t xml:space="preserve">, </w:t>
       </w:r>
       <w:r>
         <w:rPr>
@@ -1905,7 +2329,23 @@
           <w:rFonts w:ascii="Arial" w:hAnsi="Arial" w:cs="Arial"/>
           <w:color w:val="333333"/>
         </w:rPr>
-        <w:t xml:space="preserve">, l.etternavn) </w:t>
+        <w:t xml:space="preserve">, </w:t>
+      </w:r>
+      <w:proofErr w:type="spellStart"/>
+      <w:r>
+        <w:rPr>
+          <w:rFonts w:ascii="Arial" w:hAnsi="Arial" w:cs="Arial"/>
+          <w:color w:val="333333"/>
+        </w:rPr>
+        <w:t>l.etternavn</w:t>
+      </w:r>
+      <w:proofErr w:type="spellEnd"/>
+      <w:r>
+        <w:rPr>
+          <w:rFonts w:ascii="Arial" w:hAnsi="Arial" w:cs="Arial"/>
+          <w:color w:val="333333"/>
+        </w:rPr>
+        <w:t xml:space="preserve">) </w:t>
       </w:r>
       <w:r>
         <w:rPr>
@@ -1921,7 +2361,23 @@
           <w:rFonts w:ascii="Arial" w:hAnsi="Arial" w:cs="Arial"/>
           <w:color w:val="333333"/>
         </w:rPr>
-        <w:t xml:space="preserve"> fullt_navn, </w:t>
+        <w:t xml:space="preserve"> </w:t>
+      </w:r>
+      <w:proofErr w:type="spellStart"/>
+      <w:r>
+        <w:rPr>
+          <w:rFonts w:ascii="Arial" w:hAnsi="Arial" w:cs="Arial"/>
+          <w:color w:val="333333"/>
+        </w:rPr>
+        <w:t>fullt_navn</w:t>
+      </w:r>
+      <w:proofErr w:type="spellEnd"/>
+      <w:r>
+        <w:rPr>
+          <w:rFonts w:ascii="Arial" w:hAnsi="Arial" w:cs="Arial"/>
+          <w:color w:val="333333"/>
+        </w:rPr>
+        <w:t xml:space="preserve">, </w:t>
       </w:r>
       <w:r>
         <w:rPr>
@@ -1937,7 +2393,23 @@
           <w:rFonts w:ascii="Arial" w:hAnsi="Arial" w:cs="Arial"/>
           <w:color w:val="333333"/>
         </w:rPr>
-        <w:t xml:space="preserve">(i.innleggelsesdato) </w:t>
+        <w:t>(</w:t>
+      </w:r>
+      <w:proofErr w:type="spellStart"/>
+      <w:r>
+        <w:rPr>
+          <w:rFonts w:ascii="Arial" w:hAnsi="Arial" w:cs="Arial"/>
+          <w:color w:val="333333"/>
+        </w:rPr>
+        <w:t>i.innleggelsesdato</w:t>
+      </w:r>
+      <w:proofErr w:type="spellEnd"/>
+      <w:r>
+        <w:rPr>
+          <w:rFonts w:ascii="Arial" w:hAnsi="Arial" w:cs="Arial"/>
+          <w:color w:val="333333"/>
+        </w:rPr>
+        <w:t xml:space="preserve">) </w:t>
       </w:r>
       <w:r>
         <w:rPr>
@@ -1953,7 +2425,15 @@
           <w:rFonts w:ascii="Arial" w:hAnsi="Arial" w:cs="Arial"/>
           <w:color w:val="333333"/>
         </w:rPr>
-        <w:t xml:space="preserve"> f</w:t>
+        <w:t xml:space="preserve"> </w:t>
+      </w:r>
+      <w:proofErr w:type="spellStart"/>
+      <w:r>
+        <w:rPr>
+          <w:rFonts w:ascii="Arial" w:hAnsi="Arial" w:cs="Arial"/>
+          <w:color w:val="333333"/>
+        </w:rPr>
+        <w:t>f</w:t>
       </w:r>
       <w:r>
         <w:rPr>
@@ -1967,7 +2447,15 @@
           <w:rFonts w:ascii="Arial" w:hAnsi="Arial" w:cs="Arial"/>
           <w:color w:val="333333"/>
         </w:rPr>
-        <w:t xml:space="preserve">rste_innleggelsesdato, </w:t>
+        <w:t>rste_innleggelsesdato</w:t>
+      </w:r>
+      <w:proofErr w:type="spellEnd"/>
+      <w:r>
+        <w:rPr>
+          <w:rFonts w:ascii="Arial" w:hAnsi="Arial" w:cs="Arial"/>
+          <w:color w:val="333333"/>
+        </w:rPr>
+        <w:t xml:space="preserve">, </w:t>
       </w:r>
       <w:r>
         <w:rPr>
@@ -1983,7 +2471,23 @@
           <w:rFonts w:ascii="Arial" w:hAnsi="Arial" w:cs="Arial"/>
           <w:color w:val="333333"/>
         </w:rPr>
-        <w:t xml:space="preserve">(i.innleggelsesdato) </w:t>
+        <w:t>(</w:t>
+      </w:r>
+      <w:proofErr w:type="spellStart"/>
+      <w:r>
+        <w:rPr>
+          <w:rFonts w:ascii="Arial" w:hAnsi="Arial" w:cs="Arial"/>
+          <w:color w:val="333333"/>
+        </w:rPr>
+        <w:t>i.innleggelsesdato</w:t>
+      </w:r>
+      <w:proofErr w:type="spellEnd"/>
+      <w:r>
+        <w:rPr>
+          <w:rFonts w:ascii="Arial" w:hAnsi="Arial" w:cs="Arial"/>
+          <w:color w:val="333333"/>
+        </w:rPr>
+        <w:t xml:space="preserve">) </w:t>
       </w:r>
       <w:r>
         <w:rPr>
@@ -1999,8 +2503,17 @@
           <w:rFonts w:ascii="Arial" w:hAnsi="Arial" w:cs="Arial"/>
           <w:color w:val="333333"/>
         </w:rPr>
-        <w:t xml:space="preserve"> siste_innleggelsesdato</w:t>
-      </w:r>
+        <w:t xml:space="preserve"> </w:t>
+      </w:r>
+      <w:proofErr w:type="spellStart"/>
+      <w:r>
+        <w:rPr>
+          <w:rFonts w:ascii="Arial" w:hAnsi="Arial" w:cs="Arial"/>
+          <w:color w:val="333333"/>
+        </w:rPr>
+        <w:t>siste_innleggelsesdato</w:t>
+      </w:r>
+      <w:proofErr w:type="spellEnd"/>
     </w:p>
     <w:p>
       <w:pPr>
@@ -2067,8 +2580,42 @@
           <w:rFonts w:ascii="Arial" w:hAnsi="Arial" w:cs="Arial"/>
           <w:color w:val="333333"/>
         </w:rPr>
-        <w:t xml:space="preserve"> l.lege_id = i.lege_id</w:t>
-      </w:r>
+        <w:t xml:space="preserve"> </w:t>
+      </w:r>
+      <w:proofErr w:type="spellStart"/>
+      <w:proofErr w:type="gramStart"/>
+      <w:r>
+        <w:rPr>
+          <w:rFonts w:ascii="Arial" w:hAnsi="Arial" w:cs="Arial"/>
+          <w:color w:val="333333"/>
+        </w:rPr>
+        <w:t>l.lege</w:t>
+      </w:r>
+      <w:proofErr w:type="gramEnd"/>
+      <w:r>
+        <w:rPr>
+          <w:rFonts w:ascii="Arial" w:hAnsi="Arial" w:cs="Arial"/>
+          <w:color w:val="333333"/>
+        </w:rPr>
+        <w:t>_id</w:t>
+      </w:r>
+      <w:proofErr w:type="spellEnd"/>
+      <w:r>
+        <w:rPr>
+          <w:rFonts w:ascii="Arial" w:hAnsi="Arial" w:cs="Arial"/>
+          <w:color w:val="333333"/>
+        </w:rPr>
+        <w:t xml:space="preserve"> = </w:t>
+      </w:r>
+      <w:proofErr w:type="spellStart"/>
+      <w:r>
+        <w:rPr>
+          <w:rFonts w:ascii="Arial" w:hAnsi="Arial" w:cs="Arial"/>
+          <w:color w:val="333333"/>
+        </w:rPr>
+        <w:t>i.lege_id</w:t>
+      </w:r>
+      <w:proofErr w:type="spellEnd"/>
     </w:p>
     <w:p>
       <w:pPr>
@@ -2109,7 +2656,48 @@
           <w:rFonts w:ascii="Arial" w:hAnsi="Arial" w:cs="Arial"/>
           <w:color w:val="333333"/>
         </w:rPr>
-        <w:t xml:space="preserve"> l.lege_id, fullt_navn;</w:t>
+        <w:t xml:space="preserve"> </w:t>
+      </w:r>
+      <w:proofErr w:type="spellStart"/>
+      <w:proofErr w:type="gramStart"/>
+      <w:r>
+        <w:rPr>
+          <w:rFonts w:ascii="Arial" w:hAnsi="Arial" w:cs="Arial"/>
+          <w:color w:val="333333"/>
+        </w:rPr>
+        <w:t>l.lege</w:t>
+      </w:r>
+      <w:proofErr w:type="gramEnd"/>
+      <w:r>
+        <w:rPr>
+          <w:rFonts w:ascii="Arial" w:hAnsi="Arial" w:cs="Arial"/>
+          <w:color w:val="333333"/>
+        </w:rPr>
+        <w:t>_id</w:t>
+      </w:r>
+      <w:proofErr w:type="spellEnd"/>
+      <w:r>
+        <w:rPr>
+          <w:rFonts w:ascii="Arial" w:hAnsi="Arial" w:cs="Arial"/>
+          <w:color w:val="333333"/>
+        </w:rPr>
+        <w:t xml:space="preserve">, </w:t>
+      </w:r>
+      <w:proofErr w:type="spellStart"/>
+      <w:r>
+        <w:rPr>
+          <w:rFonts w:ascii="Arial" w:hAnsi="Arial" w:cs="Arial"/>
+          <w:color w:val="333333"/>
+        </w:rPr>
+        <w:t>fullt_navn</w:t>
+      </w:r>
+      <w:proofErr w:type="spellEnd"/>
+      <w:r>
+        <w:rPr>
+          <w:rFonts w:ascii="Arial" w:hAnsi="Arial" w:cs="Arial"/>
+          <w:color w:val="333333"/>
+        </w:rPr>
+        <w:t>;</w:t>
       </w:r>
     </w:p>
     <w:p>
@@ -2123,6 +2711,7 @@
       <w:r>
         <w:rPr>
           <w:rFonts w:ascii="Arial" w:hAnsi="Arial" w:cs="Arial"/>
+          <w:noProof/>
           <w:sz w:val="28"/>
           <w:szCs w:val="28"/>
         </w:rPr>
@@ -2142,7 +2731,7 @@
                     <pic:cNvPicPr/>
                   </pic:nvPicPr>
                   <pic:blipFill>
-                    <a:blip r:embed="rId12"/>
+                    <a:blip r:embed="rId14"/>
                     <a:stretch>
                       <a:fillRect/>
                     </a:stretch>
@@ -2165,6 +2754,7 @@
       <w:r>
         <w:rPr>
           <w:rFonts w:ascii="Arial" w:hAnsi="Arial" w:cs="Arial"/>
+          <w:noProof/>
           <w:sz w:val="28"/>
           <w:szCs w:val="28"/>
         </w:rPr>
@@ -2184,7 +2774,7 @@
                     <pic:cNvPicPr/>
                   </pic:nvPicPr>
                   <pic:blipFill>
-                    <a:blip r:embed="rId13"/>
+                    <a:blip r:embed="rId15"/>
                     <a:stretch>
                       <a:fillRect/>
                     </a:stretch>
@@ -2240,7 +2830,2532 @@
         <w:t>Oppgave 6:</w:t>
       </w:r>
     </w:p>
+    <w:p>
+      <w:pPr>
+        <w:pStyle w:val="HTML-forhndsformatert"/>
+        <w:spacing w:line="244" w:lineRule="atLeast"/>
+        <w:rPr>
+          <w:rFonts w:ascii="Arial" w:hAnsi="Arial" w:cs="Arial"/>
+          <w:color w:val="333333"/>
+        </w:rPr>
+      </w:pPr>
+      <w:r>
+        <w:rPr>
+          <w:rFonts w:ascii="Arial" w:hAnsi="Arial" w:cs="Arial"/>
+          <w:b/>
+          <w:bCs/>
+          <w:color w:val="008800"/>
+        </w:rPr>
+        <w:t>SELECT</w:t>
+      </w:r>
+      <w:r>
+        <w:rPr>
+          <w:rFonts w:ascii="Arial" w:hAnsi="Arial" w:cs="Arial"/>
+          <w:color w:val="333333"/>
+        </w:rPr>
+        <w:t xml:space="preserve"> </w:t>
+      </w:r>
+      <w:proofErr w:type="spellStart"/>
+      <w:proofErr w:type="gramStart"/>
+      <w:r>
+        <w:rPr>
+          <w:rFonts w:ascii="Arial" w:hAnsi="Arial" w:cs="Arial"/>
+          <w:color w:val="333333"/>
+        </w:rPr>
+        <w:t>pmp.provins</w:t>
+      </w:r>
+      <w:proofErr w:type="gramEnd"/>
+      <w:r>
+        <w:rPr>
+          <w:rFonts w:ascii="Arial" w:hAnsi="Arial" w:cs="Arial"/>
+          <w:color w:val="333333"/>
+        </w:rPr>
+        <w:t>_id</w:t>
+      </w:r>
+      <w:proofErr w:type="spellEnd"/>
+      <w:r>
+        <w:rPr>
+          <w:rFonts w:ascii="Arial" w:hAnsi="Arial" w:cs="Arial"/>
+          <w:color w:val="333333"/>
+        </w:rPr>
+        <w:t xml:space="preserve">, </w:t>
+      </w:r>
+      <w:proofErr w:type="spellStart"/>
+      <w:r>
+        <w:rPr>
+          <w:rFonts w:ascii="Arial" w:hAnsi="Arial" w:cs="Arial"/>
+          <w:color w:val="333333"/>
+        </w:rPr>
+        <w:t>p.provins_navn</w:t>
+      </w:r>
+      <w:proofErr w:type="spellEnd"/>
+      <w:r>
+        <w:rPr>
+          <w:rFonts w:ascii="Arial" w:hAnsi="Arial" w:cs="Arial"/>
+          <w:color w:val="333333"/>
+        </w:rPr>
+        <w:t xml:space="preserve">, </w:t>
+      </w:r>
+      <w:r>
+        <w:rPr>
+          <w:rFonts w:ascii="Arial" w:hAnsi="Arial" w:cs="Arial"/>
+          <w:b/>
+          <w:bCs/>
+          <w:color w:val="0066BB"/>
+        </w:rPr>
+        <w:t>COUNT</w:t>
+      </w:r>
+      <w:r>
+        <w:rPr>
+          <w:rFonts w:ascii="Arial" w:hAnsi="Arial" w:cs="Arial"/>
+          <w:color w:val="333333"/>
+        </w:rPr>
+        <w:t xml:space="preserve">(*) </w:t>
+      </w:r>
+      <w:r>
+        <w:rPr>
+          <w:rFonts w:ascii="Arial" w:hAnsi="Arial" w:cs="Arial"/>
+          <w:b/>
+          <w:bCs/>
+          <w:color w:val="008800"/>
+        </w:rPr>
+        <w:t>as</w:t>
+      </w:r>
+      <w:r>
+        <w:rPr>
+          <w:rFonts w:ascii="Arial" w:hAnsi="Arial" w:cs="Arial"/>
+          <w:color w:val="333333"/>
+        </w:rPr>
+        <w:t xml:space="preserve"> </w:t>
+      </w:r>
+      <w:proofErr w:type="spellStart"/>
+      <w:r>
+        <w:rPr>
+          <w:rFonts w:ascii="Arial" w:hAnsi="Arial" w:cs="Arial"/>
+          <w:color w:val="333333"/>
+        </w:rPr>
+        <w:t>totalt_antall_pasienter</w:t>
+      </w:r>
+      <w:proofErr w:type="spellEnd"/>
+    </w:p>
+    <w:p>
+      <w:pPr>
+        <w:pStyle w:val="HTML-forhndsformatert"/>
+        <w:spacing w:line="244" w:lineRule="atLeast"/>
+        <w:rPr>
+          <w:rFonts w:ascii="Arial" w:hAnsi="Arial" w:cs="Arial"/>
+          <w:color w:val="333333"/>
+        </w:rPr>
+      </w:pPr>
+      <w:r>
+        <w:rPr>
+          <w:rFonts w:ascii="Arial" w:hAnsi="Arial" w:cs="Arial"/>
+          <w:b/>
+          <w:bCs/>
+          <w:color w:val="008800"/>
+        </w:rPr>
+        <w:t>FROM</w:t>
+      </w:r>
+      <w:r>
+        <w:rPr>
+          <w:rFonts w:ascii="Arial" w:hAnsi="Arial" w:cs="Arial"/>
+          <w:color w:val="333333"/>
+        </w:rPr>
+        <w:t xml:space="preserve"> </w:t>
+      </w:r>
+      <w:proofErr w:type="spellStart"/>
+      <w:r>
+        <w:rPr>
+          <w:rFonts w:ascii="Arial" w:hAnsi="Arial" w:cs="Arial"/>
+          <w:color w:val="333333"/>
+        </w:rPr>
+        <w:t>pasienter_med_provins</w:t>
+      </w:r>
+      <w:proofErr w:type="spellEnd"/>
+      <w:r>
+        <w:rPr>
+          <w:rFonts w:ascii="Arial" w:hAnsi="Arial" w:cs="Arial"/>
+          <w:color w:val="333333"/>
+        </w:rPr>
+        <w:t xml:space="preserve"> </w:t>
+      </w:r>
+      <w:r>
+        <w:rPr>
+          <w:rFonts w:ascii="Arial" w:hAnsi="Arial" w:cs="Arial"/>
+          <w:b/>
+          <w:bCs/>
+          <w:color w:val="008800"/>
+        </w:rPr>
+        <w:t>as</w:t>
+      </w:r>
+      <w:r>
+        <w:rPr>
+          <w:rFonts w:ascii="Arial" w:hAnsi="Arial" w:cs="Arial"/>
+          <w:color w:val="333333"/>
+        </w:rPr>
+        <w:t xml:space="preserve"> </w:t>
+      </w:r>
+      <w:proofErr w:type="spellStart"/>
+      <w:r>
+        <w:rPr>
+          <w:rFonts w:ascii="Arial" w:hAnsi="Arial" w:cs="Arial"/>
+          <w:color w:val="333333"/>
+        </w:rPr>
+        <w:t>pmp</w:t>
+      </w:r>
+      <w:proofErr w:type="spellEnd"/>
+    </w:p>
+    <w:p>
+      <w:pPr>
+        <w:pStyle w:val="HTML-forhndsformatert"/>
+        <w:spacing w:line="244" w:lineRule="atLeast"/>
+        <w:rPr>
+          <w:rFonts w:ascii="Arial" w:hAnsi="Arial" w:cs="Arial"/>
+          <w:color w:val="333333"/>
+        </w:rPr>
+      </w:pPr>
+      <w:r>
+        <w:rPr>
+          <w:rFonts w:ascii="Arial" w:hAnsi="Arial" w:cs="Arial"/>
+          <w:b/>
+          <w:bCs/>
+          <w:color w:val="008800"/>
+        </w:rPr>
+        <w:t>JOIN</w:t>
+      </w:r>
+      <w:r>
+        <w:rPr>
+          <w:rFonts w:ascii="Arial" w:hAnsi="Arial" w:cs="Arial"/>
+          <w:color w:val="333333"/>
+        </w:rPr>
+        <w:t xml:space="preserve"> provins p </w:t>
+      </w:r>
+      <w:r>
+        <w:rPr>
+          <w:rFonts w:ascii="Arial" w:hAnsi="Arial" w:cs="Arial"/>
+          <w:b/>
+          <w:bCs/>
+          <w:color w:val="008800"/>
+        </w:rPr>
+        <w:t>ON</w:t>
+      </w:r>
+      <w:r>
+        <w:rPr>
+          <w:rFonts w:ascii="Arial" w:hAnsi="Arial" w:cs="Arial"/>
+          <w:color w:val="333333"/>
+        </w:rPr>
+        <w:t xml:space="preserve"> </w:t>
+      </w:r>
+      <w:proofErr w:type="spellStart"/>
+      <w:proofErr w:type="gramStart"/>
+      <w:r>
+        <w:rPr>
+          <w:rFonts w:ascii="Arial" w:hAnsi="Arial" w:cs="Arial"/>
+          <w:color w:val="333333"/>
+        </w:rPr>
+        <w:t>pmp.provins</w:t>
+      </w:r>
+      <w:proofErr w:type="gramEnd"/>
+      <w:r>
+        <w:rPr>
+          <w:rFonts w:ascii="Arial" w:hAnsi="Arial" w:cs="Arial"/>
+          <w:color w:val="333333"/>
+        </w:rPr>
+        <w:t>_id</w:t>
+      </w:r>
+      <w:proofErr w:type="spellEnd"/>
+      <w:r>
+        <w:rPr>
+          <w:rFonts w:ascii="Arial" w:hAnsi="Arial" w:cs="Arial"/>
+          <w:color w:val="333333"/>
+        </w:rPr>
+        <w:t xml:space="preserve"> = </w:t>
+      </w:r>
+      <w:proofErr w:type="spellStart"/>
+      <w:r>
+        <w:rPr>
+          <w:rFonts w:ascii="Arial" w:hAnsi="Arial" w:cs="Arial"/>
+          <w:color w:val="333333"/>
+        </w:rPr>
+        <w:t>p.provins_id</w:t>
+      </w:r>
+      <w:proofErr w:type="spellEnd"/>
+    </w:p>
+    <w:p>
+      <w:pPr>
+        <w:pStyle w:val="HTML-forhndsformatert"/>
+        <w:spacing w:line="244" w:lineRule="atLeast"/>
+        <w:rPr>
+          <w:rFonts w:ascii="Arial" w:hAnsi="Arial" w:cs="Arial"/>
+          <w:color w:val="333333"/>
+        </w:rPr>
+      </w:pPr>
+      <w:r>
+        <w:rPr>
+          <w:rFonts w:ascii="Arial" w:hAnsi="Arial" w:cs="Arial"/>
+          <w:b/>
+          <w:bCs/>
+          <w:color w:val="008800"/>
+        </w:rPr>
+        <w:t>GROUP</w:t>
+      </w:r>
+      <w:r>
+        <w:rPr>
+          <w:rFonts w:ascii="Arial" w:hAnsi="Arial" w:cs="Arial"/>
+          <w:color w:val="333333"/>
+        </w:rPr>
+        <w:t xml:space="preserve"> </w:t>
+      </w:r>
+      <w:r>
+        <w:rPr>
+          <w:rFonts w:ascii="Arial" w:hAnsi="Arial" w:cs="Arial"/>
+          <w:b/>
+          <w:bCs/>
+          <w:color w:val="008800"/>
+        </w:rPr>
+        <w:t>BY</w:t>
+      </w:r>
+      <w:r>
+        <w:rPr>
+          <w:rFonts w:ascii="Arial" w:hAnsi="Arial" w:cs="Arial"/>
+          <w:color w:val="333333"/>
+        </w:rPr>
+        <w:t xml:space="preserve"> </w:t>
+      </w:r>
+      <w:proofErr w:type="spellStart"/>
+      <w:proofErr w:type="gramStart"/>
+      <w:r>
+        <w:rPr>
+          <w:rFonts w:ascii="Arial" w:hAnsi="Arial" w:cs="Arial"/>
+          <w:color w:val="333333"/>
+        </w:rPr>
+        <w:t>pmp.provins</w:t>
+      </w:r>
+      <w:proofErr w:type="gramEnd"/>
+      <w:r>
+        <w:rPr>
+          <w:rFonts w:ascii="Arial" w:hAnsi="Arial" w:cs="Arial"/>
+          <w:color w:val="333333"/>
+        </w:rPr>
+        <w:t>_id</w:t>
+      </w:r>
+      <w:proofErr w:type="spellEnd"/>
+      <w:r>
+        <w:rPr>
+          <w:rFonts w:ascii="Arial" w:hAnsi="Arial" w:cs="Arial"/>
+          <w:color w:val="333333"/>
+        </w:rPr>
+        <w:t xml:space="preserve">, </w:t>
+      </w:r>
+      <w:proofErr w:type="spellStart"/>
+      <w:r>
+        <w:rPr>
+          <w:rFonts w:ascii="Arial" w:hAnsi="Arial" w:cs="Arial"/>
+          <w:color w:val="333333"/>
+        </w:rPr>
+        <w:t>p.provins_navn</w:t>
+      </w:r>
+      <w:proofErr w:type="spellEnd"/>
+    </w:p>
+    <w:p>
+      <w:pPr>
+        <w:pStyle w:val="HTML-forhndsformatert"/>
+        <w:spacing w:line="244" w:lineRule="atLeast"/>
+        <w:rPr>
+          <w:rFonts w:ascii="Arial" w:hAnsi="Arial" w:cs="Arial"/>
+          <w:color w:val="333333"/>
+        </w:rPr>
+      </w:pPr>
+      <w:r>
+        <w:rPr>
+          <w:rFonts w:ascii="Arial" w:hAnsi="Arial" w:cs="Arial"/>
+          <w:b/>
+          <w:bCs/>
+          <w:color w:val="008800"/>
+        </w:rPr>
+        <w:t>ORDER</w:t>
+      </w:r>
+      <w:r>
+        <w:rPr>
+          <w:rFonts w:ascii="Arial" w:hAnsi="Arial" w:cs="Arial"/>
+          <w:color w:val="333333"/>
+        </w:rPr>
+        <w:t xml:space="preserve"> </w:t>
+      </w:r>
+      <w:r>
+        <w:rPr>
+          <w:rFonts w:ascii="Arial" w:hAnsi="Arial" w:cs="Arial"/>
+          <w:b/>
+          <w:bCs/>
+          <w:color w:val="008800"/>
+        </w:rPr>
+        <w:t>BY</w:t>
+      </w:r>
+      <w:r>
+        <w:rPr>
+          <w:rFonts w:ascii="Arial" w:hAnsi="Arial" w:cs="Arial"/>
+          <w:color w:val="333333"/>
+        </w:rPr>
+        <w:t xml:space="preserve"> </w:t>
+      </w:r>
+      <w:proofErr w:type="spellStart"/>
+      <w:r>
+        <w:rPr>
+          <w:rFonts w:ascii="Arial" w:hAnsi="Arial" w:cs="Arial"/>
+          <w:color w:val="333333"/>
+        </w:rPr>
+        <w:t>totalt_antall_pasienter</w:t>
+      </w:r>
+      <w:proofErr w:type="spellEnd"/>
+      <w:r>
+        <w:rPr>
+          <w:rFonts w:ascii="Arial" w:hAnsi="Arial" w:cs="Arial"/>
+          <w:color w:val="333333"/>
+        </w:rPr>
+        <w:t xml:space="preserve"> </w:t>
+      </w:r>
+      <w:r>
+        <w:rPr>
+          <w:rFonts w:ascii="Arial" w:hAnsi="Arial" w:cs="Arial"/>
+          <w:b/>
+          <w:bCs/>
+          <w:color w:val="008800"/>
+        </w:rPr>
+        <w:t>DESC</w:t>
+      </w:r>
+      <w:r>
+        <w:rPr>
+          <w:rFonts w:ascii="Arial" w:hAnsi="Arial" w:cs="Arial"/>
+          <w:color w:val="333333"/>
+        </w:rPr>
+        <w:t>;</w:t>
+      </w:r>
+    </w:p>
+    <w:p>
+      <w:pPr>
+        <w:rPr>
+          <w:rFonts w:ascii="Arial" w:hAnsi="Arial" w:cs="Arial"/>
+          <w:sz w:val="28"/>
+          <w:szCs w:val="28"/>
+        </w:rPr>
+      </w:pPr>
+      <w:r>
+        <w:rPr>
+          <w:rFonts w:ascii="Arial" w:hAnsi="Arial" w:cs="Arial"/>
+          <w:sz w:val="28"/>
+          <w:szCs w:val="28"/>
+        </w:rPr>
+        <w:drawing>
+          <wp:inline distT="0" distB="0" distL="0" distR="0" wp14:anchorId="5814519B" wp14:editId="1E8B9648">
+            <wp:extent cx="4658375" cy="2114845"/>
+            <wp:effectExtent l="0" t="0" r="8890" b="0"/>
+            <wp:docPr id="2024660897" name="Bilde 1" descr="Et bilde som inneholder tekst, Font, nummer, line&#10;&#10;Automatisk generert beskrivelse"/>
+            <wp:cNvGraphicFramePr>
+              <a:graphicFrameLocks xmlns:a="http://schemas.openxmlformats.org/drawingml/2006/main" noChangeAspect="1"/>
+            </wp:cNvGraphicFramePr>
+            <a:graphic xmlns:a="http://schemas.openxmlformats.org/drawingml/2006/main">
+              <a:graphicData uri="http://schemas.openxmlformats.org/drawingml/2006/picture">
+                <pic:pic xmlns:pic="http://schemas.openxmlformats.org/drawingml/2006/picture">
+                  <pic:nvPicPr>
+                    <pic:cNvPr id="2024660897" name="Bilde 1" descr="Et bilde som inneholder tekst, Font, nummer, line&#10;&#10;Automatisk generert beskrivelse"/>
+                    <pic:cNvPicPr/>
+                  </pic:nvPicPr>
+                  <pic:blipFill>
+                    <a:blip r:embed="rId16"/>
+                    <a:stretch>
+                      <a:fillRect/>
+                    </a:stretch>
+                  </pic:blipFill>
+                  <pic:spPr>
+                    <a:xfrm>
+                      <a:off x="0" y="0"/>
+                      <a:ext cx="4658375" cy="2114845"/>
+                    </a:xfrm>
+                    <a:prstGeom prst="rect">
+                      <a:avLst/>
+                    </a:prstGeom>
+                  </pic:spPr>
+                </pic:pic>
+              </a:graphicData>
+            </a:graphic>
+          </wp:inline>
+        </w:drawing>
+      </w:r>
+      <w:r>
+        <w:rPr>
+          <w:rFonts w:ascii="Arial" w:hAnsi="Arial" w:cs="Arial"/>
+          <w:sz w:val="28"/>
+          <w:szCs w:val="28"/>
+        </w:rPr>
+        <w:drawing>
+          <wp:inline distT="0" distB="0" distL="0" distR="0" wp14:anchorId="22998277" wp14:editId="6A1B04B6">
+            <wp:extent cx="5760720" cy="177165"/>
+            <wp:effectExtent l="0" t="0" r="0" b="0"/>
+            <wp:docPr id="1515201121" name="Bilde 1"/>
+            <wp:cNvGraphicFramePr>
+              <a:graphicFrameLocks xmlns:a="http://schemas.openxmlformats.org/drawingml/2006/main" noChangeAspect="1"/>
+            </wp:cNvGraphicFramePr>
+            <a:graphic xmlns:a="http://schemas.openxmlformats.org/drawingml/2006/main">
+              <a:graphicData uri="http://schemas.openxmlformats.org/drawingml/2006/picture">
+                <pic:pic xmlns:pic="http://schemas.openxmlformats.org/drawingml/2006/picture">
+                  <pic:nvPicPr>
+                    <pic:cNvPr id="1515201121" name=""/>
+                    <pic:cNvPicPr/>
+                  </pic:nvPicPr>
+                  <pic:blipFill>
+                    <a:blip r:embed="rId17"/>
+                    <a:stretch>
+                      <a:fillRect/>
+                    </a:stretch>
+                  </pic:blipFill>
+                  <pic:spPr>
+                    <a:xfrm>
+                      <a:off x="0" y="0"/>
+                      <a:ext cx="5760720" cy="177165"/>
+                    </a:xfrm>
+                    <a:prstGeom prst="rect">
+                      <a:avLst/>
+                    </a:prstGeom>
+                  </pic:spPr>
+                </pic:pic>
+              </a:graphicData>
+            </a:graphic>
+          </wp:inline>
+        </w:drawing>
+      </w:r>
+    </w:p>
+    <w:p>
+      <w:pPr>
+        <w:rPr>
+          <w:rFonts w:ascii="Arial" w:hAnsi="Arial" w:cs="Arial"/>
+          <w:sz w:val="28"/>
+          <w:szCs w:val="28"/>
+        </w:rPr>
+      </w:pPr>
+      <w:r>
+        <w:rPr>
+          <w:rFonts w:ascii="Arial" w:hAnsi="Arial" w:cs="Arial"/>
+          <w:sz w:val="28"/>
+          <w:szCs w:val="28"/>
+        </w:rPr>
+        <w:br w:type="page"/>
+      </w:r>
+    </w:p>
+    <w:p>
+      <w:pPr>
+        <w:rPr>
+          <w:rFonts w:ascii="Arial" w:hAnsi="Arial" w:cs="Arial"/>
+          <w:sz w:val="28"/>
+          <w:szCs w:val="28"/>
+        </w:rPr>
+      </w:pPr>
+      <w:r>
+        <w:rPr>
+          <w:rFonts w:ascii="Arial" w:hAnsi="Arial" w:cs="Arial"/>
+          <w:sz w:val="28"/>
+          <w:szCs w:val="28"/>
+        </w:rPr>
+        <w:lastRenderedPageBreak/>
+        <w:t>Oppgave 7:</w:t>
+      </w:r>
+    </w:p>
+    <w:p>
+      <w:pPr>
+        <w:pStyle w:val="HTML-forhndsformatert"/>
+        <w:spacing w:line="244" w:lineRule="atLeast"/>
+        <w:rPr>
+          <w:rFonts w:ascii="Arial" w:hAnsi="Arial" w:cs="Arial"/>
+          <w:color w:val="333333"/>
+        </w:rPr>
+      </w:pPr>
+      <w:r>
+        <w:rPr>
+          <w:rFonts w:ascii="Arial" w:hAnsi="Arial" w:cs="Arial"/>
+          <w:b/>
+          <w:bCs/>
+          <w:color w:val="008800"/>
+        </w:rPr>
+        <w:t>SELECT</w:t>
+      </w:r>
+      <w:r>
+        <w:rPr>
+          <w:rFonts w:ascii="Arial" w:hAnsi="Arial" w:cs="Arial"/>
+          <w:color w:val="333333"/>
+        </w:rPr>
+        <w:t xml:space="preserve"> </w:t>
+      </w:r>
+      <w:proofErr w:type="gramStart"/>
+      <w:r>
+        <w:rPr>
+          <w:rFonts w:ascii="Arial" w:hAnsi="Arial" w:cs="Arial"/>
+          <w:b/>
+          <w:bCs/>
+          <w:color w:val="0066BB"/>
+        </w:rPr>
+        <w:t>CONCAT</w:t>
+      </w:r>
+      <w:r>
+        <w:rPr>
+          <w:rFonts w:ascii="Arial" w:hAnsi="Arial" w:cs="Arial"/>
+          <w:color w:val="333333"/>
+        </w:rPr>
+        <w:t>(</w:t>
+      </w:r>
+      <w:proofErr w:type="spellStart"/>
+      <w:proofErr w:type="gramEnd"/>
+      <w:r>
+        <w:rPr>
+          <w:rFonts w:ascii="Arial" w:hAnsi="Arial" w:cs="Arial"/>
+          <w:color w:val="333333"/>
+        </w:rPr>
+        <w:t>pmp.fornavn</w:t>
+      </w:r>
+      <w:proofErr w:type="spellEnd"/>
+      <w:r>
+        <w:rPr>
+          <w:rFonts w:ascii="Arial" w:hAnsi="Arial" w:cs="Arial"/>
+          <w:color w:val="333333"/>
+        </w:rPr>
+        <w:t xml:space="preserve">, </w:t>
+      </w:r>
+      <w:r>
+        <w:rPr>
+          <w:rFonts w:ascii="Arial" w:hAnsi="Arial" w:cs="Arial"/>
+          <w:color w:val="333333"/>
+          <w:shd w:val="clear" w:color="auto" w:fill="FFF0F0"/>
+        </w:rPr>
+        <w:t>' '</w:t>
+      </w:r>
+      <w:r>
+        <w:rPr>
+          <w:rFonts w:ascii="Arial" w:hAnsi="Arial" w:cs="Arial"/>
+          <w:color w:val="333333"/>
+        </w:rPr>
+        <w:t xml:space="preserve">, </w:t>
+      </w:r>
+      <w:proofErr w:type="spellStart"/>
+      <w:r>
+        <w:rPr>
+          <w:rFonts w:ascii="Arial" w:hAnsi="Arial" w:cs="Arial"/>
+          <w:color w:val="333333"/>
+        </w:rPr>
+        <w:t>pmp.etternavn</w:t>
+      </w:r>
+      <w:proofErr w:type="spellEnd"/>
+      <w:r>
+        <w:rPr>
+          <w:rFonts w:ascii="Arial" w:hAnsi="Arial" w:cs="Arial"/>
+          <w:color w:val="333333"/>
+        </w:rPr>
+        <w:t xml:space="preserve">) </w:t>
+      </w:r>
+      <w:r>
+        <w:rPr>
+          <w:rFonts w:ascii="Arial" w:hAnsi="Arial" w:cs="Arial"/>
+          <w:b/>
+          <w:bCs/>
+          <w:color w:val="008800"/>
+        </w:rPr>
+        <w:t>AS</w:t>
+      </w:r>
+      <w:r>
+        <w:rPr>
+          <w:rFonts w:ascii="Arial" w:hAnsi="Arial" w:cs="Arial"/>
+          <w:color w:val="333333"/>
+        </w:rPr>
+        <w:t xml:space="preserve"> </w:t>
+      </w:r>
+      <w:proofErr w:type="spellStart"/>
+      <w:r>
+        <w:rPr>
+          <w:rFonts w:ascii="Arial" w:hAnsi="Arial" w:cs="Arial"/>
+          <w:color w:val="333333"/>
+        </w:rPr>
+        <w:t>pasient_navn</w:t>
+      </w:r>
+      <w:proofErr w:type="spellEnd"/>
+      <w:r>
+        <w:rPr>
+          <w:rFonts w:ascii="Arial" w:hAnsi="Arial" w:cs="Arial"/>
+          <w:color w:val="333333"/>
+        </w:rPr>
+        <w:t xml:space="preserve">, </w:t>
+      </w:r>
+      <w:proofErr w:type="spellStart"/>
+      <w:r>
+        <w:rPr>
+          <w:rFonts w:ascii="Arial" w:hAnsi="Arial" w:cs="Arial"/>
+          <w:color w:val="333333"/>
+        </w:rPr>
+        <w:t>i.diagnose</w:t>
+      </w:r>
+      <w:proofErr w:type="spellEnd"/>
+      <w:r>
+        <w:rPr>
+          <w:rFonts w:ascii="Arial" w:hAnsi="Arial" w:cs="Arial"/>
+          <w:color w:val="333333"/>
+        </w:rPr>
+        <w:t xml:space="preserve">, </w:t>
+      </w:r>
+      <w:r>
+        <w:rPr>
+          <w:rFonts w:ascii="Arial" w:hAnsi="Arial" w:cs="Arial"/>
+          <w:b/>
+          <w:bCs/>
+          <w:color w:val="0066BB"/>
+        </w:rPr>
+        <w:t>CONCAT</w:t>
+      </w:r>
+      <w:r>
+        <w:rPr>
+          <w:rFonts w:ascii="Arial" w:hAnsi="Arial" w:cs="Arial"/>
+          <w:color w:val="333333"/>
+        </w:rPr>
+        <w:t>(</w:t>
+      </w:r>
+      <w:proofErr w:type="spellStart"/>
+      <w:r>
+        <w:rPr>
+          <w:rFonts w:ascii="Arial" w:hAnsi="Arial" w:cs="Arial"/>
+          <w:color w:val="333333"/>
+        </w:rPr>
+        <w:t>l.fornavn</w:t>
+      </w:r>
+      <w:proofErr w:type="spellEnd"/>
+      <w:r>
+        <w:rPr>
+          <w:rFonts w:ascii="Arial" w:hAnsi="Arial" w:cs="Arial"/>
+          <w:color w:val="333333"/>
+        </w:rPr>
+        <w:t xml:space="preserve">, </w:t>
+      </w:r>
+      <w:r>
+        <w:rPr>
+          <w:rFonts w:ascii="Arial" w:hAnsi="Arial" w:cs="Arial"/>
+          <w:color w:val="333333"/>
+          <w:shd w:val="clear" w:color="auto" w:fill="FFF0F0"/>
+        </w:rPr>
+        <w:t>' '</w:t>
+      </w:r>
+      <w:r>
+        <w:rPr>
+          <w:rFonts w:ascii="Arial" w:hAnsi="Arial" w:cs="Arial"/>
+          <w:color w:val="333333"/>
+        </w:rPr>
+        <w:t xml:space="preserve">, </w:t>
+      </w:r>
+      <w:proofErr w:type="spellStart"/>
+      <w:r>
+        <w:rPr>
+          <w:rFonts w:ascii="Arial" w:hAnsi="Arial" w:cs="Arial"/>
+          <w:color w:val="333333"/>
+        </w:rPr>
+        <w:t>l.etternavn</w:t>
+      </w:r>
+      <w:proofErr w:type="spellEnd"/>
+      <w:r>
+        <w:rPr>
+          <w:rFonts w:ascii="Arial" w:hAnsi="Arial" w:cs="Arial"/>
+          <w:color w:val="333333"/>
+        </w:rPr>
+        <w:t xml:space="preserve">) </w:t>
+      </w:r>
+      <w:r>
+        <w:rPr>
+          <w:rFonts w:ascii="Arial" w:hAnsi="Arial" w:cs="Arial"/>
+          <w:b/>
+          <w:bCs/>
+          <w:color w:val="008800"/>
+        </w:rPr>
+        <w:t>AS</w:t>
+      </w:r>
+      <w:r>
+        <w:rPr>
+          <w:rFonts w:ascii="Arial" w:hAnsi="Arial" w:cs="Arial"/>
+          <w:color w:val="333333"/>
+        </w:rPr>
+        <w:t xml:space="preserve"> </w:t>
+      </w:r>
+      <w:proofErr w:type="spellStart"/>
+      <w:r>
+        <w:rPr>
+          <w:rFonts w:ascii="Arial" w:hAnsi="Arial" w:cs="Arial"/>
+          <w:color w:val="333333"/>
+        </w:rPr>
+        <w:t>lege_navn</w:t>
+      </w:r>
+      <w:proofErr w:type="spellEnd"/>
+    </w:p>
+    <w:p>
+      <w:pPr>
+        <w:pStyle w:val="HTML-forhndsformatert"/>
+        <w:spacing w:line="244" w:lineRule="atLeast"/>
+        <w:rPr>
+          <w:rFonts w:ascii="Arial" w:hAnsi="Arial" w:cs="Arial"/>
+          <w:color w:val="333333"/>
+        </w:rPr>
+      </w:pPr>
+      <w:r>
+        <w:rPr>
+          <w:rFonts w:ascii="Arial" w:hAnsi="Arial" w:cs="Arial"/>
+          <w:b/>
+          <w:bCs/>
+          <w:color w:val="008800"/>
+        </w:rPr>
+        <w:t>FROM</w:t>
+      </w:r>
+      <w:r>
+        <w:rPr>
+          <w:rFonts w:ascii="Arial" w:hAnsi="Arial" w:cs="Arial"/>
+          <w:color w:val="333333"/>
+        </w:rPr>
+        <w:t xml:space="preserve"> innleggelser i</w:t>
+      </w:r>
+    </w:p>
+    <w:p>
+      <w:pPr>
+        <w:pStyle w:val="HTML-forhndsformatert"/>
+        <w:spacing w:line="244" w:lineRule="atLeast"/>
+        <w:rPr>
+          <w:rFonts w:ascii="Arial" w:hAnsi="Arial" w:cs="Arial"/>
+          <w:color w:val="333333"/>
+        </w:rPr>
+      </w:pPr>
+      <w:r>
+        <w:rPr>
+          <w:rFonts w:ascii="Arial" w:hAnsi="Arial" w:cs="Arial"/>
+          <w:b/>
+          <w:bCs/>
+          <w:color w:val="008800"/>
+        </w:rPr>
+        <w:t>JOIN</w:t>
+      </w:r>
+      <w:r>
+        <w:rPr>
+          <w:rFonts w:ascii="Arial" w:hAnsi="Arial" w:cs="Arial"/>
+          <w:color w:val="333333"/>
+        </w:rPr>
+        <w:t xml:space="preserve"> leger l </w:t>
+      </w:r>
+      <w:r>
+        <w:rPr>
+          <w:rFonts w:ascii="Arial" w:hAnsi="Arial" w:cs="Arial"/>
+          <w:b/>
+          <w:bCs/>
+          <w:color w:val="008800"/>
+        </w:rPr>
+        <w:t>ON</w:t>
+      </w:r>
+      <w:r>
+        <w:rPr>
+          <w:rFonts w:ascii="Arial" w:hAnsi="Arial" w:cs="Arial"/>
+          <w:color w:val="333333"/>
+        </w:rPr>
+        <w:t xml:space="preserve"> </w:t>
+      </w:r>
+      <w:proofErr w:type="spellStart"/>
+      <w:proofErr w:type="gramStart"/>
+      <w:r>
+        <w:rPr>
+          <w:rFonts w:ascii="Arial" w:hAnsi="Arial" w:cs="Arial"/>
+          <w:color w:val="333333"/>
+        </w:rPr>
+        <w:t>i.lege</w:t>
+      </w:r>
+      <w:proofErr w:type="gramEnd"/>
+      <w:r>
+        <w:rPr>
+          <w:rFonts w:ascii="Arial" w:hAnsi="Arial" w:cs="Arial"/>
+          <w:color w:val="333333"/>
+        </w:rPr>
+        <w:t>_id</w:t>
+      </w:r>
+      <w:proofErr w:type="spellEnd"/>
+      <w:r>
+        <w:rPr>
+          <w:rFonts w:ascii="Arial" w:hAnsi="Arial" w:cs="Arial"/>
+          <w:color w:val="333333"/>
+        </w:rPr>
+        <w:t xml:space="preserve"> = </w:t>
+      </w:r>
+      <w:proofErr w:type="spellStart"/>
+      <w:r>
+        <w:rPr>
+          <w:rFonts w:ascii="Arial" w:hAnsi="Arial" w:cs="Arial"/>
+          <w:color w:val="333333"/>
+        </w:rPr>
+        <w:t>l.lege_id</w:t>
+      </w:r>
+      <w:proofErr w:type="spellEnd"/>
+    </w:p>
+    <w:p>
+      <w:pPr>
+        <w:pStyle w:val="HTML-forhndsformatert"/>
+        <w:spacing w:line="244" w:lineRule="atLeast"/>
+        <w:rPr>
+          <w:rFonts w:ascii="Arial" w:hAnsi="Arial" w:cs="Arial"/>
+          <w:color w:val="333333"/>
+        </w:rPr>
+      </w:pPr>
+      <w:r>
+        <w:rPr>
+          <w:rFonts w:ascii="Arial" w:hAnsi="Arial" w:cs="Arial"/>
+          <w:b/>
+          <w:bCs/>
+          <w:color w:val="008800"/>
+        </w:rPr>
+        <w:t>JOIN</w:t>
+      </w:r>
+      <w:r>
+        <w:rPr>
+          <w:rFonts w:ascii="Arial" w:hAnsi="Arial" w:cs="Arial"/>
+          <w:color w:val="333333"/>
+        </w:rPr>
+        <w:t xml:space="preserve"> </w:t>
+      </w:r>
+      <w:proofErr w:type="spellStart"/>
+      <w:r>
+        <w:rPr>
+          <w:rFonts w:ascii="Arial" w:hAnsi="Arial" w:cs="Arial"/>
+          <w:color w:val="333333"/>
+        </w:rPr>
+        <w:t>pasienter_med_provins</w:t>
+      </w:r>
+      <w:proofErr w:type="spellEnd"/>
+      <w:r>
+        <w:rPr>
+          <w:rFonts w:ascii="Arial" w:hAnsi="Arial" w:cs="Arial"/>
+          <w:color w:val="333333"/>
+        </w:rPr>
+        <w:t xml:space="preserve"> </w:t>
+      </w:r>
+      <w:proofErr w:type="spellStart"/>
+      <w:r>
+        <w:rPr>
+          <w:rFonts w:ascii="Arial" w:hAnsi="Arial" w:cs="Arial"/>
+          <w:color w:val="333333"/>
+        </w:rPr>
+        <w:t>pmp</w:t>
+      </w:r>
+      <w:proofErr w:type="spellEnd"/>
+      <w:r>
+        <w:rPr>
+          <w:rFonts w:ascii="Arial" w:hAnsi="Arial" w:cs="Arial"/>
+          <w:color w:val="333333"/>
+        </w:rPr>
+        <w:t xml:space="preserve"> </w:t>
+      </w:r>
+      <w:r>
+        <w:rPr>
+          <w:rFonts w:ascii="Arial" w:hAnsi="Arial" w:cs="Arial"/>
+          <w:b/>
+          <w:bCs/>
+          <w:color w:val="008800"/>
+        </w:rPr>
+        <w:t>ON</w:t>
+      </w:r>
+      <w:r>
+        <w:rPr>
+          <w:rFonts w:ascii="Arial" w:hAnsi="Arial" w:cs="Arial"/>
+          <w:color w:val="333333"/>
+        </w:rPr>
+        <w:t xml:space="preserve"> </w:t>
+      </w:r>
+      <w:proofErr w:type="spellStart"/>
+      <w:proofErr w:type="gramStart"/>
+      <w:r>
+        <w:rPr>
+          <w:rFonts w:ascii="Arial" w:hAnsi="Arial" w:cs="Arial"/>
+          <w:color w:val="333333"/>
+        </w:rPr>
+        <w:t>i.pasient</w:t>
+      </w:r>
+      <w:proofErr w:type="gramEnd"/>
+      <w:r>
+        <w:rPr>
+          <w:rFonts w:ascii="Arial" w:hAnsi="Arial" w:cs="Arial"/>
+          <w:color w:val="333333"/>
+        </w:rPr>
+        <w:t>_id</w:t>
+      </w:r>
+      <w:proofErr w:type="spellEnd"/>
+      <w:r>
+        <w:rPr>
+          <w:rFonts w:ascii="Arial" w:hAnsi="Arial" w:cs="Arial"/>
+          <w:color w:val="333333"/>
+        </w:rPr>
+        <w:t xml:space="preserve"> = </w:t>
+      </w:r>
+      <w:proofErr w:type="spellStart"/>
+      <w:r>
+        <w:rPr>
+          <w:rFonts w:ascii="Arial" w:hAnsi="Arial" w:cs="Arial"/>
+          <w:color w:val="333333"/>
+        </w:rPr>
+        <w:t>pmp.pasient_id</w:t>
+      </w:r>
+      <w:proofErr w:type="spellEnd"/>
+      <w:r>
+        <w:rPr>
+          <w:rFonts w:ascii="Arial" w:hAnsi="Arial" w:cs="Arial"/>
+          <w:color w:val="333333"/>
+        </w:rPr>
+        <w:t>;</w:t>
+      </w:r>
+    </w:p>
+    <w:p>
+      <w:pPr>
+        <w:rPr>
+          <w:rFonts w:ascii="Arial" w:hAnsi="Arial" w:cs="Arial"/>
+          <w:sz w:val="28"/>
+          <w:szCs w:val="28"/>
+        </w:rPr>
+      </w:pPr>
+      <w:r>
+        <w:rPr>
+          <w:rFonts w:ascii="Arial" w:hAnsi="Arial" w:cs="Arial"/>
+          <w:color w:val="333333"/>
+        </w:rPr>
+        <w:drawing>
+          <wp:inline distT="0" distB="0" distL="0" distR="0" wp14:anchorId="5F163E42" wp14:editId="735F4337">
+            <wp:extent cx="5029902" cy="3200847"/>
+            <wp:effectExtent l="0" t="0" r="0" b="0"/>
+            <wp:docPr id="636566173" name="Bilde 1" descr="Et bilde som inneholder tekst, Font, nummer, skjermbilde&#10;&#10;Automatisk generert beskrivelse"/>
+            <wp:cNvGraphicFramePr>
+              <a:graphicFrameLocks xmlns:a="http://schemas.openxmlformats.org/drawingml/2006/main" noChangeAspect="1"/>
+            </wp:cNvGraphicFramePr>
+            <a:graphic xmlns:a="http://schemas.openxmlformats.org/drawingml/2006/main">
+              <a:graphicData uri="http://schemas.openxmlformats.org/drawingml/2006/picture">
+                <pic:pic xmlns:pic="http://schemas.openxmlformats.org/drawingml/2006/picture">
+                  <pic:nvPicPr>
+                    <pic:cNvPr id="636566173" name="Bilde 1" descr="Et bilde som inneholder tekst, Font, nummer, skjermbilde&#10;&#10;Automatisk generert beskrivelse"/>
+                    <pic:cNvPicPr/>
+                  </pic:nvPicPr>
+                  <pic:blipFill>
+                    <a:blip r:embed="rId18"/>
+                    <a:stretch>
+                      <a:fillRect/>
+                    </a:stretch>
+                  </pic:blipFill>
+                  <pic:spPr>
+                    <a:xfrm>
+                      <a:off x="0" y="0"/>
+                      <a:ext cx="5029902" cy="3200847"/>
+                    </a:xfrm>
+                    <a:prstGeom prst="rect">
+                      <a:avLst/>
+                    </a:prstGeom>
+                  </pic:spPr>
+                </pic:pic>
+              </a:graphicData>
+            </a:graphic>
+          </wp:inline>
+        </w:drawing>
+      </w:r>
+    </w:p>
+    <w:p>
+      <w:pPr>
+        <w:rPr>
+          <w:rFonts w:ascii="Arial" w:hAnsi="Arial" w:cs="Arial"/>
+          <w:sz w:val="28"/>
+          <w:szCs w:val="28"/>
+        </w:rPr>
+      </w:pPr>
+      <w:r>
+        <w:rPr>
+          <w:rFonts w:ascii="Arial" w:hAnsi="Arial" w:cs="Arial"/>
+          <w:sz w:val="28"/>
+          <w:szCs w:val="28"/>
+        </w:rPr>
+        <w:drawing>
+          <wp:inline distT="0" distB="0" distL="0" distR="0" wp14:anchorId="34FF7812" wp14:editId="4E9D129A">
+            <wp:extent cx="5760720" cy="173355"/>
+            <wp:effectExtent l="0" t="0" r="0" b="0"/>
+            <wp:docPr id="121925041" name="Bilde 1"/>
+            <wp:cNvGraphicFramePr>
+              <a:graphicFrameLocks xmlns:a="http://schemas.openxmlformats.org/drawingml/2006/main" noChangeAspect="1"/>
+            </wp:cNvGraphicFramePr>
+            <a:graphic xmlns:a="http://schemas.openxmlformats.org/drawingml/2006/main">
+              <a:graphicData uri="http://schemas.openxmlformats.org/drawingml/2006/picture">
+                <pic:pic xmlns:pic="http://schemas.openxmlformats.org/drawingml/2006/picture">
+                  <pic:nvPicPr>
+                    <pic:cNvPr id="121925041" name=""/>
+                    <pic:cNvPicPr/>
+                  </pic:nvPicPr>
+                  <pic:blipFill>
+                    <a:blip r:embed="rId19"/>
+                    <a:stretch>
+                      <a:fillRect/>
+                    </a:stretch>
+                  </pic:blipFill>
+                  <pic:spPr>
+                    <a:xfrm>
+                      <a:off x="0" y="0"/>
+                      <a:ext cx="5760720" cy="173355"/>
+                    </a:xfrm>
+                    <a:prstGeom prst="rect">
+                      <a:avLst/>
+                    </a:prstGeom>
+                  </pic:spPr>
+                </pic:pic>
+              </a:graphicData>
+            </a:graphic>
+          </wp:inline>
+        </w:drawing>
+      </w:r>
+    </w:p>
+    <w:p>
+      <w:pPr>
+        <w:rPr>
+          <w:rFonts w:ascii="Arial" w:hAnsi="Arial" w:cs="Arial"/>
+          <w:sz w:val="28"/>
+          <w:szCs w:val="28"/>
+        </w:rPr>
+      </w:pPr>
+      <w:r>
+        <w:rPr>
+          <w:rFonts w:ascii="Arial" w:hAnsi="Arial" w:cs="Arial"/>
+          <w:sz w:val="28"/>
+          <w:szCs w:val="28"/>
+        </w:rPr>
+        <w:br w:type="page"/>
+      </w:r>
+    </w:p>
+    <w:p>
+      <w:pPr>
+        <w:rPr>
+          <w:rFonts w:ascii="Arial" w:hAnsi="Arial" w:cs="Arial"/>
+          <w:sz w:val="28"/>
+          <w:szCs w:val="28"/>
+        </w:rPr>
+      </w:pPr>
+      <w:r>
+        <w:rPr>
+          <w:rFonts w:ascii="Arial" w:hAnsi="Arial" w:cs="Arial"/>
+          <w:sz w:val="28"/>
+          <w:szCs w:val="28"/>
+        </w:rPr>
+        <w:lastRenderedPageBreak/>
+        <w:t>Oppgave 8:</w:t>
+      </w:r>
+    </w:p>
+    <w:p>
+      <w:pPr>
+        <w:pStyle w:val="HTML-forhndsformatert"/>
+        <w:spacing w:line="244" w:lineRule="atLeast"/>
+        <w:rPr>
+          <w:rFonts w:ascii="Arial" w:hAnsi="Arial" w:cs="Arial"/>
+          <w:color w:val="333333"/>
+        </w:rPr>
+      </w:pPr>
+      <w:r>
+        <w:rPr>
+          <w:rFonts w:ascii="Arial" w:hAnsi="Arial" w:cs="Arial"/>
+          <w:b/>
+          <w:bCs/>
+          <w:color w:val="008800"/>
+        </w:rPr>
+        <w:t>SELECT</w:t>
+      </w:r>
+      <w:r>
+        <w:rPr>
+          <w:rFonts w:ascii="Arial" w:hAnsi="Arial" w:cs="Arial"/>
+          <w:color w:val="333333"/>
+        </w:rPr>
+        <w:t xml:space="preserve"> fornavn, etternavn, </w:t>
+      </w:r>
+      <w:proofErr w:type="gramStart"/>
+      <w:r>
+        <w:rPr>
+          <w:rFonts w:ascii="Arial" w:hAnsi="Arial" w:cs="Arial"/>
+          <w:b/>
+          <w:bCs/>
+          <w:color w:val="0066BB"/>
+        </w:rPr>
+        <w:t>COUNT</w:t>
+      </w:r>
+      <w:r>
+        <w:rPr>
+          <w:rFonts w:ascii="Arial" w:hAnsi="Arial" w:cs="Arial"/>
+          <w:color w:val="333333"/>
+        </w:rPr>
+        <w:t>(</w:t>
+      </w:r>
+      <w:proofErr w:type="gramEnd"/>
+      <w:r>
+        <w:rPr>
+          <w:rFonts w:ascii="Arial" w:hAnsi="Arial" w:cs="Arial"/>
+          <w:color w:val="333333"/>
+        </w:rPr>
+        <w:t xml:space="preserve">*) </w:t>
+      </w:r>
+      <w:r>
+        <w:rPr>
+          <w:rFonts w:ascii="Arial" w:hAnsi="Arial" w:cs="Arial"/>
+          <w:b/>
+          <w:bCs/>
+          <w:color w:val="008800"/>
+        </w:rPr>
+        <w:t>as</w:t>
+      </w:r>
+      <w:r>
+        <w:rPr>
+          <w:rFonts w:ascii="Arial" w:hAnsi="Arial" w:cs="Arial"/>
+          <w:color w:val="333333"/>
+        </w:rPr>
+        <w:t xml:space="preserve"> duplikater</w:t>
+      </w:r>
+    </w:p>
+    <w:p>
+      <w:pPr>
+        <w:pStyle w:val="HTML-forhndsformatert"/>
+        <w:spacing w:line="244" w:lineRule="atLeast"/>
+        <w:rPr>
+          <w:rFonts w:ascii="Arial" w:hAnsi="Arial" w:cs="Arial"/>
+          <w:color w:val="333333"/>
+        </w:rPr>
+      </w:pPr>
+      <w:r>
+        <w:rPr>
+          <w:rFonts w:ascii="Arial" w:hAnsi="Arial" w:cs="Arial"/>
+          <w:b/>
+          <w:bCs/>
+          <w:color w:val="008800"/>
+        </w:rPr>
+        <w:t>FROM</w:t>
+      </w:r>
+      <w:r>
+        <w:rPr>
+          <w:rFonts w:ascii="Arial" w:hAnsi="Arial" w:cs="Arial"/>
+          <w:color w:val="333333"/>
+        </w:rPr>
+        <w:t xml:space="preserve"> </w:t>
+      </w:r>
+      <w:proofErr w:type="spellStart"/>
+      <w:r>
+        <w:rPr>
+          <w:rFonts w:ascii="Arial" w:hAnsi="Arial" w:cs="Arial"/>
+          <w:color w:val="333333"/>
+        </w:rPr>
+        <w:t>pasienter_med_provins</w:t>
+      </w:r>
+      <w:proofErr w:type="spellEnd"/>
+    </w:p>
+    <w:p>
+      <w:pPr>
+        <w:pStyle w:val="HTML-forhndsformatert"/>
+        <w:spacing w:line="244" w:lineRule="atLeast"/>
+        <w:rPr>
+          <w:rFonts w:ascii="Arial" w:hAnsi="Arial" w:cs="Arial"/>
+          <w:color w:val="333333"/>
+        </w:rPr>
+      </w:pPr>
+      <w:r>
+        <w:rPr>
+          <w:rFonts w:ascii="Arial" w:hAnsi="Arial" w:cs="Arial"/>
+          <w:b/>
+          <w:bCs/>
+          <w:color w:val="008800"/>
+        </w:rPr>
+        <w:t>GROUP</w:t>
+      </w:r>
+      <w:r>
+        <w:rPr>
+          <w:rFonts w:ascii="Arial" w:hAnsi="Arial" w:cs="Arial"/>
+          <w:color w:val="333333"/>
+        </w:rPr>
+        <w:t xml:space="preserve"> </w:t>
+      </w:r>
+      <w:r>
+        <w:rPr>
+          <w:rFonts w:ascii="Arial" w:hAnsi="Arial" w:cs="Arial"/>
+          <w:b/>
+          <w:bCs/>
+          <w:color w:val="008800"/>
+        </w:rPr>
+        <w:t>BY</w:t>
+      </w:r>
+      <w:r>
+        <w:rPr>
+          <w:rFonts w:ascii="Arial" w:hAnsi="Arial" w:cs="Arial"/>
+          <w:color w:val="333333"/>
+        </w:rPr>
+        <w:t xml:space="preserve"> fornavn, etternavn</w:t>
+      </w:r>
+    </w:p>
+    <w:p>
+      <w:pPr>
+        <w:pStyle w:val="HTML-forhndsformatert"/>
+        <w:spacing w:line="244" w:lineRule="atLeast"/>
+        <w:rPr>
+          <w:rFonts w:ascii="Arial" w:hAnsi="Arial" w:cs="Arial"/>
+          <w:color w:val="333333"/>
+        </w:rPr>
+      </w:pPr>
+      <w:r>
+        <w:rPr>
+          <w:rFonts w:ascii="Arial" w:hAnsi="Arial" w:cs="Arial"/>
+          <w:b/>
+          <w:bCs/>
+          <w:color w:val="008800"/>
+        </w:rPr>
+        <w:t>HAVING</w:t>
+      </w:r>
+      <w:r>
+        <w:rPr>
+          <w:rFonts w:ascii="Arial" w:hAnsi="Arial" w:cs="Arial"/>
+          <w:color w:val="333333"/>
+        </w:rPr>
+        <w:t xml:space="preserve"> </w:t>
+      </w:r>
+      <w:proofErr w:type="gramStart"/>
+      <w:r>
+        <w:rPr>
+          <w:rFonts w:ascii="Arial" w:hAnsi="Arial" w:cs="Arial"/>
+          <w:b/>
+          <w:bCs/>
+          <w:color w:val="0066BB"/>
+        </w:rPr>
+        <w:t>COUNT</w:t>
+      </w:r>
+      <w:r>
+        <w:rPr>
+          <w:rFonts w:ascii="Arial" w:hAnsi="Arial" w:cs="Arial"/>
+          <w:color w:val="333333"/>
+        </w:rPr>
+        <w:t>(</w:t>
+      </w:r>
+      <w:proofErr w:type="gramEnd"/>
+      <w:r>
+        <w:rPr>
+          <w:rFonts w:ascii="Arial" w:hAnsi="Arial" w:cs="Arial"/>
+          <w:color w:val="333333"/>
+        </w:rPr>
+        <w:t xml:space="preserve">*) &gt; </w:t>
+      </w:r>
+      <w:r>
+        <w:rPr>
+          <w:rFonts w:ascii="Arial" w:hAnsi="Arial" w:cs="Arial"/>
+          <w:b/>
+          <w:bCs/>
+          <w:color w:val="0000DD"/>
+        </w:rPr>
+        <w:t>1</w:t>
+      </w:r>
+      <w:r>
+        <w:rPr>
+          <w:rFonts w:ascii="Arial" w:hAnsi="Arial" w:cs="Arial"/>
+          <w:color w:val="333333"/>
+        </w:rPr>
+        <w:t>;</w:t>
+      </w:r>
+    </w:p>
+    <w:p>
+      <w:pPr>
+        <w:rPr>
+          <w:rFonts w:ascii="Arial" w:hAnsi="Arial" w:cs="Arial"/>
+          <w:sz w:val="28"/>
+          <w:szCs w:val="28"/>
+        </w:rPr>
+      </w:pPr>
+      <w:r>
+        <w:rPr>
+          <w:rFonts w:ascii="Arial" w:hAnsi="Arial" w:cs="Arial"/>
+          <w:sz w:val="28"/>
+          <w:szCs w:val="28"/>
+        </w:rPr>
+        <w:drawing>
+          <wp:inline distT="0" distB="0" distL="0" distR="0" wp14:anchorId="1A9CA265" wp14:editId="060EAED3">
+            <wp:extent cx="3477110" cy="1800476"/>
+            <wp:effectExtent l="0" t="0" r="9525" b="9525"/>
+            <wp:docPr id="1105153158" name="Bilde 1" descr="Et bilde som inneholder tekst, Font, line, nummer&#10;&#10;Automatisk generert beskrivelse"/>
+            <wp:cNvGraphicFramePr>
+              <a:graphicFrameLocks xmlns:a="http://schemas.openxmlformats.org/drawingml/2006/main" noChangeAspect="1"/>
+            </wp:cNvGraphicFramePr>
+            <a:graphic xmlns:a="http://schemas.openxmlformats.org/drawingml/2006/main">
+              <a:graphicData uri="http://schemas.openxmlformats.org/drawingml/2006/picture">
+                <pic:pic xmlns:pic="http://schemas.openxmlformats.org/drawingml/2006/picture">
+                  <pic:nvPicPr>
+                    <pic:cNvPr id="1105153158" name="Bilde 1" descr="Et bilde som inneholder tekst, Font, line, nummer&#10;&#10;Automatisk generert beskrivelse"/>
+                    <pic:cNvPicPr/>
+                  </pic:nvPicPr>
+                  <pic:blipFill>
+                    <a:blip r:embed="rId20"/>
+                    <a:stretch>
+                      <a:fillRect/>
+                    </a:stretch>
+                  </pic:blipFill>
+                  <pic:spPr>
+                    <a:xfrm>
+                      <a:off x="0" y="0"/>
+                      <a:ext cx="3477110" cy="1800476"/>
+                    </a:xfrm>
+                    <a:prstGeom prst="rect">
+                      <a:avLst/>
+                    </a:prstGeom>
+                  </pic:spPr>
+                </pic:pic>
+              </a:graphicData>
+            </a:graphic>
+          </wp:inline>
+        </w:drawing>
+      </w:r>
+      <w:r>
+        <w:rPr>
+          <w:rFonts w:ascii="Arial" w:hAnsi="Arial" w:cs="Arial"/>
+          <w:sz w:val="28"/>
+          <w:szCs w:val="28"/>
+        </w:rPr>
+        <w:drawing>
+          <wp:inline distT="0" distB="0" distL="0" distR="0" wp14:anchorId="644C3135" wp14:editId="23A8F838">
+            <wp:extent cx="5760720" cy="255270"/>
+            <wp:effectExtent l="0" t="0" r="0" b="0"/>
+            <wp:docPr id="551580526" name="Bilde 1"/>
+            <wp:cNvGraphicFramePr>
+              <a:graphicFrameLocks xmlns:a="http://schemas.openxmlformats.org/drawingml/2006/main" noChangeAspect="1"/>
+            </wp:cNvGraphicFramePr>
+            <a:graphic xmlns:a="http://schemas.openxmlformats.org/drawingml/2006/main">
+              <a:graphicData uri="http://schemas.openxmlformats.org/drawingml/2006/picture">
+                <pic:pic xmlns:pic="http://schemas.openxmlformats.org/drawingml/2006/picture">
+                  <pic:nvPicPr>
+                    <pic:cNvPr id="551580526" name=""/>
+                    <pic:cNvPicPr/>
+                  </pic:nvPicPr>
+                  <pic:blipFill>
+                    <a:blip r:embed="rId21"/>
+                    <a:stretch>
+                      <a:fillRect/>
+                    </a:stretch>
+                  </pic:blipFill>
+                  <pic:spPr>
+                    <a:xfrm>
+                      <a:off x="0" y="0"/>
+                      <a:ext cx="5760720" cy="255270"/>
+                    </a:xfrm>
+                    <a:prstGeom prst="rect">
+                      <a:avLst/>
+                    </a:prstGeom>
+                  </pic:spPr>
+                </pic:pic>
+              </a:graphicData>
+            </a:graphic>
+          </wp:inline>
+        </w:drawing>
+      </w:r>
+    </w:p>
+    <w:p>
+      <w:pPr>
+        <w:rPr>
+          <w:rFonts w:ascii="Arial" w:hAnsi="Arial" w:cs="Arial"/>
+          <w:b/>
+          <w:bCs/>
+          <w:color w:val="008800"/>
+        </w:rPr>
+      </w:pPr>
+      <w:r>
+        <w:rPr>
+          <w:rFonts w:ascii="Arial" w:hAnsi="Arial" w:cs="Arial"/>
+          <w:b/>
+          <w:bCs/>
+          <w:color w:val="008800"/>
+        </w:rPr>
+        <w:br w:type="page"/>
+      </w:r>
+    </w:p>
+    <w:p>
+      <w:pPr>
+        <w:pStyle w:val="HTML-forhndsformatert"/>
+        <w:spacing w:line="244" w:lineRule="atLeast"/>
+        <w:rPr>
+          <w:rFonts w:ascii="Arial" w:hAnsi="Arial" w:cs="Arial"/>
+          <w:sz w:val="28"/>
+          <w:szCs w:val="28"/>
+        </w:rPr>
+      </w:pPr>
+      <w:r>
+        <w:rPr>
+          <w:rFonts w:ascii="Arial" w:hAnsi="Arial" w:cs="Arial"/>
+          <w:sz w:val="28"/>
+          <w:szCs w:val="28"/>
+        </w:rPr>
+        <w:lastRenderedPageBreak/>
+        <w:t>Oppgave 9:</w:t>
+      </w:r>
+    </w:p>
+    <w:p>
+      <w:pPr>
+        <w:pStyle w:val="HTML-forhndsformatert"/>
+        <w:spacing w:line="244" w:lineRule="atLeast"/>
+        <w:rPr>
+          <w:rFonts w:ascii="Arial" w:hAnsi="Arial" w:cs="Arial"/>
+          <w:color w:val="333333"/>
+        </w:rPr>
+      </w:pPr>
+      <w:r>
+        <w:rPr>
+          <w:rFonts w:ascii="Arial" w:hAnsi="Arial" w:cs="Arial"/>
+          <w:b/>
+          <w:bCs/>
+          <w:color w:val="008800"/>
+        </w:rPr>
+        <w:t>SELECT</w:t>
+      </w:r>
+      <w:r>
+        <w:rPr>
+          <w:rFonts w:ascii="Arial" w:hAnsi="Arial" w:cs="Arial"/>
+          <w:color w:val="333333"/>
+        </w:rPr>
+        <w:t xml:space="preserve"> </w:t>
+      </w:r>
+      <w:proofErr w:type="gramStart"/>
+      <w:r>
+        <w:rPr>
+          <w:rFonts w:ascii="Arial" w:hAnsi="Arial" w:cs="Arial"/>
+          <w:b/>
+          <w:bCs/>
+          <w:color w:val="0066BB"/>
+        </w:rPr>
+        <w:t>CONCAT</w:t>
+      </w:r>
+      <w:r>
+        <w:rPr>
+          <w:rFonts w:ascii="Arial" w:hAnsi="Arial" w:cs="Arial"/>
+          <w:color w:val="333333"/>
+        </w:rPr>
+        <w:t>(</w:t>
+      </w:r>
+      <w:proofErr w:type="spellStart"/>
+      <w:proofErr w:type="gramEnd"/>
+      <w:r>
+        <w:rPr>
+          <w:rFonts w:ascii="Arial" w:hAnsi="Arial" w:cs="Arial"/>
+          <w:color w:val="333333"/>
+        </w:rPr>
+        <w:t>pmp.fornavn</w:t>
+      </w:r>
+      <w:proofErr w:type="spellEnd"/>
+      <w:r>
+        <w:rPr>
+          <w:rFonts w:ascii="Arial" w:hAnsi="Arial" w:cs="Arial"/>
+          <w:color w:val="333333"/>
+        </w:rPr>
+        <w:t xml:space="preserve">, </w:t>
+      </w:r>
+      <w:r>
+        <w:rPr>
+          <w:rFonts w:ascii="Arial" w:hAnsi="Arial" w:cs="Arial"/>
+          <w:color w:val="333333"/>
+          <w:shd w:val="clear" w:color="auto" w:fill="FFF0F0"/>
+        </w:rPr>
+        <w:t>' '</w:t>
+      </w:r>
+      <w:r>
+        <w:rPr>
+          <w:rFonts w:ascii="Arial" w:hAnsi="Arial" w:cs="Arial"/>
+          <w:color w:val="333333"/>
+        </w:rPr>
+        <w:t xml:space="preserve">, </w:t>
+      </w:r>
+      <w:proofErr w:type="spellStart"/>
+      <w:r>
+        <w:rPr>
+          <w:rFonts w:ascii="Arial" w:hAnsi="Arial" w:cs="Arial"/>
+          <w:color w:val="333333"/>
+        </w:rPr>
+        <w:t>pmp.etternavn</w:t>
+      </w:r>
+      <w:proofErr w:type="spellEnd"/>
+      <w:r>
+        <w:rPr>
+          <w:rFonts w:ascii="Arial" w:hAnsi="Arial" w:cs="Arial"/>
+          <w:color w:val="333333"/>
+        </w:rPr>
+        <w:t xml:space="preserve">) </w:t>
+      </w:r>
+      <w:r>
+        <w:rPr>
+          <w:rFonts w:ascii="Arial" w:hAnsi="Arial" w:cs="Arial"/>
+          <w:b/>
+          <w:bCs/>
+          <w:color w:val="008800"/>
+        </w:rPr>
+        <w:t>AS</w:t>
+      </w:r>
+      <w:r>
+        <w:rPr>
+          <w:rFonts w:ascii="Arial" w:hAnsi="Arial" w:cs="Arial"/>
+          <w:color w:val="333333"/>
+        </w:rPr>
+        <w:t xml:space="preserve"> navn,</w:t>
+      </w:r>
+    </w:p>
+    <w:p>
+      <w:pPr>
+        <w:pStyle w:val="HTML-forhndsformatert"/>
+        <w:spacing w:line="244" w:lineRule="atLeast"/>
+        <w:rPr>
+          <w:rFonts w:ascii="Arial" w:hAnsi="Arial" w:cs="Arial"/>
+          <w:color w:val="333333"/>
+        </w:rPr>
+      </w:pPr>
+      <w:r>
+        <w:rPr>
+          <w:rFonts w:ascii="Arial" w:hAnsi="Arial" w:cs="Arial"/>
+          <w:color w:val="333333"/>
+        </w:rPr>
+        <w:t xml:space="preserve">       </w:t>
+      </w:r>
+      <w:proofErr w:type="gramStart"/>
+      <w:r>
+        <w:rPr>
+          <w:rFonts w:ascii="Arial" w:hAnsi="Arial" w:cs="Arial"/>
+          <w:b/>
+          <w:bCs/>
+          <w:color w:val="0066BB"/>
+        </w:rPr>
+        <w:t>ROUND</w:t>
+      </w:r>
+      <w:r>
+        <w:rPr>
+          <w:rFonts w:ascii="Arial" w:hAnsi="Arial" w:cs="Arial"/>
+          <w:color w:val="333333"/>
+        </w:rPr>
+        <w:t>(</w:t>
+      </w:r>
+      <w:proofErr w:type="spellStart"/>
+      <w:proofErr w:type="gramEnd"/>
+      <w:r>
+        <w:rPr>
+          <w:rFonts w:ascii="Arial" w:hAnsi="Arial" w:cs="Arial"/>
+          <w:color w:val="333333"/>
+        </w:rPr>
+        <w:t>hoyde</w:t>
+      </w:r>
+      <w:proofErr w:type="spellEnd"/>
+      <w:r>
+        <w:rPr>
+          <w:rFonts w:ascii="Arial" w:hAnsi="Arial" w:cs="Arial"/>
+          <w:color w:val="333333"/>
+        </w:rPr>
+        <w:t>/</w:t>
+      </w:r>
+      <w:r>
+        <w:rPr>
+          <w:rFonts w:ascii="Arial" w:hAnsi="Arial" w:cs="Arial"/>
+          <w:b/>
+          <w:bCs/>
+          <w:color w:val="0000DD"/>
+        </w:rPr>
+        <w:t>30</w:t>
+      </w:r>
+      <w:r>
+        <w:rPr>
+          <w:rFonts w:ascii="Arial" w:hAnsi="Arial" w:cs="Arial"/>
+          <w:color w:val="333333"/>
+        </w:rPr>
+        <w:t>.</w:t>
+      </w:r>
+      <w:r>
+        <w:rPr>
+          <w:rFonts w:ascii="Arial" w:hAnsi="Arial" w:cs="Arial"/>
+          <w:b/>
+          <w:bCs/>
+          <w:color w:val="0000DD"/>
+        </w:rPr>
+        <w:t>48</w:t>
+      </w:r>
+      <w:r>
+        <w:rPr>
+          <w:rFonts w:ascii="Arial" w:hAnsi="Arial" w:cs="Arial"/>
+          <w:color w:val="333333"/>
+        </w:rPr>
+        <w:t xml:space="preserve">, </w:t>
+      </w:r>
+      <w:r>
+        <w:rPr>
+          <w:rFonts w:ascii="Arial" w:hAnsi="Arial" w:cs="Arial"/>
+          <w:b/>
+          <w:bCs/>
+          <w:color w:val="0000DD"/>
+        </w:rPr>
+        <w:t>1</w:t>
+      </w:r>
+      <w:r>
+        <w:rPr>
+          <w:rFonts w:ascii="Arial" w:hAnsi="Arial" w:cs="Arial"/>
+          <w:color w:val="333333"/>
+        </w:rPr>
+        <w:t xml:space="preserve">) </w:t>
+      </w:r>
+      <w:r>
+        <w:rPr>
+          <w:rFonts w:ascii="Arial" w:hAnsi="Arial" w:cs="Arial"/>
+          <w:b/>
+          <w:bCs/>
+          <w:color w:val="008800"/>
+        </w:rPr>
+        <w:t>AS</w:t>
+      </w:r>
+      <w:r>
+        <w:rPr>
+          <w:rFonts w:ascii="Arial" w:hAnsi="Arial" w:cs="Arial"/>
+          <w:color w:val="333333"/>
+        </w:rPr>
+        <w:t xml:space="preserve"> </w:t>
+      </w:r>
+      <w:proofErr w:type="spellStart"/>
+      <w:r>
+        <w:rPr>
+          <w:rFonts w:ascii="Arial" w:hAnsi="Arial" w:cs="Arial"/>
+          <w:color w:val="333333"/>
+        </w:rPr>
+        <w:t>hoyde_i_fot</w:t>
+      </w:r>
+      <w:proofErr w:type="spellEnd"/>
+      <w:r>
+        <w:rPr>
+          <w:rFonts w:ascii="Arial" w:hAnsi="Arial" w:cs="Arial"/>
+          <w:color w:val="333333"/>
+        </w:rPr>
+        <w:t>,</w:t>
+      </w:r>
+    </w:p>
+    <w:p>
+      <w:pPr>
+        <w:pStyle w:val="HTML-forhndsformatert"/>
+        <w:spacing w:line="244" w:lineRule="atLeast"/>
+        <w:rPr>
+          <w:rFonts w:ascii="Arial" w:hAnsi="Arial" w:cs="Arial"/>
+          <w:color w:val="333333"/>
+        </w:rPr>
+      </w:pPr>
+      <w:r>
+        <w:rPr>
+          <w:rFonts w:ascii="Arial" w:hAnsi="Arial" w:cs="Arial"/>
+          <w:color w:val="333333"/>
+        </w:rPr>
+        <w:t xml:space="preserve">       </w:t>
+      </w:r>
+      <w:proofErr w:type="gramStart"/>
+      <w:r>
+        <w:rPr>
+          <w:rFonts w:ascii="Arial" w:hAnsi="Arial" w:cs="Arial"/>
+          <w:b/>
+          <w:bCs/>
+          <w:color w:val="0066BB"/>
+        </w:rPr>
+        <w:t>ROUND</w:t>
+      </w:r>
+      <w:r>
+        <w:rPr>
+          <w:rFonts w:ascii="Arial" w:hAnsi="Arial" w:cs="Arial"/>
+          <w:color w:val="333333"/>
+        </w:rPr>
+        <w:t>(</w:t>
+      </w:r>
+      <w:proofErr w:type="gramEnd"/>
+      <w:r>
+        <w:rPr>
+          <w:rFonts w:ascii="Arial" w:hAnsi="Arial" w:cs="Arial"/>
+          <w:color w:val="333333"/>
+        </w:rPr>
+        <w:t xml:space="preserve">vekt * </w:t>
+      </w:r>
+      <w:r>
+        <w:rPr>
+          <w:rFonts w:ascii="Arial" w:hAnsi="Arial" w:cs="Arial"/>
+          <w:b/>
+          <w:bCs/>
+          <w:color w:val="0000DD"/>
+        </w:rPr>
+        <w:t>2</w:t>
+      </w:r>
+      <w:r>
+        <w:rPr>
+          <w:rFonts w:ascii="Arial" w:hAnsi="Arial" w:cs="Arial"/>
+          <w:color w:val="333333"/>
+        </w:rPr>
+        <w:t>.</w:t>
+      </w:r>
+      <w:r>
+        <w:rPr>
+          <w:rFonts w:ascii="Arial" w:hAnsi="Arial" w:cs="Arial"/>
+          <w:b/>
+          <w:bCs/>
+          <w:color w:val="0000DD"/>
+        </w:rPr>
+        <w:t>205</w:t>
+      </w:r>
+      <w:r>
+        <w:rPr>
+          <w:rFonts w:ascii="Arial" w:hAnsi="Arial" w:cs="Arial"/>
+          <w:color w:val="333333"/>
+        </w:rPr>
+        <w:t xml:space="preserve">) </w:t>
+      </w:r>
+      <w:r>
+        <w:rPr>
+          <w:rFonts w:ascii="Arial" w:hAnsi="Arial" w:cs="Arial"/>
+          <w:b/>
+          <w:bCs/>
+          <w:color w:val="008800"/>
+        </w:rPr>
+        <w:t>AS</w:t>
+      </w:r>
+      <w:r>
+        <w:rPr>
+          <w:rFonts w:ascii="Arial" w:hAnsi="Arial" w:cs="Arial"/>
+          <w:color w:val="333333"/>
+        </w:rPr>
+        <w:t xml:space="preserve"> </w:t>
+      </w:r>
+      <w:proofErr w:type="spellStart"/>
+      <w:r>
+        <w:rPr>
+          <w:rFonts w:ascii="Arial" w:hAnsi="Arial" w:cs="Arial"/>
+          <w:color w:val="333333"/>
+        </w:rPr>
+        <w:t>vekt_i_pund</w:t>
+      </w:r>
+      <w:proofErr w:type="spellEnd"/>
+      <w:r>
+        <w:rPr>
+          <w:rFonts w:ascii="Arial" w:hAnsi="Arial" w:cs="Arial"/>
+          <w:color w:val="333333"/>
+        </w:rPr>
+        <w:t>,</w:t>
+      </w:r>
+    </w:p>
+    <w:p>
+      <w:pPr>
+        <w:pStyle w:val="HTML-forhndsformatert"/>
+        <w:spacing w:line="244" w:lineRule="atLeast"/>
+        <w:rPr>
+          <w:rFonts w:ascii="Arial" w:hAnsi="Arial" w:cs="Arial"/>
+          <w:color w:val="333333"/>
+        </w:rPr>
+      </w:pPr>
+      <w:r>
+        <w:rPr>
+          <w:rFonts w:ascii="Arial" w:hAnsi="Arial" w:cs="Arial"/>
+          <w:color w:val="333333"/>
+        </w:rPr>
+        <w:t xml:space="preserve">       </w:t>
+      </w:r>
+      <w:proofErr w:type="spellStart"/>
+      <w:r>
+        <w:rPr>
+          <w:rFonts w:ascii="Arial" w:hAnsi="Arial" w:cs="Arial"/>
+          <w:color w:val="333333"/>
+        </w:rPr>
+        <w:t>fodselsdag</w:t>
+      </w:r>
+      <w:proofErr w:type="spellEnd"/>
+      <w:r>
+        <w:rPr>
+          <w:rFonts w:ascii="Arial" w:hAnsi="Arial" w:cs="Arial"/>
+          <w:color w:val="333333"/>
+        </w:rPr>
+        <w:t>,</w:t>
+      </w:r>
+    </w:p>
+    <w:p>
+      <w:pPr>
+        <w:pStyle w:val="HTML-forhndsformatert"/>
+        <w:spacing w:line="244" w:lineRule="atLeast"/>
+        <w:rPr>
+          <w:rFonts w:ascii="Arial" w:hAnsi="Arial" w:cs="Arial"/>
+          <w:color w:val="333333"/>
+        </w:rPr>
+      </w:pPr>
+      <w:r>
+        <w:rPr>
+          <w:rFonts w:ascii="Arial" w:hAnsi="Arial" w:cs="Arial"/>
+          <w:color w:val="333333"/>
+        </w:rPr>
+        <w:t xml:space="preserve">       </w:t>
+      </w:r>
+      <w:proofErr w:type="gramStart"/>
+      <w:r>
+        <w:rPr>
+          <w:rFonts w:ascii="Arial" w:hAnsi="Arial" w:cs="Arial"/>
+          <w:b/>
+          <w:bCs/>
+          <w:color w:val="008800"/>
+        </w:rPr>
+        <w:t>IF</w:t>
+      </w:r>
+      <w:r>
+        <w:rPr>
+          <w:rFonts w:ascii="Arial" w:hAnsi="Arial" w:cs="Arial"/>
+          <w:color w:val="333333"/>
+        </w:rPr>
+        <w:t>(</w:t>
+      </w:r>
+      <w:proofErr w:type="spellStart"/>
+      <w:proofErr w:type="gramEnd"/>
+      <w:r>
+        <w:rPr>
+          <w:rFonts w:ascii="Arial" w:hAnsi="Arial" w:cs="Arial"/>
+          <w:color w:val="333333"/>
+        </w:rPr>
+        <w:t>kjonn</w:t>
+      </w:r>
+      <w:proofErr w:type="spellEnd"/>
+      <w:r>
+        <w:rPr>
+          <w:rFonts w:ascii="Arial" w:hAnsi="Arial" w:cs="Arial"/>
+          <w:color w:val="333333"/>
+        </w:rPr>
+        <w:t xml:space="preserve"> = </w:t>
+      </w:r>
+      <w:r>
+        <w:rPr>
+          <w:rFonts w:ascii="Arial" w:hAnsi="Arial" w:cs="Arial"/>
+          <w:color w:val="333333"/>
+          <w:shd w:val="clear" w:color="auto" w:fill="FFF0F0"/>
+        </w:rPr>
+        <w:t>'M'</w:t>
+      </w:r>
+      <w:r>
+        <w:rPr>
+          <w:rFonts w:ascii="Arial" w:hAnsi="Arial" w:cs="Arial"/>
+          <w:color w:val="333333"/>
+        </w:rPr>
+        <w:t xml:space="preserve">, </w:t>
+      </w:r>
+      <w:r>
+        <w:rPr>
+          <w:rFonts w:ascii="Arial" w:hAnsi="Arial" w:cs="Arial"/>
+          <w:color w:val="333333"/>
+          <w:shd w:val="clear" w:color="auto" w:fill="FFF0F0"/>
+        </w:rPr>
+        <w:t>'Mann'</w:t>
+      </w:r>
+      <w:r>
+        <w:rPr>
+          <w:rFonts w:ascii="Arial" w:hAnsi="Arial" w:cs="Arial"/>
+          <w:color w:val="333333"/>
+        </w:rPr>
+        <w:t xml:space="preserve">, </w:t>
+      </w:r>
+      <w:r>
+        <w:rPr>
+          <w:rFonts w:ascii="Arial" w:hAnsi="Arial" w:cs="Arial"/>
+          <w:color w:val="333333"/>
+          <w:shd w:val="clear" w:color="auto" w:fill="FFF0F0"/>
+        </w:rPr>
+        <w:t>'Dame'</w:t>
+      </w:r>
+      <w:r>
+        <w:rPr>
+          <w:rFonts w:ascii="Arial" w:hAnsi="Arial" w:cs="Arial"/>
+          <w:color w:val="333333"/>
+        </w:rPr>
+        <w:t xml:space="preserve">) </w:t>
+      </w:r>
+      <w:r>
+        <w:rPr>
+          <w:rFonts w:ascii="Arial" w:hAnsi="Arial" w:cs="Arial"/>
+          <w:b/>
+          <w:bCs/>
+          <w:color w:val="008800"/>
+        </w:rPr>
+        <w:t>AS</w:t>
+      </w:r>
+      <w:r>
+        <w:rPr>
+          <w:rFonts w:ascii="Arial" w:hAnsi="Arial" w:cs="Arial"/>
+          <w:color w:val="333333"/>
+        </w:rPr>
+        <w:t xml:space="preserve"> </w:t>
+      </w:r>
+      <w:proofErr w:type="spellStart"/>
+      <w:r>
+        <w:rPr>
+          <w:rFonts w:ascii="Arial" w:hAnsi="Arial" w:cs="Arial"/>
+          <w:color w:val="333333"/>
+        </w:rPr>
+        <w:t>kjonn</w:t>
+      </w:r>
+      <w:proofErr w:type="spellEnd"/>
+    </w:p>
+    <w:p>
+      <w:pPr>
+        <w:pStyle w:val="HTML-forhndsformatert"/>
+        <w:spacing w:line="244" w:lineRule="atLeast"/>
+        <w:rPr>
+          <w:rFonts w:ascii="Arial" w:hAnsi="Arial" w:cs="Arial"/>
+          <w:color w:val="333333"/>
+        </w:rPr>
+      </w:pPr>
+      <w:r>
+        <w:rPr>
+          <w:rFonts w:ascii="Arial" w:hAnsi="Arial" w:cs="Arial"/>
+          <w:b/>
+          <w:bCs/>
+          <w:color w:val="008800"/>
+        </w:rPr>
+        <w:t>FROM</w:t>
+      </w:r>
+      <w:r>
+        <w:rPr>
+          <w:rFonts w:ascii="Arial" w:hAnsi="Arial" w:cs="Arial"/>
+          <w:color w:val="333333"/>
+        </w:rPr>
+        <w:t xml:space="preserve"> </w:t>
+      </w:r>
+      <w:proofErr w:type="spellStart"/>
+      <w:r>
+        <w:rPr>
+          <w:rFonts w:ascii="Arial" w:hAnsi="Arial" w:cs="Arial"/>
+          <w:color w:val="333333"/>
+        </w:rPr>
+        <w:t>pasienter_med_provins</w:t>
+      </w:r>
+      <w:proofErr w:type="spellEnd"/>
+      <w:r>
+        <w:rPr>
+          <w:rFonts w:ascii="Arial" w:hAnsi="Arial" w:cs="Arial"/>
+          <w:color w:val="333333"/>
+        </w:rPr>
+        <w:t xml:space="preserve"> </w:t>
+      </w:r>
+      <w:proofErr w:type="spellStart"/>
+      <w:r>
+        <w:rPr>
+          <w:rFonts w:ascii="Arial" w:hAnsi="Arial" w:cs="Arial"/>
+          <w:color w:val="333333"/>
+        </w:rPr>
+        <w:t>pmp</w:t>
+      </w:r>
+      <w:proofErr w:type="spellEnd"/>
+      <w:r>
+        <w:rPr>
+          <w:rFonts w:ascii="Arial" w:hAnsi="Arial" w:cs="Arial"/>
+          <w:color w:val="333333"/>
+        </w:rPr>
+        <w:t>;</w:t>
+      </w:r>
+    </w:p>
+    <w:p>
+      <w:pPr>
+        <w:pStyle w:val="HTML-forhndsformatert"/>
+        <w:spacing w:line="244" w:lineRule="atLeast"/>
+        <w:rPr>
+          <w:rFonts w:ascii="Arial" w:hAnsi="Arial" w:cs="Arial"/>
+          <w:color w:val="333333"/>
+        </w:rPr>
+      </w:pPr>
+      <w:r>
+        <w:rPr>
+          <w:rFonts w:ascii="Arial" w:hAnsi="Arial" w:cs="Arial"/>
+          <w:color w:val="333333"/>
+        </w:rPr>
+        <w:drawing>
+          <wp:inline distT="0" distB="0" distL="0" distR="0" wp14:anchorId="0A653FD1" wp14:editId="694DE720">
+            <wp:extent cx="5572903" cy="3124636"/>
+            <wp:effectExtent l="0" t="0" r="8890" b="0"/>
+            <wp:docPr id="50794336" name="Bilde 1" descr="Et bilde som inneholder tekst, skjermbilde, nummer, Font&#10;&#10;Automatisk generert beskrivelse"/>
+            <wp:cNvGraphicFramePr>
+              <a:graphicFrameLocks xmlns:a="http://schemas.openxmlformats.org/drawingml/2006/main" noChangeAspect="1"/>
+            </wp:cNvGraphicFramePr>
+            <a:graphic xmlns:a="http://schemas.openxmlformats.org/drawingml/2006/main">
+              <a:graphicData uri="http://schemas.openxmlformats.org/drawingml/2006/picture">
+                <pic:pic xmlns:pic="http://schemas.openxmlformats.org/drawingml/2006/picture">
+                  <pic:nvPicPr>
+                    <pic:cNvPr id="50794336" name="Bilde 1" descr="Et bilde som inneholder tekst, skjermbilde, nummer, Font&#10;&#10;Automatisk generert beskrivelse"/>
+                    <pic:cNvPicPr/>
+                  </pic:nvPicPr>
+                  <pic:blipFill>
+                    <a:blip r:embed="rId22"/>
+                    <a:stretch>
+                      <a:fillRect/>
+                    </a:stretch>
+                  </pic:blipFill>
+                  <pic:spPr>
+                    <a:xfrm>
+                      <a:off x="0" y="0"/>
+                      <a:ext cx="5572903" cy="3124636"/>
+                    </a:xfrm>
+                    <a:prstGeom prst="rect">
+                      <a:avLst/>
+                    </a:prstGeom>
+                  </pic:spPr>
+                </pic:pic>
+              </a:graphicData>
+            </a:graphic>
+          </wp:inline>
+        </w:drawing>
+      </w:r>
+    </w:p>
+    <w:p>
+      <w:pPr>
+        <w:pStyle w:val="HTML-forhndsformatert"/>
+        <w:spacing w:line="244" w:lineRule="atLeast"/>
+        <w:rPr>
+          <w:rFonts w:ascii="Arial" w:hAnsi="Arial" w:cs="Arial"/>
+          <w:color w:val="333333"/>
+        </w:rPr>
+      </w:pPr>
+      <w:r>
+        <w:rPr>
+          <w:rFonts w:ascii="Arial" w:hAnsi="Arial" w:cs="Arial"/>
+          <w:color w:val="333333"/>
+        </w:rPr>
+        <w:drawing>
+          <wp:inline distT="0" distB="0" distL="0" distR="0" wp14:anchorId="7E3FAAFA" wp14:editId="2D5355BA">
+            <wp:extent cx="5760720" cy="239395"/>
+            <wp:effectExtent l="0" t="0" r="0" b="8255"/>
+            <wp:docPr id="1800502884" name="Bilde 1"/>
+            <wp:cNvGraphicFramePr>
+              <a:graphicFrameLocks xmlns:a="http://schemas.openxmlformats.org/drawingml/2006/main" noChangeAspect="1"/>
+            </wp:cNvGraphicFramePr>
+            <a:graphic xmlns:a="http://schemas.openxmlformats.org/drawingml/2006/main">
+              <a:graphicData uri="http://schemas.openxmlformats.org/drawingml/2006/picture">
+                <pic:pic xmlns:pic="http://schemas.openxmlformats.org/drawingml/2006/picture">
+                  <pic:nvPicPr>
+                    <pic:cNvPr id="1800502884" name=""/>
+                    <pic:cNvPicPr/>
+                  </pic:nvPicPr>
+                  <pic:blipFill>
+                    <a:blip r:embed="rId23"/>
+                    <a:stretch>
+                      <a:fillRect/>
+                    </a:stretch>
+                  </pic:blipFill>
+                  <pic:spPr>
+                    <a:xfrm>
+                      <a:off x="0" y="0"/>
+                      <a:ext cx="5760720" cy="239395"/>
+                    </a:xfrm>
+                    <a:prstGeom prst="rect">
+                      <a:avLst/>
+                    </a:prstGeom>
+                  </pic:spPr>
+                </pic:pic>
+              </a:graphicData>
+            </a:graphic>
+          </wp:inline>
+        </w:drawing>
+      </w:r>
+    </w:p>
+    <w:p>
+      <w:pPr>
+        <w:rPr>
+          <w:rFonts w:ascii="Arial" w:eastAsia="Times New Roman" w:hAnsi="Arial" w:cs="Arial"/>
+          <w:color w:val="333333"/>
+          <w:kern w:val="0"/>
+          <w:sz w:val="20"/>
+          <w:szCs w:val="20"/>
+          <w:lang w:eastAsia="nb-NO"/>
+          <w14:ligatures w14:val="none"/>
+        </w:rPr>
+      </w:pPr>
+      <w:r>
+        <w:rPr>
+          <w:rFonts w:ascii="Arial" w:hAnsi="Arial" w:cs="Arial"/>
+          <w:color w:val="333333"/>
+        </w:rPr>
+        <w:br w:type="page"/>
+      </w:r>
+    </w:p>
+    <w:p>
+      <w:pPr>
+        <w:pStyle w:val="HTML-forhndsformatert"/>
+        <w:spacing w:line="244" w:lineRule="atLeast"/>
+        <w:rPr>
+          <w:rFonts w:ascii="Arial" w:hAnsi="Arial" w:cs="Arial"/>
+          <w:color w:val="333333"/>
+          <w:sz w:val="28"/>
+          <w:szCs w:val="28"/>
+        </w:rPr>
+      </w:pPr>
+      <w:r>
+        <w:rPr>
+          <w:rFonts w:ascii="Arial" w:hAnsi="Arial" w:cs="Arial"/>
+          <w:color w:val="333333"/>
+          <w:sz w:val="28"/>
+          <w:szCs w:val="28"/>
+        </w:rPr>
+        <w:lastRenderedPageBreak/>
+        <w:t xml:space="preserve">Oppgave </w:t>
+      </w:r>
+      <w:r>
+        <w:rPr>
+          <w:rFonts w:ascii="Arial" w:hAnsi="Arial" w:cs="Arial"/>
+          <w:color w:val="333333"/>
+          <w:sz w:val="28"/>
+          <w:szCs w:val="28"/>
+        </w:rPr>
+        <w:t>10</w:t>
+      </w:r>
+      <w:r>
+        <w:rPr>
+          <w:rFonts w:ascii="Arial" w:hAnsi="Arial" w:cs="Arial"/>
+          <w:color w:val="333333"/>
+          <w:sz w:val="28"/>
+          <w:szCs w:val="28"/>
+        </w:rPr>
+        <w:t>:</w:t>
+      </w:r>
+    </w:p>
+    <w:p>
+      <w:pPr>
+        <w:pStyle w:val="HTML-forhndsformatert"/>
+        <w:spacing w:line="244" w:lineRule="atLeast"/>
+        <w:rPr>
+          <w:rFonts w:ascii="Arial" w:hAnsi="Arial" w:cs="Arial"/>
+          <w:color w:val="333333"/>
+        </w:rPr>
+      </w:pPr>
+      <w:r>
+        <w:rPr>
+          <w:rFonts w:ascii="Arial" w:hAnsi="Arial" w:cs="Arial"/>
+          <w:b/>
+          <w:bCs/>
+          <w:color w:val="008800"/>
+        </w:rPr>
+        <w:t>SELECT</w:t>
+      </w:r>
+      <w:r>
+        <w:rPr>
+          <w:rFonts w:ascii="Arial" w:hAnsi="Arial" w:cs="Arial"/>
+          <w:color w:val="333333"/>
+        </w:rPr>
+        <w:t xml:space="preserve"> </w:t>
+      </w:r>
+      <w:proofErr w:type="spellStart"/>
+      <w:r>
+        <w:rPr>
+          <w:rFonts w:ascii="Arial" w:hAnsi="Arial" w:cs="Arial"/>
+          <w:color w:val="333333"/>
+        </w:rPr>
+        <w:t>pasient_id</w:t>
+      </w:r>
+      <w:proofErr w:type="spellEnd"/>
+      <w:r>
+        <w:rPr>
+          <w:rFonts w:ascii="Arial" w:hAnsi="Arial" w:cs="Arial"/>
+          <w:color w:val="333333"/>
+        </w:rPr>
+        <w:t xml:space="preserve">, </w:t>
+      </w:r>
+      <w:proofErr w:type="gramStart"/>
+      <w:r>
+        <w:rPr>
+          <w:rFonts w:ascii="Arial" w:hAnsi="Arial" w:cs="Arial"/>
+          <w:color w:val="333333"/>
+        </w:rPr>
+        <w:t>fornavn,</w:t>
+      </w:r>
+      <w:proofErr w:type="gramEnd"/>
+      <w:r>
+        <w:rPr>
+          <w:rFonts w:ascii="Arial" w:hAnsi="Arial" w:cs="Arial"/>
+          <w:color w:val="333333"/>
+        </w:rPr>
+        <w:t xml:space="preserve"> etternavn</w:t>
+      </w:r>
+    </w:p>
+    <w:p>
+      <w:pPr>
+        <w:pStyle w:val="HTML-forhndsformatert"/>
+        <w:spacing w:line="244" w:lineRule="atLeast"/>
+        <w:rPr>
+          <w:rFonts w:ascii="Arial" w:hAnsi="Arial" w:cs="Arial"/>
+          <w:color w:val="333333"/>
+        </w:rPr>
+      </w:pPr>
+      <w:r>
+        <w:rPr>
+          <w:rFonts w:ascii="Arial" w:hAnsi="Arial" w:cs="Arial"/>
+          <w:b/>
+          <w:bCs/>
+          <w:color w:val="008800"/>
+        </w:rPr>
+        <w:t>FROM</w:t>
+      </w:r>
+      <w:r>
+        <w:rPr>
+          <w:rFonts w:ascii="Arial" w:hAnsi="Arial" w:cs="Arial"/>
+          <w:color w:val="333333"/>
+        </w:rPr>
+        <w:t xml:space="preserve"> </w:t>
+      </w:r>
+      <w:proofErr w:type="spellStart"/>
+      <w:r>
+        <w:rPr>
+          <w:rFonts w:ascii="Arial" w:hAnsi="Arial" w:cs="Arial"/>
+          <w:color w:val="333333"/>
+        </w:rPr>
+        <w:t>pasienter_med_provins</w:t>
+      </w:r>
+      <w:proofErr w:type="spellEnd"/>
+    </w:p>
+    <w:p>
+      <w:pPr>
+        <w:pStyle w:val="HTML-forhndsformatert"/>
+        <w:spacing w:line="244" w:lineRule="atLeast"/>
+        <w:rPr>
+          <w:rFonts w:ascii="Arial" w:hAnsi="Arial" w:cs="Arial"/>
+          <w:color w:val="333333"/>
+        </w:rPr>
+      </w:pPr>
+      <w:r>
+        <w:rPr>
+          <w:rFonts w:ascii="Arial" w:hAnsi="Arial" w:cs="Arial"/>
+          <w:b/>
+          <w:bCs/>
+          <w:color w:val="008800"/>
+        </w:rPr>
+        <w:t>WHERE</w:t>
+      </w:r>
+      <w:r>
+        <w:rPr>
+          <w:rFonts w:ascii="Arial" w:hAnsi="Arial" w:cs="Arial"/>
+          <w:color w:val="333333"/>
+        </w:rPr>
+        <w:t xml:space="preserve"> </w:t>
+      </w:r>
+      <w:proofErr w:type="spellStart"/>
+      <w:r>
+        <w:rPr>
+          <w:rFonts w:ascii="Arial" w:hAnsi="Arial" w:cs="Arial"/>
+          <w:color w:val="333333"/>
+        </w:rPr>
+        <w:t>pasient_id</w:t>
+      </w:r>
+      <w:proofErr w:type="spellEnd"/>
+      <w:r>
+        <w:rPr>
+          <w:rFonts w:ascii="Arial" w:hAnsi="Arial" w:cs="Arial"/>
+          <w:color w:val="333333"/>
+        </w:rPr>
+        <w:t xml:space="preserve"> </w:t>
+      </w:r>
+      <w:r>
+        <w:rPr>
+          <w:rFonts w:ascii="Arial" w:hAnsi="Arial" w:cs="Arial"/>
+          <w:b/>
+          <w:bCs/>
+          <w:color w:val="008800"/>
+        </w:rPr>
+        <w:t>NOT</w:t>
+      </w:r>
+      <w:r>
+        <w:rPr>
+          <w:rFonts w:ascii="Arial" w:hAnsi="Arial" w:cs="Arial"/>
+          <w:color w:val="333333"/>
+        </w:rPr>
+        <w:t xml:space="preserve"> </w:t>
+      </w:r>
+      <w:r>
+        <w:rPr>
+          <w:rFonts w:ascii="Arial" w:hAnsi="Arial" w:cs="Arial"/>
+          <w:b/>
+          <w:bCs/>
+          <w:color w:val="008800"/>
+        </w:rPr>
+        <w:t>IN</w:t>
+      </w:r>
+      <w:r>
+        <w:rPr>
+          <w:rFonts w:ascii="Arial" w:hAnsi="Arial" w:cs="Arial"/>
+          <w:color w:val="333333"/>
+        </w:rPr>
+        <w:t xml:space="preserve"> </w:t>
+      </w:r>
+    </w:p>
+    <w:p>
+      <w:pPr>
+        <w:pStyle w:val="HTML-forhndsformatert"/>
+        <w:spacing w:line="244" w:lineRule="atLeast"/>
+        <w:rPr>
+          <w:rFonts w:ascii="Arial" w:hAnsi="Arial" w:cs="Arial"/>
+          <w:color w:val="333333"/>
+        </w:rPr>
+      </w:pPr>
+      <w:r>
+        <w:rPr>
+          <w:rFonts w:ascii="Arial" w:hAnsi="Arial" w:cs="Arial"/>
+          <w:color w:val="333333"/>
+        </w:rPr>
+        <w:tab/>
+        <w:t>(</w:t>
+      </w:r>
+      <w:r>
+        <w:rPr>
+          <w:rFonts w:ascii="Arial" w:hAnsi="Arial" w:cs="Arial"/>
+          <w:b/>
+          <w:bCs/>
+          <w:color w:val="008800"/>
+        </w:rPr>
+        <w:t>SELECT</w:t>
+      </w:r>
+      <w:r>
+        <w:rPr>
+          <w:rFonts w:ascii="Arial" w:hAnsi="Arial" w:cs="Arial"/>
+          <w:color w:val="333333"/>
+        </w:rPr>
+        <w:t xml:space="preserve"> </w:t>
+      </w:r>
+      <w:proofErr w:type="spellStart"/>
+      <w:r>
+        <w:rPr>
+          <w:rFonts w:ascii="Arial" w:hAnsi="Arial" w:cs="Arial"/>
+          <w:color w:val="333333"/>
+        </w:rPr>
+        <w:t>pasient_id</w:t>
+      </w:r>
+      <w:proofErr w:type="spellEnd"/>
+      <w:r>
+        <w:rPr>
+          <w:rFonts w:ascii="Arial" w:hAnsi="Arial" w:cs="Arial"/>
+          <w:color w:val="333333"/>
+        </w:rPr>
+        <w:t xml:space="preserve"> </w:t>
+      </w:r>
+      <w:r>
+        <w:rPr>
+          <w:rFonts w:ascii="Arial" w:hAnsi="Arial" w:cs="Arial"/>
+          <w:b/>
+          <w:bCs/>
+          <w:color w:val="008800"/>
+        </w:rPr>
+        <w:t>FROM</w:t>
+      </w:r>
+      <w:r>
+        <w:rPr>
+          <w:rFonts w:ascii="Arial" w:hAnsi="Arial" w:cs="Arial"/>
+          <w:color w:val="333333"/>
+        </w:rPr>
+        <w:t xml:space="preserve"> innleggelser);</w:t>
+      </w:r>
+    </w:p>
+    <w:p>
+      <w:pPr>
+        <w:pStyle w:val="HTML-forhndsformatert"/>
+        <w:spacing w:line="244" w:lineRule="atLeast"/>
+        <w:rPr>
+          <w:rFonts w:ascii="Arial" w:hAnsi="Arial" w:cs="Arial"/>
+          <w:color w:val="333333"/>
+        </w:rPr>
+      </w:pPr>
+      <w:r>
+        <w:rPr>
+          <w:rFonts w:ascii="Arial" w:hAnsi="Arial" w:cs="Arial"/>
+          <w:color w:val="333333"/>
+        </w:rPr>
+        <w:drawing>
+          <wp:inline distT="0" distB="0" distL="0" distR="0" wp14:anchorId="2E97C111" wp14:editId="0ED6783A">
+            <wp:extent cx="3429479" cy="3286584"/>
+            <wp:effectExtent l="0" t="0" r="0" b="9525"/>
+            <wp:docPr id="1208550182" name="Bilde 1" descr="Et bilde som inneholder tekst, skjermbilde, nummer, Font&#10;&#10;Automatisk generert beskrivelse"/>
+            <wp:cNvGraphicFramePr>
+              <a:graphicFrameLocks xmlns:a="http://schemas.openxmlformats.org/drawingml/2006/main" noChangeAspect="1"/>
+            </wp:cNvGraphicFramePr>
+            <a:graphic xmlns:a="http://schemas.openxmlformats.org/drawingml/2006/main">
+              <a:graphicData uri="http://schemas.openxmlformats.org/drawingml/2006/picture">
+                <pic:pic xmlns:pic="http://schemas.openxmlformats.org/drawingml/2006/picture">
+                  <pic:nvPicPr>
+                    <pic:cNvPr id="1208550182" name="Bilde 1" descr="Et bilde som inneholder tekst, skjermbilde, nummer, Font&#10;&#10;Automatisk generert beskrivelse"/>
+                    <pic:cNvPicPr/>
+                  </pic:nvPicPr>
+                  <pic:blipFill>
+                    <a:blip r:embed="rId24"/>
+                    <a:stretch>
+                      <a:fillRect/>
+                    </a:stretch>
+                  </pic:blipFill>
+                  <pic:spPr>
+                    <a:xfrm>
+                      <a:off x="0" y="0"/>
+                      <a:ext cx="3429479" cy="3286584"/>
+                    </a:xfrm>
+                    <a:prstGeom prst="rect">
+                      <a:avLst/>
+                    </a:prstGeom>
+                  </pic:spPr>
+                </pic:pic>
+              </a:graphicData>
+            </a:graphic>
+          </wp:inline>
+        </w:drawing>
+      </w:r>
+    </w:p>
+    <w:p>
+      <w:pPr>
+        <w:pStyle w:val="HTML-forhndsformatert"/>
+        <w:spacing w:line="244" w:lineRule="atLeast"/>
+        <w:rPr>
+          <w:rFonts w:ascii="Arial" w:hAnsi="Arial" w:cs="Arial"/>
+          <w:color w:val="333333"/>
+        </w:rPr>
+      </w:pPr>
+      <w:r>
+        <w:rPr>
+          <w:rFonts w:ascii="Arial" w:hAnsi="Arial" w:cs="Arial"/>
+          <w:color w:val="333333"/>
+        </w:rPr>
+        <w:drawing>
+          <wp:inline distT="0" distB="0" distL="0" distR="0" wp14:anchorId="0AD5FFF2" wp14:editId="3DE762CD">
+            <wp:extent cx="5760720" cy="211455"/>
+            <wp:effectExtent l="0" t="0" r="0" b="0"/>
+            <wp:docPr id="2019162870" name="Bilde 1"/>
+            <wp:cNvGraphicFramePr>
+              <a:graphicFrameLocks xmlns:a="http://schemas.openxmlformats.org/drawingml/2006/main" noChangeAspect="1"/>
+            </wp:cNvGraphicFramePr>
+            <a:graphic xmlns:a="http://schemas.openxmlformats.org/drawingml/2006/main">
+              <a:graphicData uri="http://schemas.openxmlformats.org/drawingml/2006/picture">
+                <pic:pic xmlns:pic="http://schemas.openxmlformats.org/drawingml/2006/picture">
+                  <pic:nvPicPr>
+                    <pic:cNvPr id="2019162870" name=""/>
+                    <pic:cNvPicPr/>
+                  </pic:nvPicPr>
+                  <pic:blipFill>
+                    <a:blip r:embed="rId25"/>
+                    <a:stretch>
+                      <a:fillRect/>
+                    </a:stretch>
+                  </pic:blipFill>
+                  <pic:spPr>
+                    <a:xfrm>
+                      <a:off x="0" y="0"/>
+                      <a:ext cx="5760720" cy="211455"/>
+                    </a:xfrm>
+                    <a:prstGeom prst="rect">
+                      <a:avLst/>
+                    </a:prstGeom>
+                  </pic:spPr>
+                </pic:pic>
+              </a:graphicData>
+            </a:graphic>
+          </wp:inline>
+        </w:drawing>
+      </w:r>
+    </w:p>
+    <w:p>
+      <w:pPr>
+        <w:pStyle w:val="HTML-forhndsformatert"/>
+        <w:spacing w:line="244" w:lineRule="atLeast"/>
+        <w:rPr>
+          <w:rFonts w:ascii="Arial" w:hAnsi="Arial" w:cs="Arial"/>
+          <w:color w:val="333333"/>
+        </w:rPr>
+      </w:pPr>
+    </w:p>
+    <w:p>
+      <w:pPr>
+        <w:rPr>
+          <w:rFonts w:ascii="Arial" w:hAnsi="Arial" w:cs="Arial"/>
+          <w:sz w:val="28"/>
+          <w:szCs w:val="28"/>
+        </w:rPr>
+      </w:pPr>
+    </w:p>
     <w:sectPr>
+      <w:headerReference w:type="default" r:id="rId26"/>
       <w:pgSz w:w="11906" w:h="16838"/>
       <w:pgMar w:top="1417" w:right="1417" w:bottom="1417" w:left="1417" w:header="708" w:footer="708" w:gutter="0"/>
       <w:cols w:space="708"/>
@@ -2248,6 +5363,86 @@
     </w:sectPr>
   </w:body>
 </w:document>
+</file>
+
+<file path=word/endnotes.xml><?xml version="1.0" encoding="utf-8"?>
+<w:endnotes xmlns:wpc="http://schemas.microsoft.com/office/word/2010/wordprocessingCanvas" xmlns:cx="http://schemas.microsoft.com/office/drawing/2014/chartex" xmlns:cx1="http://schemas.microsoft.com/office/drawing/2015/9/8/chartex" xmlns:cx2="http://schemas.microsoft.com/office/drawing/2015/10/21/chartex" xmlns:cx3="http://schemas.microsoft.com/office/drawing/2016/5/9/chartex" xmlns:cx4="http://schemas.microsoft.com/office/drawing/2016/5/10/chartex" xmlns:cx5="http://schemas.microsoft.com/office/drawing/2016/5/11/chartex" xmlns:cx6="http://schemas.microsoft.com/office/drawing/2016/5/12/chartex" xmlns:cx7="http://schemas.microsoft.com/office/drawing/2016/5/13/chartex" xmlns:cx8="http://schemas.microsoft.com/office/drawing/2016/5/14/chartex" xmlns:mc="http://schemas.openxmlformats.org/markup-compatibility/2006" xmlns:aink="http://schemas.microsoft.com/office/drawing/2016/ink" xmlns:am3d="http://schemas.microsoft.com/office/drawing/2017/model3d" xmlns:o="urn:schemas-microsoft-com:office:office" xmlns:oel="http://schemas.microsoft.com/office/2019/extlst" xmlns:r="http://schemas.openxmlformats.org/officeDocument/2006/relationships" xmlns:m="http://schemas.openxmlformats.org/officeDocument/2006/math" xmlns:v="urn:schemas-microsoft-com:vml" xmlns:wp14="http://schemas.microsoft.com/office/word/2010/wordprocessingDrawing" xmlns:wp="http://schemas.openxmlformats.org/drawingml/2006/wordprocessingDrawing" xmlns:w10="urn:schemas-microsoft-com:office:word" xmlns:w="http://schemas.openxmlformats.org/wordprocessingml/2006/main" xmlns:w14="http://schemas.microsoft.com/office/word/2010/wordml" xmlns:w15="http://schemas.microsoft.com/office/word/2012/wordml" xmlns:w16cex="http://schemas.microsoft.com/office/word/2018/wordml/cex" xmlns:w16cid="http://schemas.microsoft.com/office/word/2016/wordml/cid" xmlns:w16="http://schemas.microsoft.com/office/word/2018/wordml" xmlns:w16sdtdh="http://schemas.microsoft.com/office/word/2020/wordml/sdtdatahash" xmlns:w16se="http://schemas.microsoft.com/office/word/2015/wordml/symex" xmlns:wpg="http://schemas.microsoft.com/office/word/2010/wordprocessingGroup" xmlns:wpi="http://schemas.microsoft.com/office/word/2010/wordprocessingInk" xmlns:wne="http://schemas.microsoft.com/office/word/2006/wordml" xmlns:wps="http://schemas.microsoft.com/office/word/2010/wordprocessingShape" mc:Ignorable="w14 w15 w16se w16cid w16 w16cex w16sdtdh wp14">
+  <w:endnote w:type="separator" w:id="-1">
+    <w:p>
+      <w:pPr>
+        <w:spacing w:after="0" w:line="240" w:lineRule="auto"/>
+      </w:pPr>
+      <w:r>
+        <w:separator/>
+      </w:r>
+    </w:p>
+  </w:endnote>
+  <w:endnote w:type="continuationSeparator" w:id="0">
+    <w:p>
+      <w:pPr>
+        <w:spacing w:after="0" w:line="240" w:lineRule="auto"/>
+      </w:pPr>
+      <w:r>
+        <w:continuationSeparator/>
+      </w:r>
+    </w:p>
+  </w:endnote>
+</w:endnotes>
+</file>
+
+<file path=word/footnotes.xml><?xml version="1.0" encoding="utf-8"?>
+<w:footnotes xmlns:wpc="http://schemas.microsoft.com/office/word/2010/wordprocessingCanvas" xmlns:cx="http://schemas.microsoft.com/office/drawing/2014/chartex" xmlns:cx1="http://schemas.microsoft.com/office/drawing/2015/9/8/chartex" xmlns:cx2="http://schemas.microsoft.com/office/drawing/2015/10/21/chartex" xmlns:cx3="http://schemas.microsoft.com/office/drawing/2016/5/9/chartex" xmlns:cx4="http://schemas.microsoft.com/office/drawing/2016/5/10/chartex" xmlns:cx5="http://schemas.microsoft.com/office/drawing/2016/5/11/chartex" xmlns:cx6="http://schemas.microsoft.com/office/drawing/2016/5/12/chartex" xmlns:cx7="http://schemas.microsoft.com/office/drawing/2016/5/13/chartex" xmlns:cx8="http://schemas.microsoft.com/office/drawing/2016/5/14/chartex" xmlns:mc="http://schemas.openxmlformats.org/markup-compatibility/2006" xmlns:aink="http://schemas.microsoft.com/office/drawing/2016/ink" xmlns:am3d="http://schemas.microsoft.com/office/drawing/2017/model3d" xmlns:o="urn:schemas-microsoft-com:office:office" xmlns:oel="http://schemas.microsoft.com/office/2019/extlst" xmlns:r="http://schemas.openxmlformats.org/officeDocument/2006/relationships" xmlns:m="http://schemas.openxmlformats.org/officeDocument/2006/math" xmlns:v="urn:schemas-microsoft-com:vml" xmlns:wp14="http://schemas.microsoft.com/office/word/2010/wordprocessingDrawing" xmlns:wp="http://schemas.openxmlformats.org/drawingml/2006/wordprocessingDrawing" xmlns:w10="urn:schemas-microsoft-com:office:word" xmlns:w="http://schemas.openxmlformats.org/wordprocessingml/2006/main" xmlns:w14="http://schemas.microsoft.com/office/word/2010/wordml" xmlns:w15="http://schemas.microsoft.com/office/word/2012/wordml" xmlns:w16cex="http://schemas.microsoft.com/office/word/2018/wordml/cex" xmlns:w16cid="http://schemas.microsoft.com/office/word/2016/wordml/cid" xmlns:w16="http://schemas.microsoft.com/office/word/2018/wordml" xmlns:w16sdtdh="http://schemas.microsoft.com/office/word/2020/wordml/sdtdatahash" xmlns:w16se="http://schemas.microsoft.com/office/word/2015/wordml/symex" xmlns:wpg="http://schemas.microsoft.com/office/word/2010/wordprocessingGroup" xmlns:wpi="http://schemas.microsoft.com/office/word/2010/wordprocessingInk" xmlns:wne="http://schemas.microsoft.com/office/word/2006/wordml" xmlns:wps="http://schemas.microsoft.com/office/word/2010/wordprocessingShape" mc:Ignorable="w14 w15 w16se w16cid w16 w16cex w16sdtdh wp14">
+  <w:footnote w:type="separator" w:id="-1">
+    <w:p>
+      <w:pPr>
+        <w:spacing w:after="0" w:line="240" w:lineRule="auto"/>
+      </w:pPr>
+      <w:r>
+        <w:separator/>
+      </w:r>
+    </w:p>
+  </w:footnote>
+  <w:footnote w:type="continuationSeparator" w:id="0">
+    <w:p>
+      <w:pPr>
+        <w:spacing w:after="0" w:line="240" w:lineRule="auto"/>
+      </w:pPr>
+      <w:r>
+        <w:continuationSeparator/>
+      </w:r>
+    </w:p>
+  </w:footnote>
+</w:footnotes>
+</file>
+
+<file path=word/header1.xml><?xml version="1.0" encoding="utf-8"?>
+<w:hdr xmlns:wpc="http://schemas.microsoft.com/office/word/2010/wordprocessingCanvas" xmlns:cx="http://schemas.microsoft.com/office/drawing/2014/chartex" xmlns:cx1="http://schemas.microsoft.com/office/drawing/2015/9/8/chartex" xmlns:cx2="http://schemas.microsoft.com/office/drawing/2015/10/21/chartex" xmlns:cx3="http://schemas.microsoft.com/office/drawing/2016/5/9/chartex" xmlns:cx4="http://schemas.microsoft.com/office/drawing/2016/5/10/chartex" xmlns:cx5="http://schemas.microsoft.com/office/drawing/2016/5/11/chartex" xmlns:cx6="http://schemas.microsoft.com/office/drawing/2016/5/12/chartex" xmlns:cx7="http://schemas.microsoft.com/office/drawing/2016/5/13/chartex" xmlns:cx8="http://schemas.microsoft.com/office/drawing/2016/5/14/chartex" xmlns:mc="http://schemas.openxmlformats.org/markup-compatibility/2006" xmlns:aink="http://schemas.microsoft.com/office/drawing/2016/ink" xmlns:am3d="http://schemas.microsoft.com/office/drawing/2017/model3d" xmlns:o="urn:schemas-microsoft-com:office:office" xmlns:oel="http://schemas.microsoft.com/office/2019/extlst" xmlns:r="http://schemas.openxmlformats.org/officeDocument/2006/relationships" xmlns:m="http://schemas.openxmlformats.org/officeDocument/2006/math" xmlns:v="urn:schemas-microsoft-com:vml" xmlns:wp14="http://schemas.microsoft.com/office/word/2010/wordprocessingDrawing" xmlns:wp="http://schemas.openxmlformats.org/drawingml/2006/wordprocessingDrawing" xmlns:w10="urn:schemas-microsoft-com:office:word" xmlns:w="http://schemas.openxmlformats.org/wordprocessingml/2006/main" xmlns:w14="http://schemas.microsoft.com/office/word/2010/wordml" xmlns:w15="http://schemas.microsoft.com/office/word/2012/wordml" xmlns:w16cex="http://schemas.microsoft.com/office/word/2018/wordml/cex" xmlns:w16cid="http://schemas.microsoft.com/office/word/2016/wordml/cid" xmlns:w16="http://schemas.microsoft.com/office/word/2018/wordml" xmlns:w16sdtdh="http://schemas.microsoft.com/office/word/2020/wordml/sdtdatahash" xmlns:w16se="http://schemas.microsoft.com/office/word/2015/wordml/symex" xmlns:wpg="http://schemas.microsoft.com/office/word/2010/wordprocessingGroup" xmlns:wpi="http://schemas.microsoft.com/office/word/2010/wordprocessingInk" xmlns:wne="http://schemas.microsoft.com/office/word/2006/wordml" xmlns:wps="http://schemas.microsoft.com/office/word/2010/wordprocessingShape" mc:Ignorable="w14 w15 w16se w16cid w16 w16cex w16sdtdh wp14">
+  <w:p>
+    <w:pPr>
+      <w:pStyle w:val="Topptekst"/>
+    </w:pPr>
+    <w:r>
+      <w:t>Emil Berglund</w:t>
+    </w:r>
+    <w:r>
+      <w:ptab w:relativeTo="margin" w:alignment="center" w:leader="none"/>
+    </w:r>
+    <w:proofErr w:type="spellStart"/>
+    <w:r>
+      <w:t>Oblig</w:t>
+    </w:r>
+    <w:proofErr w:type="spellEnd"/>
+    <w:r>
+      <w:t xml:space="preserve"> 3.2</w:t>
+    </w:r>
+    <w:r>
+      <w:ptab w:relativeTo="margin" w:alignment="right" w:leader="none"/>
+    </w:r>
+    <w:r>
+      <w:t>05.04.24</w:t>
+    </w:r>
+  </w:p>
+</w:hdr>
 </file>
 
 <file path=word/styles.xml><?xml version="1.0" encoding="utf-8"?>
@@ -3172,7 +6367,6 @@
     <w:basedOn w:val="Normal"/>
     <w:link w:val="HTML-forhndsformatertTegn"/>
     <w:uiPriority w:val="99"/>
-    <w:semiHidden/>
     <w:unhideWhenUsed/>
     <w:rsid w:val="001476DC"/>
     <w:pPr>
@@ -3210,7 +6404,6 @@
     <w:basedOn w:val="Standardskriftforavsnitt"/>
     <w:link w:val="HTML-forhndsformatert"/>
     <w:uiPriority w:val="99"/>
-    <w:semiHidden/>
     <w:rsid w:val="001476DC"/>
     <w:rPr>
       <w:rFonts w:ascii="Courier New" w:eastAsia="Times New Roman" w:hAnsi="Courier New" w:cs="Courier New"/>
@@ -3220,6 +6413,50 @@
       <w:lang w:eastAsia="nb-NO"/>
       <w14:ligatures w14:val="none"/>
     </w:rPr>
+  </w:style>
+  <w:style w:type="paragraph" w:styleId="Topptekst">
+    <w:name w:val="header"/>
+    <w:basedOn w:val="Normal"/>
+    <w:link w:val="TopptekstTegn"/>
+    <w:uiPriority w:val="99"/>
+    <w:unhideWhenUsed/>
+    <w:rsid w:val="000A54EB"/>
+    <w:pPr>
+      <w:tabs>
+        <w:tab w:val="center" w:pos="4536"/>
+        <w:tab w:val="right" w:pos="9072"/>
+      </w:tabs>
+      <w:spacing w:after="0" w:line="240" w:lineRule="auto"/>
+    </w:pPr>
+  </w:style>
+  <w:style w:type="character" w:customStyle="1" w:styleId="TopptekstTegn">
+    <w:name w:val="Topptekst Tegn"/>
+    <w:basedOn w:val="Standardskriftforavsnitt"/>
+    <w:link w:val="Topptekst"/>
+    <w:uiPriority w:val="99"/>
+    <w:rsid w:val="000A54EB"/>
+  </w:style>
+  <w:style w:type="paragraph" w:styleId="Bunntekst">
+    <w:name w:val="footer"/>
+    <w:basedOn w:val="Normal"/>
+    <w:link w:val="BunntekstTegn"/>
+    <w:uiPriority w:val="99"/>
+    <w:unhideWhenUsed/>
+    <w:rsid w:val="000A54EB"/>
+    <w:pPr>
+      <w:tabs>
+        <w:tab w:val="center" w:pos="4536"/>
+        <w:tab w:val="right" w:pos="9072"/>
+      </w:tabs>
+      <w:spacing w:after="0" w:line="240" w:lineRule="auto"/>
+    </w:pPr>
+  </w:style>
+  <w:style w:type="character" w:customStyle="1" w:styleId="BunntekstTegn">
+    <w:name w:val="Bunntekst Tegn"/>
+    <w:basedOn w:val="Standardskriftforavsnitt"/>
+    <w:link w:val="Bunntekst"/>
+    <w:uiPriority w:val="99"/>
+    <w:rsid w:val="000A54EB"/>
   </w:style>
 </w:styles>
 </file>

</xml_diff>